<commit_message>
GDD: added new gender and other changes
</commit_message>
<xml_diff>
--- a/docs/gdd_v1.docx
+++ b/docs/gdd_v1.docx
@@ -102,81 +102,25 @@
           <w:bCs w:val="false"/>
           <w:lang w:val="pt-BR"/>
         </w:rPr>
-        <w:t>Projeto i</w:t>
-      </w:r>
+        <w:t>Projeto independente e open-source de jogo eletrônico criado em Blender (BGE - Blender Game Engine) com python 2.</w:t>
+      </w:r>
+    </w:p>
+    <w:p>
+      <w:pPr>
+        <w:pStyle w:val="Normal"/>
+        <w:bidi w:val="0"/>
+        <w:spacing w:lineRule="auto" w:line="360"/>
+        <w:ind w:left="0" w:right="0" w:firstLine="1134"/>
+        <w:jc w:val="both"/>
+        <w:rPr/>
+      </w:pPr>
       <w:r>
         <w:rPr>
           <w:b w:val="false"/>
           <w:bCs w:val="false"/>
           <w:lang w:val="pt-BR"/>
         </w:rPr>
-        <w:t>n</w:t>
-      </w:r>
-      <w:r>
-        <w:rPr>
-          <w:b w:val="false"/>
-          <w:bCs w:val="false"/>
-          <w:lang w:val="pt-BR"/>
-        </w:rPr>
-        <w:t xml:space="preserve">dependente e open-source de jogo </w:t>
-      </w:r>
-      <w:r>
-        <w:rPr>
-          <w:b w:val="false"/>
-          <w:bCs w:val="false"/>
-          <w:lang w:val="pt-BR"/>
-        </w:rPr>
-        <w:t>eletrônico</w:t>
-      </w:r>
-      <w:r>
-        <w:rPr>
-          <w:b w:val="false"/>
-          <w:bCs w:val="false"/>
-          <w:lang w:val="pt-BR"/>
-        </w:rPr>
-        <w:t xml:space="preserve"> criado em Blender (BGE - Blender Game Engine) com python 2.</w:t>
-      </w:r>
-    </w:p>
-    <w:p>
-      <w:pPr>
-        <w:pStyle w:val="Normal"/>
-        <w:bidi w:val="0"/>
-        <w:spacing w:lineRule="auto" w:line="360"/>
-        <w:ind w:left="0" w:right="0" w:firstLine="1134"/>
-        <w:jc w:val="both"/>
-        <w:rPr/>
-      </w:pPr>
-      <w:r>
-        <w:rPr>
-          <w:b w:val="false"/>
-          <w:bCs w:val="false"/>
-          <w:lang w:val="pt-BR"/>
-        </w:rPr>
-        <w:t>O projeto tem o objetivo de divulgar via jogo eletrônico a realidade carente de comunidades urbanas assoladas pela crimina</w:t>
-      </w:r>
-      <w:r>
-        <w:rPr>
-          <w:b w:val="false"/>
-          <w:bCs w:val="false"/>
-          <w:lang w:val="pt-BR"/>
-        </w:rPr>
-        <w:t>lida</w:t>
-      </w:r>
-      <w:r>
-        <w:rPr>
-          <w:b w:val="false"/>
-          <w:bCs w:val="false"/>
-          <w:lang w:val="pt-BR"/>
-        </w:rPr>
-        <w:t xml:space="preserve">de no Brasil; como favelas, guetos, bairros periféricos e outros espaços de moradia para pobres, negras(os), indígenas e trabalhadoras(es) de muitas categorias. </w:t>
-      </w:r>
-      <w:r>
-        <w:rPr>
-          <w:b w:val="false"/>
-          <w:bCs w:val="false"/>
-          <w:lang w:val="pt-BR"/>
-        </w:rPr>
-        <w:t xml:space="preserve">Evidenciando desta forma a capacidade de jogos de </w:t>
+        <w:t xml:space="preserve">O projeto tem o objetivo de divulgar via jogo eletrônico a realidade carente de comunidades urbanas assoladas pela criminalidade no Brasil; como favelas, guetos, bairros periféricos e outros espaços de moradia para pobres, negras(os), indígenas e trabalhadoras(es) de muitas categorias. Evidenciando desta forma a capacidade de jogos de </w:t>
       </w:r>
       <w:r>
         <w:rPr>
@@ -393,7 +337,7 @@
           <w:numId w:val="1"/>
         </w:numPr>
         <w:suppressAutoHyphens w:val="true"/>
-        <w:overflowPunct w:val="true"/>
+        <w:overflowPunct w:val="false"/>
         <w:bidi w:val="0"/>
         <w:spacing w:lineRule="auto" w:line="360" w:before="0" w:after="0"/>
         <w:ind w:left="2041" w:right="0" w:hanging="340"/>
@@ -427,7 +371,7 @@
           <w:numId w:val="1"/>
         </w:numPr>
         <w:suppressAutoHyphens w:val="true"/>
-        <w:overflowPunct w:val="true"/>
+        <w:overflowPunct w:val="false"/>
         <w:bidi w:val="0"/>
         <w:spacing w:lineRule="auto" w:line="360" w:before="0" w:after="0"/>
         <w:ind w:left="2041" w:right="0" w:hanging="340"/>
@@ -475,23 +419,7 @@
           <w:iCs w:val="false"/>
           <w:lang w:val="pt-BR"/>
         </w:rPr>
-        <w:t xml:space="preserve">: jogo de corrida </w:t>
-      </w:r>
-      <w:r>
-        <w:rPr>
-          <w:i w:val="false"/>
-          <w:iCs w:val="false"/>
-          <w:lang w:val="pt-BR"/>
-        </w:rPr>
-        <w:t xml:space="preserve">contra o tempo </w:t>
-      </w:r>
-      <w:r>
-        <w:rPr>
-          <w:i w:val="false"/>
-          <w:iCs w:val="false"/>
-          <w:lang w:val="pt-BR"/>
-        </w:rPr>
-        <w:t xml:space="preserve">que procura retratar </w:t>
+        <w:t xml:space="preserve">: jogo de corrida contra o tempo que procura retratar </w:t>
       </w:r>
       <w:r>
         <w:rPr>
@@ -544,31 +472,7 @@
           <w:iCs w:val="false"/>
           <w:lang w:val="pt-BR"/>
         </w:rPr>
-        <w:t xml:space="preserve">: </w:t>
-      </w:r>
-      <w:r>
-        <w:rPr>
-          <w:i w:val="false"/>
-          <w:iCs w:val="false"/>
-          <w:lang w:val="pt-BR"/>
-        </w:rPr>
-        <w:t xml:space="preserve">O menino e o mundo (Filme), Afro-Samurai (Animação, anime), </w:t>
-      </w:r>
-      <w:r>
-        <w:rPr>
-          <w:i w:val="false"/>
-          <w:iCs w:val="false"/>
-          <w:lang w:val="pt-BR"/>
-        </w:rPr>
-        <w:t xml:space="preserve">Dandara </w:t>
-      </w:r>
-      <w:r>
-        <w:rPr>
-          <w:i w:val="false"/>
-          <w:iCs w:val="false"/>
-          <w:lang w:val="pt-BR"/>
-        </w:rPr>
-        <w:t>(</w:t>
+        <w:t>: O menino e o mundo (Filme), Afro-Samurai (Animação, anime), Dandara (</w:t>
       </w:r>
       <w:r>
         <w:rPr>
@@ -589,15 +493,7 @@
           <w:iCs w:val="false"/>
           <w:lang w:val="pt-BR"/>
         </w:rPr>
-        <w:t>ogo eletrônico)</w:t>
-      </w:r>
-      <w:r>
-        <w:rPr>
-          <w:i w:val="false"/>
-          <w:iCs w:val="false"/>
-          <w:lang w:val="pt-BR"/>
-        </w:rPr>
-        <w:t xml:space="preserve">, Need for Speed Most </w:t>
+        <w:t xml:space="preserve">ogo eletrônico), Need for Speed Most </w:t>
       </w:r>
       <w:r>
         <w:rPr>
@@ -618,15 +514,7 @@
           <w:iCs w:val="false"/>
           <w:lang w:val="pt-BR"/>
         </w:rPr>
-        <w:t xml:space="preserve">anted </w:t>
-      </w:r>
-      <w:r>
-        <w:rPr>
-          <w:i w:val="false"/>
-          <w:iCs w:val="false"/>
-          <w:lang w:val="pt-BR"/>
-        </w:rPr>
-        <w:t>(</w:t>
+        <w:t>anted (</w:t>
       </w:r>
       <w:r>
         <w:rPr>
@@ -647,15 +535,7 @@
           <w:iCs w:val="false"/>
           <w:lang w:val="pt-BR"/>
         </w:rPr>
-        <w:t>ogo eletrônico)</w:t>
-      </w:r>
-      <w:r>
-        <w:rPr>
-          <w:i w:val="false"/>
-          <w:iCs w:val="false"/>
-          <w:lang w:val="pt-BR"/>
-        </w:rPr>
-        <w:t>, Li</w:t>
+        <w:t>ogo eletrônico), Li</w:t>
       </w:r>
       <w:r>
         <w:rPr>
@@ -697,15 +577,7 @@
           <w:iCs w:val="false"/>
           <w:lang w:val="pt-BR"/>
         </w:rPr>
-        <w:t xml:space="preserve">acers Street </w:t>
-      </w:r>
-      <w:r>
-        <w:rPr>
-          <w:i w:val="false"/>
-          <w:iCs w:val="false"/>
-          <w:lang w:val="pt-BR"/>
-        </w:rPr>
-        <w:t>(</w:t>
+        <w:t>acers Street (</w:t>
       </w:r>
       <w:r>
         <w:rPr>
@@ -726,15 +598,7 @@
           <w:iCs w:val="false"/>
           <w:lang w:val="pt-BR"/>
         </w:rPr>
-        <w:t>ogo eletrônico)</w:t>
-      </w:r>
-      <w:r>
-        <w:rPr>
-          <w:i w:val="false"/>
-          <w:iCs w:val="false"/>
-          <w:lang w:val="pt-BR"/>
-        </w:rPr>
-        <w:t>.</w:t>
+        <w:t>ogo eletrônico).</w:t>
       </w:r>
     </w:p>
     <w:p>
@@ -770,7 +634,23 @@
           <w:iCs w:val="false"/>
           <w:lang w:val="pt-BR"/>
         </w:rPr>
-        <w:t xml:space="preserve">: corrida, contra o tempo, 3D, indie, BGE, </w:t>
+        <w:t xml:space="preserve">: corrida, contra o tempo, 3D, </w:t>
+      </w:r>
+      <w:r>
+        <w:rPr>
+          <w:i w:val="false"/>
+          <w:iCs w:val="false"/>
+          <w:lang w:val="pt-BR"/>
+        </w:rPr>
+        <w:t xml:space="preserve">low-poly, </w:t>
+      </w:r>
+      <w:r>
+        <w:rPr>
+          <w:i w:val="false"/>
+          <w:iCs w:val="false"/>
+          <w:lang w:val="pt-BR"/>
+        </w:rPr>
+        <w:t xml:space="preserve">indie, BGE, </w:t>
       </w:r>
       <w:r>
         <w:rPr>
@@ -857,7 +737,7 @@
           <w:numId w:val="6"/>
         </w:numPr>
         <w:suppressAutoHyphens w:val="true"/>
-        <w:overflowPunct w:val="true"/>
+        <w:overflowPunct w:val="false"/>
         <w:bidi w:val="0"/>
         <w:spacing w:lineRule="auto" w:line="360" w:before="0" w:after="0"/>
         <w:ind w:left="1474" w:right="0" w:hanging="340"/>
@@ -882,7 +762,7 @@
           <w:numId w:val="6"/>
         </w:numPr>
         <w:suppressAutoHyphens w:val="true"/>
-        <w:overflowPunct w:val="true"/>
+        <w:overflowPunct w:val="false"/>
         <w:bidi w:val="0"/>
         <w:spacing w:lineRule="auto" w:line="360" w:before="0" w:after="0"/>
         <w:ind w:left="1474" w:right="0" w:hanging="340"/>
@@ -907,7 +787,7 @@
           <w:numId w:val="6"/>
         </w:numPr>
         <w:suppressAutoHyphens w:val="true"/>
-        <w:overflowPunct w:val="true"/>
+        <w:overflowPunct w:val="false"/>
         <w:bidi w:val="0"/>
         <w:spacing w:lineRule="auto" w:line="360" w:before="0" w:after="0"/>
         <w:ind w:left="1474" w:right="0" w:hanging="340"/>
@@ -932,7 +812,7 @@
           <w:numId w:val="6"/>
         </w:numPr>
         <w:suppressAutoHyphens w:val="true"/>
-        <w:overflowPunct w:val="true"/>
+        <w:overflowPunct w:val="false"/>
         <w:bidi w:val="0"/>
         <w:spacing w:lineRule="auto" w:line="360" w:before="0" w:after="0"/>
         <w:ind w:left="1474" w:right="0" w:hanging="340"/>
@@ -957,7 +837,7 @@
           <w:numId w:val="6"/>
         </w:numPr>
         <w:suppressAutoHyphens w:val="true"/>
-        <w:overflowPunct w:val="true"/>
+        <w:overflowPunct w:val="false"/>
         <w:bidi w:val="0"/>
         <w:spacing w:lineRule="auto" w:line="360" w:before="0" w:after="0"/>
         <w:ind w:left="1474" w:right="0" w:hanging="340"/>
@@ -982,7 +862,7 @@
           <w:numId w:val="6"/>
         </w:numPr>
         <w:suppressAutoHyphens w:val="true"/>
-        <w:overflowPunct w:val="true"/>
+        <w:overflowPunct w:val="false"/>
         <w:bidi w:val="0"/>
         <w:spacing w:lineRule="auto" w:line="360" w:before="0" w:after="0"/>
         <w:ind w:left="1474" w:right="0" w:hanging="340"/>
@@ -1007,7 +887,7 @@
           <w:numId w:val="6"/>
         </w:numPr>
         <w:suppressAutoHyphens w:val="true"/>
-        <w:overflowPunct w:val="true"/>
+        <w:overflowPunct w:val="false"/>
         <w:bidi w:val="0"/>
         <w:spacing w:lineRule="auto" w:line="360" w:before="0" w:after="0"/>
         <w:ind w:left="1474" w:right="0" w:hanging="340"/>
@@ -2859,7 +2739,31 @@
           <w:bCs/>
           <w:lang w:val="pt-BR"/>
         </w:rPr>
-        <w:t>Método cientifico</w:t>
+        <w:t xml:space="preserve">Método cientifico </w:t>
+      </w:r>
+      <w:r>
+        <w:rPr>
+          <w:b/>
+          <w:bCs/>
+          <w:lang w:val="pt-BR"/>
+        </w:rPr>
+        <w:t>ou</w:t>
+      </w:r>
+      <w:r>
+        <w:rPr>
+          <w:b/>
+          <w:bCs/>
+          <w:lang w:val="pt-BR"/>
+        </w:rPr>
+        <w:t xml:space="preserve"> </w:t>
+      </w:r>
+      <w:r>
+        <w:rPr>
+          <w:b/>
+          <w:bCs/>
+          <w:lang w:val="pt-BR"/>
+        </w:rPr>
+        <w:t>método de pesquisa</w:t>
       </w:r>
     </w:p>
     <w:p>
@@ -4205,7 +4109,7 @@
     <w:pPr>
       <w:widowControl/>
       <w:suppressAutoHyphens w:val="true"/>
-      <w:overflowPunct w:val="true"/>
+      <w:overflowPunct w:val="false"/>
       <w:bidi w:val="0"/>
       <w:spacing w:before="0" w:after="0"/>
       <w:jc w:val="left"/>

</xml_diff>

<commit_message>
Update GDD: history in event 1
</commit_message>
<xml_diff>
--- a/docs/gdd_v1.docx
+++ b/docs/gdd_v1.docx
@@ -472,7 +472,7 @@
           <w:iCs w:val="false"/>
           <w:lang w:val="pt-BR"/>
         </w:rPr>
-        <w:t>: O menino e o mundo (Filme), Afro-Samurai (Animação, anime), Dandara (</w:t>
+        <w:t>: O menino e o mundo (Filme), Afro-Samurai (Animação, anime), Grand Theft Auto (GTA) San Andreas, Dandara (</w:t>
       </w:r>
       <w:r>
         <w:rPr>
@@ -634,23 +634,7 @@
           <w:iCs w:val="false"/>
           <w:lang w:val="pt-BR"/>
         </w:rPr>
-        <w:t xml:space="preserve">: corrida, contra o tempo, 3D, </w:t>
-      </w:r>
-      <w:r>
-        <w:rPr>
-          <w:i w:val="false"/>
-          <w:iCs w:val="false"/>
-          <w:lang w:val="pt-BR"/>
-        </w:rPr>
-        <w:t xml:space="preserve">low-poly, </w:t>
-      </w:r>
-      <w:r>
-        <w:rPr>
-          <w:i w:val="false"/>
-          <w:iCs w:val="false"/>
-          <w:lang w:val="pt-BR"/>
-        </w:rPr>
-        <w:t xml:space="preserve">indie, BGE, </w:t>
+        <w:t xml:space="preserve">: corrida, contra o tempo, 3D, low-poly, indie, BGE, </w:t>
       </w:r>
       <w:r>
         <w:rPr>
@@ -993,373 +977,14 @@
         <w:ind w:left="0" w:right="0" w:firstLine="1134"/>
         <w:jc w:val="both"/>
         <w:rPr>
-          <w:lang w:val="pt-BR"/>
-        </w:rPr>
-      </w:pPr>
-      <w:r>
-        <w:rPr>
-          <w:lang w:val="pt-BR"/>
-        </w:rPr>
-        <w:t>Historicamente</w:t>
-      </w:r>
-    </w:p>
-    <w:p>
-      <w:pPr>
-        <w:pStyle w:val="Normal"/>
-        <w:bidi w:val="0"/>
-        <w:spacing w:lineRule="auto" w:line="360"/>
-        <w:ind w:left="0" w:right="0" w:firstLine="1134"/>
-        <w:jc w:val="both"/>
-        <w:rPr>
-          <w:b/>
-          <w:b/>
-          <w:bCs/>
-          <w:lang w:val="pt-BR"/>
-        </w:rPr>
-      </w:pPr>
-      <w:r>
-        <w:rPr>
-          <w:b/>
-          <w:bCs/>
-          <w:lang w:val="pt-BR"/>
-        </w:rPr>
-      </w:r>
-      <w:r>
-        <w:br w:type="page"/>
-      </w:r>
-    </w:p>
-    <w:p>
-      <w:pPr>
-        <w:pStyle w:val="Normal"/>
-        <w:bidi w:val="0"/>
-        <w:spacing w:lineRule="auto" w:line="360"/>
-        <w:ind w:left="0" w:right="0" w:firstLine="1134"/>
-        <w:jc w:val="both"/>
-        <w:rPr>
-          <w:b/>
-          <w:b/>
-          <w:bCs/>
-          <w:lang w:val="pt-BR"/>
-        </w:rPr>
-      </w:pPr>
-      <w:r>
-        <w:rPr>
-          <w:b/>
-          <w:bCs/>
-          <w:lang w:val="pt-BR"/>
-        </w:rPr>
-        <w:t>Objetivos do projeto</w:t>
-      </w:r>
-    </w:p>
-    <w:p>
-      <w:pPr>
-        <w:pStyle w:val="Normal"/>
-        <w:bidi w:val="0"/>
-        <w:spacing w:lineRule="auto" w:line="360"/>
-        <w:ind w:left="0" w:right="0" w:firstLine="1134"/>
-        <w:jc w:val="both"/>
-        <w:rPr>
-          <w:lang w:val="pt-BR"/>
-        </w:rPr>
-      </w:pPr>
-      <w:r>
-        <w:rPr>
-          <w:lang w:val="pt-BR"/>
-        </w:rPr>
-      </w:r>
-    </w:p>
-    <w:p>
-      <w:pPr>
-        <w:pStyle w:val="Normal"/>
-        <w:bidi w:val="0"/>
-        <w:spacing w:lineRule="auto" w:line="360"/>
-        <w:ind w:left="0" w:right="0" w:firstLine="1134"/>
-        <w:jc w:val="both"/>
-        <w:rPr>
-          <w:lang w:val="pt-BR"/>
-        </w:rPr>
-      </w:pPr>
-      <w:r>
-        <w:rPr>
-          <w:lang w:val="pt-BR"/>
-        </w:rPr>
-        <w:t>Em ordem de prioridade decrescente (Do mais importante para o menos importante):</w:t>
-      </w:r>
-    </w:p>
-    <w:p>
-      <w:pPr>
-        <w:pStyle w:val="Normal"/>
-        <w:numPr>
-          <w:ilvl w:val="0"/>
-          <w:numId w:val="3"/>
-        </w:numPr>
-        <w:bidi w:val="0"/>
-        <w:spacing w:lineRule="auto" w:line="360"/>
-        <w:ind w:left="1474" w:right="0" w:hanging="340"/>
-        <w:jc w:val="both"/>
-        <w:rPr>
-          <w:lang w:val="pt-BR"/>
-        </w:rPr>
-      </w:pPr>
-      <w:r>
-        <w:rPr>
-          <w:lang w:val="pt-BR"/>
-        </w:rPr>
-        <w:t>Produzir um jogo em conjunto com etnias (etnia) indígenas (indígena).</w:t>
-      </w:r>
-    </w:p>
-    <w:p>
-      <w:pPr>
-        <w:pStyle w:val="Normal"/>
-        <w:numPr>
-          <w:ilvl w:val="0"/>
-          <w:numId w:val="3"/>
-        </w:numPr>
-        <w:bidi w:val="0"/>
-        <w:spacing w:lineRule="auto" w:line="360"/>
-        <w:ind w:left="1474" w:right="0" w:hanging="340"/>
-        <w:jc w:val="both"/>
-        <w:rPr>
-          <w:lang w:val="pt-BR"/>
-        </w:rPr>
-      </w:pPr>
-      <w:r>
-        <w:rPr>
-          <w:lang w:val="pt-BR"/>
-        </w:rPr>
-        <w:t>Dar voz aos indígenas, espaço para eles falarem sobre eles mesmos, por meio desta produção.</w:t>
-      </w:r>
-    </w:p>
-    <w:p>
-      <w:pPr>
-        <w:pStyle w:val="Normal"/>
-        <w:numPr>
-          <w:ilvl w:val="0"/>
-          <w:numId w:val="3"/>
-        </w:numPr>
-        <w:bidi w:val="0"/>
-        <w:spacing w:lineRule="auto" w:line="360"/>
-        <w:ind w:left="1474" w:right="0" w:hanging="340"/>
-        <w:jc w:val="both"/>
-        <w:rPr/>
-      </w:pPr>
-      <w:r>
-        <w:rPr>
-          <w:lang w:val="pt-BR"/>
-        </w:rPr>
-        <w:t>Incentivar a valoração a uma minoria social tão renegada pelas políticas públicas ao longo da história.</w:t>
-      </w:r>
-    </w:p>
-    <w:p>
-      <w:pPr>
-        <w:pStyle w:val="Normal"/>
-        <w:numPr>
-          <w:ilvl w:val="0"/>
-          <w:numId w:val="3"/>
-        </w:numPr>
-        <w:bidi w:val="0"/>
-        <w:spacing w:lineRule="auto" w:line="360"/>
-        <w:ind w:left="1474" w:right="0" w:hanging="340"/>
-        <w:jc w:val="both"/>
-        <w:rPr>
-          <w:lang w:val="pt-BR"/>
-        </w:rPr>
-      </w:pPr>
-      <w:r>
-        <w:rPr>
-          <w:lang w:val="pt-BR"/>
-        </w:rPr>
-        <w:t>Avaliar o uso de jogos como difusores de pensamentos de minorias sociais.</w:t>
-      </w:r>
-    </w:p>
-    <w:p>
-      <w:pPr>
-        <w:pStyle w:val="Normal"/>
-        <w:numPr>
-          <w:ilvl w:val="0"/>
-          <w:numId w:val="3"/>
-        </w:numPr>
-        <w:bidi w:val="0"/>
-        <w:spacing w:lineRule="auto" w:line="360"/>
-        <w:ind w:left="1474" w:right="0" w:hanging="340"/>
-        <w:jc w:val="both"/>
-        <w:rPr/>
-      </w:pPr>
-      <w:r>
-        <w:rPr>
-          <w:lang w:val="pt-BR"/>
-        </w:rPr>
-        <w:t>Eliminar preconceitos diversos pela falta de informação entre os milhares de jogadores de jogos eletrônicos brasileiros.</w:t>
-      </w:r>
-    </w:p>
-    <w:p>
-      <w:pPr>
-        <w:pStyle w:val="Normal"/>
-        <w:numPr>
-          <w:ilvl w:val="0"/>
-          <w:numId w:val="3"/>
-        </w:numPr>
-        <w:bidi w:val="0"/>
-        <w:spacing w:lineRule="auto" w:line="360"/>
-        <w:ind w:left="1474" w:right="0" w:hanging="340"/>
-        <w:jc w:val="both"/>
-        <w:rPr/>
-      </w:pPr>
-      <w:r>
-        <w:rPr>
-          <w:lang w:val="pt-BR"/>
-        </w:rPr>
-        <w:t>Difundir em um público gamer (jogadores de jogos eletrônicos) carente de informação os saberes e histórias contadas pelos próprios indígenas.</w:t>
-      </w:r>
-    </w:p>
-    <w:p>
-      <w:pPr>
-        <w:pStyle w:val="Normal"/>
-        <w:bidi w:val="0"/>
-        <w:spacing w:lineRule="auto" w:line="360"/>
-        <w:ind w:left="0" w:right="0" w:firstLine="1134"/>
-        <w:jc w:val="both"/>
-        <w:rPr>
-          <w:lang w:val="pt-BR"/>
-        </w:rPr>
-      </w:pPr>
-      <w:r>
-        <w:rPr>
-          <w:lang w:val="pt-BR"/>
-        </w:rPr>
-        <w:t>Com base nos objetivos temos as seguintes metas:</w:t>
-      </w:r>
-    </w:p>
-    <w:p>
-      <w:pPr>
-        <w:pStyle w:val="Normal"/>
-        <w:numPr>
-          <w:ilvl w:val="0"/>
-          <w:numId w:val="4"/>
-        </w:numPr>
-        <w:bidi w:val="0"/>
-        <w:spacing w:lineRule="auto" w:line="360"/>
-        <w:ind w:left="1474" w:right="0" w:hanging="340"/>
-        <w:jc w:val="both"/>
-        <w:rPr/>
-      </w:pPr>
-      <w:r>
-        <w:rPr>
-          <w:b w:val="false"/>
-          <w:bCs w:val="false"/>
-          <w:lang w:val="pt-BR"/>
-        </w:rPr>
-        <w:t>Mapear grupos indígenas no estado de Alagoas – Brasil, principalmente próximos à Maceió.</w:t>
-      </w:r>
-    </w:p>
-    <w:p>
-      <w:pPr>
-        <w:pStyle w:val="Normal"/>
-        <w:numPr>
-          <w:ilvl w:val="0"/>
-          <w:numId w:val="4"/>
-        </w:numPr>
-        <w:bidi w:val="0"/>
-        <w:spacing w:lineRule="auto" w:line="360"/>
-        <w:ind w:left="1474" w:right="0" w:hanging="340"/>
-        <w:jc w:val="both"/>
-        <w:rPr/>
-      </w:pPr>
-      <w:r>
-        <w:rPr>
-          <w:b w:val="false"/>
-          <w:bCs w:val="false"/>
-          <w:lang w:val="pt-BR"/>
-        </w:rPr>
-        <w:t>Juntar material intelectual para leitura e acumulação de conhecimento sobre etnias indígenas no Brasil.</w:t>
-      </w:r>
-    </w:p>
-    <w:p>
-      <w:pPr>
-        <w:pStyle w:val="Normal"/>
-        <w:numPr>
-          <w:ilvl w:val="0"/>
-          <w:numId w:val="4"/>
-        </w:numPr>
-        <w:bidi w:val="0"/>
-        <w:spacing w:lineRule="auto" w:line="360"/>
-        <w:ind w:left="1474" w:right="0" w:hanging="340"/>
-        <w:jc w:val="both"/>
-        <w:rPr/>
-      </w:pPr>
-      <w:r>
-        <w:rPr>
-          <w:b w:val="false"/>
-          <w:bCs w:val="false"/>
-          <w:lang w:val="pt-BR"/>
-        </w:rPr>
-        <w:t>Escrever documentos de jogo. Um jogo normalmente tem documentos que ajudam na produção do mesmo. Para este projeto serão utilizados e elaborados o ten-pager (Dez páginas) e o GDD (Game Design Document).</w:t>
-      </w:r>
-    </w:p>
-    <w:p>
-      <w:pPr>
-        <w:pStyle w:val="Normal"/>
-        <w:numPr>
-          <w:ilvl w:val="0"/>
-          <w:numId w:val="4"/>
-        </w:numPr>
-        <w:bidi w:val="0"/>
-        <w:spacing w:lineRule="auto" w:line="360"/>
-        <w:ind w:left="1474" w:right="0" w:hanging="340"/>
-        <w:jc w:val="both"/>
-        <w:rPr/>
-      </w:pPr>
-      <w:r>
-        <w:rPr>
-          <w:b w:val="false"/>
-          <w:bCs w:val="false"/>
-          <w:lang w:val="pt-BR"/>
-        </w:rPr>
-        <w:t>Elaborar um esboço do projeto: um protótipo da ideia com mecânicas e um pouco da história para ser mostrado.</w:t>
-      </w:r>
-    </w:p>
-    <w:p>
-      <w:pPr>
-        <w:pStyle w:val="Normal"/>
-        <w:numPr>
-          <w:ilvl w:val="0"/>
-          <w:numId w:val="4"/>
-        </w:numPr>
-        <w:bidi w:val="0"/>
-        <w:spacing w:lineRule="auto" w:line="360"/>
-        <w:ind w:left="1474" w:right="0" w:hanging="340"/>
-        <w:jc w:val="both"/>
-        <w:rPr/>
-      </w:pPr>
-      <w:r>
-        <w:rPr>
-          <w:b w:val="false"/>
-          <w:bCs w:val="false"/>
-          <w:lang w:val="pt-BR"/>
-        </w:rPr>
-        <w:t>Tentar primeiro contat</w:t>
-      </w:r>
-      <w:r>
-        <w:rPr>
-          <w:rFonts w:eastAsia="Noto Sans CJK SC Regular" w:cs="FreeSans"/>
-          <w:b w:val="false"/>
-          <w:bCs w:val="false"/>
+          <w:rFonts w:ascii="Liberation Serif" w:hAnsi="Liberation Serif" w:eastAsia="Noto Sans CJK SC Regular" w:cs="FreeSans"/>
           <w:color w:val="auto"/>
           <w:kern w:val="2"/>
           <w:sz w:val="24"/>
           <w:szCs w:val="24"/>
           <w:lang w:val="pt-BR" w:eastAsia="zh-CN" w:bidi="hi-IN"/>
         </w:rPr>
-        <w:t>o com</w:t>
-      </w:r>
-      <w:r>
-        <w:rPr>
-          <w:b w:val="false"/>
-          <w:bCs w:val="false"/>
-          <w:lang w:val="pt-BR"/>
-        </w:rPr>
-        <w:t xml:space="preserve"> lideranças indígenas próximas à Maceió-AL e apresentar a ideia e a versão de protótipo do programa. Após isso, </w:t>
-      </w:r>
+      </w:pPr>
       <w:r>
         <w:rPr>
           <w:rFonts w:eastAsia="Noto Sans CJK SC Regular" w:cs="FreeSans"/>
@@ -1369,14 +994,25 @@
           <w:szCs w:val="24"/>
           <w:lang w:val="pt-BR" w:eastAsia="zh-CN" w:bidi="hi-IN"/>
         </w:rPr>
-        <w:t>serão c</w:t>
-      </w:r>
-      <w:r>
-        <w:rPr>
-          <w:lang w:val="pt-BR"/>
-        </w:rPr>
-        <w:t xml:space="preserve">onvidados para colaborar de forma voluntária com a construção do jogo </w:t>
-      </w:r>
+        <w:t>falar dos indígenas;</w:t>
+      </w:r>
+    </w:p>
+    <w:p>
+      <w:pPr>
+        <w:pStyle w:val="Normal"/>
+        <w:bidi w:val="0"/>
+        <w:spacing w:lineRule="auto" w:line="360"/>
+        <w:ind w:left="0" w:right="0" w:firstLine="1134"/>
+        <w:jc w:val="both"/>
+        <w:rPr>
+          <w:rFonts w:ascii="Liberation Serif" w:hAnsi="Liberation Serif" w:eastAsia="Noto Sans CJK SC Regular" w:cs="FreeSans"/>
+          <w:color w:val="auto"/>
+          <w:kern w:val="2"/>
+          <w:sz w:val="24"/>
+          <w:szCs w:val="24"/>
+          <w:lang w:val="pt-BR" w:eastAsia="zh-CN" w:bidi="hi-IN"/>
+        </w:rPr>
+      </w:pPr>
       <w:r>
         <w:rPr>
           <w:rFonts w:eastAsia="Noto Sans CJK SC Regular" w:cs="FreeSans"/>
@@ -1386,34 +1022,25 @@
           <w:szCs w:val="24"/>
           <w:lang w:val="pt-BR" w:eastAsia="zh-CN" w:bidi="hi-IN"/>
         </w:rPr>
-        <w:t>opinando a cada versão de desenvolvimento pronta</w:t>
-      </w:r>
-      <w:r>
-        <w:rPr>
-          <w:lang w:val="pt-BR"/>
-        </w:rPr>
-        <w:t>. Justamente para não obter uma insatisfação por estas partes em relação ao produto criado durante a fase final de pesquisa de satisfação.</w:t>
-      </w:r>
-    </w:p>
-    <w:p>
-      <w:pPr>
-        <w:pStyle w:val="Normal"/>
-        <w:numPr>
-          <w:ilvl w:val="0"/>
-          <w:numId w:val="4"/>
-        </w:numPr>
-        <w:bidi w:val="0"/>
-        <w:spacing w:lineRule="auto" w:line="360"/>
-        <w:ind w:left="1474" w:right="0" w:hanging="340"/>
-        <w:jc w:val="both"/>
-        <w:rPr/>
-      </w:pPr>
-      <w:r>
-        <w:rPr>
-          <w:lang w:val="pt-BR"/>
-        </w:rPr>
-        <w:t xml:space="preserve">Desenvolver em conjunto com as partes indígenas o jogo. O desenvolvimento deve se dá por partes e de acordo com os conhecimentos e opiniões coletadas até o momento dos </w:t>
-      </w:r>
+        <w:t>falar das favelas, quilombos e cortiços;</w:t>
+      </w:r>
+    </w:p>
+    <w:p>
+      <w:pPr>
+        <w:pStyle w:val="Normal"/>
+        <w:bidi w:val="0"/>
+        <w:spacing w:lineRule="auto" w:line="360"/>
+        <w:ind w:left="0" w:right="0" w:firstLine="1134"/>
+        <w:jc w:val="both"/>
+        <w:rPr>
+          <w:rFonts w:ascii="Liberation Serif" w:hAnsi="Liberation Serif" w:eastAsia="Noto Sans CJK SC Regular" w:cs="FreeSans"/>
+          <w:color w:val="auto"/>
+          <w:kern w:val="2"/>
+          <w:sz w:val="24"/>
+          <w:szCs w:val="24"/>
+          <w:lang w:val="pt-BR" w:eastAsia="zh-CN" w:bidi="hi-IN"/>
+        </w:rPr>
+      </w:pPr>
       <w:r>
         <w:rPr>
           <w:rFonts w:eastAsia="Noto Sans CJK SC Regular" w:cs="FreeSans"/>
@@ -1423,13 +1050,212 @@
           <w:szCs w:val="24"/>
           <w:lang w:val="pt-BR" w:eastAsia="zh-CN" w:bidi="hi-IN"/>
         </w:rPr>
-        <w:t>colaboradores</w:t>
-      </w:r>
-      <w:r>
-        <w:rPr>
-          <w:lang w:val="pt-BR"/>
-        </w:rPr>
-        <w:t xml:space="preserve"> indígenas. A cada parte significativa que estiver pronta uma consulta deve ser realizada com os colaboradores das etnias e então correções devem ser feitas de acordo com estas opiniões coletadas.</w:t>
+        <w:t>falar dos pobres, citar aquele cara;</w:t>
+      </w:r>
+      <w:r>
+        <w:br w:type="page"/>
+      </w:r>
+    </w:p>
+    <w:p>
+      <w:pPr>
+        <w:pStyle w:val="Normal"/>
+        <w:bidi w:val="0"/>
+        <w:spacing w:lineRule="auto" w:line="360"/>
+        <w:ind w:left="0" w:right="0" w:firstLine="1134"/>
+        <w:jc w:val="both"/>
+        <w:rPr>
+          <w:b/>
+          <w:b/>
+          <w:bCs/>
+          <w:lang w:val="pt-BR"/>
+        </w:rPr>
+      </w:pPr>
+      <w:r>
+        <w:rPr>
+          <w:b/>
+          <w:bCs/>
+          <w:lang w:val="pt-BR"/>
+        </w:rPr>
+        <w:t>Objetivos do projeto</w:t>
+      </w:r>
+    </w:p>
+    <w:p>
+      <w:pPr>
+        <w:pStyle w:val="Normal"/>
+        <w:bidi w:val="0"/>
+        <w:spacing w:lineRule="auto" w:line="360"/>
+        <w:ind w:left="0" w:right="0" w:firstLine="1134"/>
+        <w:jc w:val="both"/>
+        <w:rPr>
+          <w:lang w:val="pt-BR"/>
+        </w:rPr>
+      </w:pPr>
+      <w:r>
+        <w:rPr>
+          <w:lang w:val="pt-BR"/>
+        </w:rPr>
+      </w:r>
+    </w:p>
+    <w:p>
+      <w:pPr>
+        <w:pStyle w:val="Normal"/>
+        <w:bidi w:val="0"/>
+        <w:spacing w:lineRule="auto" w:line="360"/>
+        <w:ind w:left="0" w:right="0" w:firstLine="1134"/>
+        <w:jc w:val="both"/>
+        <w:rPr>
+          <w:lang w:val="pt-BR"/>
+        </w:rPr>
+      </w:pPr>
+      <w:r>
+        <w:rPr>
+          <w:lang w:val="pt-BR"/>
+        </w:rPr>
+        <w:t>Em ordem de prioridade decrescente (Do mais importante para o menos importante):</w:t>
+      </w:r>
+    </w:p>
+    <w:p>
+      <w:pPr>
+        <w:pStyle w:val="Normal"/>
+        <w:numPr>
+          <w:ilvl w:val="0"/>
+          <w:numId w:val="3"/>
+        </w:numPr>
+        <w:bidi w:val="0"/>
+        <w:spacing w:lineRule="auto" w:line="360"/>
+        <w:ind w:left="1474" w:right="0" w:hanging="340"/>
+        <w:jc w:val="both"/>
+        <w:rPr>
+          <w:lang w:val="pt-BR"/>
+        </w:rPr>
+      </w:pPr>
+      <w:r>
+        <w:rPr>
+          <w:lang w:val="pt-BR"/>
+        </w:rPr>
+        <w:t>Produzir um jogo em conjunto com etnias (etnia) indígenas (indígena).</w:t>
+      </w:r>
+    </w:p>
+    <w:p>
+      <w:pPr>
+        <w:pStyle w:val="Normal"/>
+        <w:numPr>
+          <w:ilvl w:val="0"/>
+          <w:numId w:val="3"/>
+        </w:numPr>
+        <w:bidi w:val="0"/>
+        <w:spacing w:lineRule="auto" w:line="360"/>
+        <w:ind w:left="1474" w:right="0" w:hanging="340"/>
+        <w:jc w:val="both"/>
+        <w:rPr>
+          <w:lang w:val="pt-BR"/>
+        </w:rPr>
+      </w:pPr>
+      <w:r>
+        <w:rPr>
+          <w:lang w:val="pt-BR"/>
+        </w:rPr>
+        <w:t>Dar voz aos indígenas, espaço para eles falarem sobre eles mesmos, por meio desta produção.</w:t>
+      </w:r>
+    </w:p>
+    <w:p>
+      <w:pPr>
+        <w:pStyle w:val="Normal"/>
+        <w:numPr>
+          <w:ilvl w:val="0"/>
+          <w:numId w:val="3"/>
+        </w:numPr>
+        <w:bidi w:val="0"/>
+        <w:spacing w:lineRule="auto" w:line="360"/>
+        <w:ind w:left="1474" w:right="0" w:hanging="340"/>
+        <w:jc w:val="both"/>
+        <w:rPr/>
+      </w:pPr>
+      <w:r>
+        <w:rPr>
+          <w:lang w:val="pt-BR"/>
+        </w:rPr>
+        <w:t>Incentivar a valoração a uma minoria social tão renegada pelas políticas públicas ao longo da história.</w:t>
+      </w:r>
+    </w:p>
+    <w:p>
+      <w:pPr>
+        <w:pStyle w:val="Normal"/>
+        <w:numPr>
+          <w:ilvl w:val="0"/>
+          <w:numId w:val="3"/>
+        </w:numPr>
+        <w:bidi w:val="0"/>
+        <w:spacing w:lineRule="auto" w:line="360"/>
+        <w:ind w:left="1474" w:right="0" w:hanging="340"/>
+        <w:jc w:val="both"/>
+        <w:rPr>
+          <w:lang w:val="pt-BR"/>
+        </w:rPr>
+      </w:pPr>
+      <w:r>
+        <w:rPr>
+          <w:lang w:val="pt-BR"/>
+        </w:rPr>
+        <w:t>Avaliar o uso de jogos como difusores de pensamentos de minorias sociais.</w:t>
+      </w:r>
+    </w:p>
+    <w:p>
+      <w:pPr>
+        <w:pStyle w:val="Normal"/>
+        <w:numPr>
+          <w:ilvl w:val="0"/>
+          <w:numId w:val="3"/>
+        </w:numPr>
+        <w:bidi w:val="0"/>
+        <w:spacing w:lineRule="auto" w:line="360"/>
+        <w:ind w:left="1474" w:right="0" w:hanging="340"/>
+        <w:jc w:val="both"/>
+        <w:rPr/>
+      </w:pPr>
+      <w:r>
+        <w:rPr>
+          <w:lang w:val="pt-BR"/>
+        </w:rPr>
+        <w:t>Eliminar preconceitos diversos pela falta de informação entre os milhares de jogadores de jogos eletrônicos brasileiros.</w:t>
+      </w:r>
+    </w:p>
+    <w:p>
+      <w:pPr>
+        <w:pStyle w:val="Normal"/>
+        <w:numPr>
+          <w:ilvl w:val="0"/>
+          <w:numId w:val="3"/>
+        </w:numPr>
+        <w:bidi w:val="0"/>
+        <w:spacing w:lineRule="auto" w:line="360"/>
+        <w:ind w:left="1474" w:right="0" w:hanging="340"/>
+        <w:jc w:val="both"/>
+        <w:rPr/>
+      </w:pPr>
+      <w:r>
+        <w:rPr>
+          <w:lang w:val="pt-BR"/>
+        </w:rPr>
+        <w:t>Difundir em um público gamer (jogadores de jogos eletrônicos) carente de informação os saberes e histórias contadas pelos próprios indígenas.</w:t>
+      </w:r>
+    </w:p>
+    <w:p>
+      <w:pPr>
+        <w:pStyle w:val="Normal"/>
+        <w:bidi w:val="0"/>
+        <w:spacing w:lineRule="auto" w:line="360"/>
+        <w:ind w:left="0" w:right="0" w:firstLine="1134"/>
+        <w:jc w:val="both"/>
+        <w:rPr>
+          <w:lang w:val="pt-BR"/>
+        </w:rPr>
+      </w:pPr>
+      <w:r>
+        <w:rPr>
+          <w:lang w:val="pt-BR"/>
+        </w:rPr>
+        <w:t>Com base nos objetivos temos as seguintes metas:</w:t>
       </w:r>
     </w:p>
     <w:p>
@@ -1447,104 +1273,23 @@
       </w:pPr>
       <w:r>
         <w:rPr>
-          <w:lang w:val="pt-BR"/>
-        </w:rPr>
-        <w:t>Aplicar a pesquisa de satisfação ou apuração do projeto para ver a aceitação da comunidade com o jogo.</w:t>
-      </w:r>
-    </w:p>
-    <w:p>
-      <w:pPr>
-        <w:pStyle w:val="Normal"/>
-        <w:bidi w:val="0"/>
-        <w:spacing w:lineRule="auto" w:line="360"/>
-        <w:ind w:left="0" w:right="0" w:firstLine="1134"/>
-        <w:jc w:val="both"/>
-        <w:rPr>
-          <w:lang w:val="pt-BR"/>
-        </w:rPr>
-      </w:pPr>
-      <w:r>
-        <w:rPr>
-          <w:lang w:val="pt-BR"/>
-        </w:rPr>
-      </w:r>
-    </w:p>
-    <w:p>
-      <w:pPr>
-        <w:pStyle w:val="Normal"/>
-        <w:bidi w:val="0"/>
-        <w:spacing w:lineRule="auto" w:line="360"/>
-        <w:ind w:left="0" w:right="0" w:firstLine="1134"/>
-        <w:jc w:val="both"/>
-        <w:rPr>
-          <w:b/>
-          <w:b/>
-          <w:bCs/>
-          <w:lang w:val="pt-BR"/>
-        </w:rPr>
-      </w:pPr>
-      <w:r>
-        <w:rPr>
-          <w:b/>
-          <w:bCs/>
-          <w:lang w:val="pt-BR"/>
-        </w:rPr>
-      </w:r>
-      <w:r>
-        <w:br w:type="page"/>
-      </w:r>
-    </w:p>
-    <w:p>
-      <w:pPr>
-        <w:pStyle w:val="Normal"/>
-        <w:bidi w:val="0"/>
-        <w:spacing w:lineRule="auto" w:line="360"/>
-        <w:ind w:left="0" w:right="0" w:firstLine="1134"/>
-        <w:jc w:val="both"/>
-        <w:rPr>
-          <w:b/>
-          <w:b/>
-          <w:bCs/>
-          <w:lang w:val="pt-BR"/>
-        </w:rPr>
-      </w:pPr>
-      <w:r>
-        <w:rPr>
-          <w:b/>
-          <w:bCs/>
-          <w:lang w:val="pt-BR"/>
-        </w:rPr>
-        <w:t>Cronograma de atividades</w:t>
-      </w:r>
-    </w:p>
-    <w:p>
-      <w:pPr>
-        <w:pStyle w:val="Normal"/>
-        <w:bidi w:val="0"/>
-        <w:spacing w:lineRule="auto" w:line="360"/>
-        <w:ind w:left="0" w:right="0" w:firstLine="1134"/>
-        <w:jc w:val="both"/>
-        <w:rPr>
-          <w:b/>
-          <w:b/>
-          <w:bCs/>
-          <w:lang w:val="pt-BR"/>
-        </w:rPr>
-      </w:pPr>
-      <w:r>
-        <w:rPr>
-          <w:b/>
-          <w:bCs/>
-          <w:lang w:val="pt-BR"/>
-        </w:rPr>
-      </w:r>
-    </w:p>
-    <w:p>
-      <w:pPr>
-        <w:pStyle w:val="Normal"/>
-        <w:bidi w:val="0"/>
-        <w:spacing w:lineRule="auto" w:line="360"/>
-        <w:ind w:left="0" w:right="0" w:firstLine="1134"/>
+          <w:b w:val="false"/>
+          <w:bCs w:val="false"/>
+          <w:lang w:val="pt-BR"/>
+        </w:rPr>
+        <w:t>Mapear grupos indígenas no estado de Alagoas – Brasil, principalmente próximos à Maceió.</w:t>
+      </w:r>
+    </w:p>
+    <w:p>
+      <w:pPr>
+        <w:pStyle w:val="Normal"/>
+        <w:numPr>
+          <w:ilvl w:val="0"/>
+          <w:numId w:val="4"/>
+        </w:numPr>
+        <w:bidi w:val="0"/>
+        <w:spacing w:lineRule="auto" w:line="360"/>
+        <w:ind w:left="1474" w:right="0" w:hanging="340"/>
         <w:jc w:val="both"/>
         <w:rPr/>
       </w:pPr>
@@ -1554,7 +1299,73 @@
           <w:bCs w:val="false"/>
           <w:lang w:val="pt-BR"/>
         </w:rPr>
-        <w:t xml:space="preserve">Observação: o projeto existe a muito tempo, por volta de </w:t>
+        <w:t>Juntar material intelectual para leitura e acumulação de conhecimento sobre etnias indígenas no Brasil.</w:t>
+      </w:r>
+    </w:p>
+    <w:p>
+      <w:pPr>
+        <w:pStyle w:val="Normal"/>
+        <w:numPr>
+          <w:ilvl w:val="0"/>
+          <w:numId w:val="4"/>
+        </w:numPr>
+        <w:bidi w:val="0"/>
+        <w:spacing w:lineRule="auto" w:line="360"/>
+        <w:ind w:left="1474" w:right="0" w:hanging="340"/>
+        <w:jc w:val="both"/>
+        <w:rPr/>
+      </w:pPr>
+      <w:r>
+        <w:rPr>
+          <w:b w:val="false"/>
+          <w:bCs w:val="false"/>
+          <w:lang w:val="pt-BR"/>
+        </w:rPr>
+        <w:t>Escrever documentos de jogo. Um jogo normalmente tem documentos que ajudam na produção do mesmo. Para este projeto serão utilizados e elaborados o ten-pager (Dez páginas) e o GDD (Game Design Document).</w:t>
+      </w:r>
+    </w:p>
+    <w:p>
+      <w:pPr>
+        <w:pStyle w:val="Normal"/>
+        <w:numPr>
+          <w:ilvl w:val="0"/>
+          <w:numId w:val="4"/>
+        </w:numPr>
+        <w:bidi w:val="0"/>
+        <w:spacing w:lineRule="auto" w:line="360"/>
+        <w:ind w:left="1474" w:right="0" w:hanging="340"/>
+        <w:jc w:val="both"/>
+        <w:rPr/>
+      </w:pPr>
+      <w:r>
+        <w:rPr>
+          <w:b w:val="false"/>
+          <w:bCs w:val="false"/>
+          <w:lang w:val="pt-BR"/>
+        </w:rPr>
+        <w:t>Elaborar um esboço do projeto: um protótipo da ideia com mecânicas e um pouco da história para ser mostrado.</w:t>
+      </w:r>
+    </w:p>
+    <w:p>
+      <w:pPr>
+        <w:pStyle w:val="Normal"/>
+        <w:numPr>
+          <w:ilvl w:val="0"/>
+          <w:numId w:val="4"/>
+        </w:numPr>
+        <w:bidi w:val="0"/>
+        <w:spacing w:lineRule="auto" w:line="360"/>
+        <w:ind w:left="1474" w:right="0" w:hanging="340"/>
+        <w:jc w:val="both"/>
+        <w:rPr/>
+      </w:pPr>
+      <w:r>
+        <w:rPr>
+          <w:b w:val="false"/>
+          <w:bCs w:val="false"/>
+          <w:lang w:val="pt-BR"/>
+        </w:rPr>
+        <w:t>Tentar primeiro contat</w:t>
       </w:r>
       <w:r>
         <w:rPr>
@@ -1567,7 +1378,224 @@
           <w:szCs w:val="24"/>
           <w:lang w:val="pt-BR" w:eastAsia="zh-CN" w:bidi="hi-IN"/>
         </w:rPr>
-        <w:t>2016-2017 ele estava sendo pensado. O cronograma serve apenas para organizar as etapas seguintes deste projeto de forma maleável devido aos desafios de um projeto idempendente.</w:t>
+        <w:t>o com</w:t>
+      </w:r>
+      <w:r>
+        <w:rPr>
+          <w:b w:val="false"/>
+          <w:bCs w:val="false"/>
+          <w:lang w:val="pt-BR"/>
+        </w:rPr>
+        <w:t xml:space="preserve"> lideranças indígenas próximas à Maceió-AL e apresentar a ideia e a versão de protótipo do programa. Após isso, </w:t>
+      </w:r>
+      <w:r>
+        <w:rPr>
+          <w:rFonts w:eastAsia="Noto Sans CJK SC Regular" w:cs="FreeSans"/>
+          <w:color w:val="auto"/>
+          <w:kern w:val="2"/>
+          <w:sz w:val="24"/>
+          <w:szCs w:val="24"/>
+          <w:lang w:val="pt-BR" w:eastAsia="zh-CN" w:bidi="hi-IN"/>
+        </w:rPr>
+        <w:t>serão c</w:t>
+      </w:r>
+      <w:r>
+        <w:rPr>
+          <w:lang w:val="pt-BR"/>
+        </w:rPr>
+        <w:t xml:space="preserve">onvidados para colaborar de forma voluntária com a construção do jogo </w:t>
+      </w:r>
+      <w:r>
+        <w:rPr>
+          <w:rFonts w:eastAsia="Noto Sans CJK SC Regular" w:cs="FreeSans"/>
+          <w:color w:val="auto"/>
+          <w:kern w:val="2"/>
+          <w:sz w:val="24"/>
+          <w:szCs w:val="24"/>
+          <w:lang w:val="pt-BR" w:eastAsia="zh-CN" w:bidi="hi-IN"/>
+        </w:rPr>
+        <w:t>opinando a cada versão de desenvolvimento pronta</w:t>
+      </w:r>
+      <w:r>
+        <w:rPr>
+          <w:lang w:val="pt-BR"/>
+        </w:rPr>
+        <w:t>. Justamente para não obter uma insatisfação por estas partes em relação ao produto criado durante a fase final de pesquisa de satisfação.</w:t>
+      </w:r>
+    </w:p>
+    <w:p>
+      <w:pPr>
+        <w:pStyle w:val="Normal"/>
+        <w:numPr>
+          <w:ilvl w:val="0"/>
+          <w:numId w:val="4"/>
+        </w:numPr>
+        <w:bidi w:val="0"/>
+        <w:spacing w:lineRule="auto" w:line="360"/>
+        <w:ind w:left="1474" w:right="0" w:hanging="340"/>
+        <w:jc w:val="both"/>
+        <w:rPr/>
+      </w:pPr>
+      <w:r>
+        <w:rPr>
+          <w:lang w:val="pt-BR"/>
+        </w:rPr>
+        <w:t xml:space="preserve">Desenvolver em conjunto com as partes indígenas o jogo. O desenvolvimento deve se dá por partes e de acordo com os conhecimentos e opiniões coletadas até o momento dos </w:t>
+      </w:r>
+      <w:r>
+        <w:rPr>
+          <w:rFonts w:eastAsia="Noto Sans CJK SC Regular" w:cs="FreeSans"/>
+          <w:color w:val="auto"/>
+          <w:kern w:val="2"/>
+          <w:sz w:val="24"/>
+          <w:szCs w:val="24"/>
+          <w:lang w:val="pt-BR" w:eastAsia="zh-CN" w:bidi="hi-IN"/>
+        </w:rPr>
+        <w:t>colaboradores</w:t>
+      </w:r>
+      <w:r>
+        <w:rPr>
+          <w:lang w:val="pt-BR"/>
+        </w:rPr>
+        <w:t xml:space="preserve"> indígenas. A cada parte significativa que estiver pronta uma consulta deve ser realizada com os colaboradores das etnias e então correções devem ser feitas de acordo com estas opiniões coletadas.</w:t>
+      </w:r>
+    </w:p>
+    <w:p>
+      <w:pPr>
+        <w:pStyle w:val="Normal"/>
+        <w:numPr>
+          <w:ilvl w:val="0"/>
+          <w:numId w:val="4"/>
+        </w:numPr>
+        <w:bidi w:val="0"/>
+        <w:spacing w:lineRule="auto" w:line="360"/>
+        <w:ind w:left="1474" w:right="0" w:hanging="340"/>
+        <w:jc w:val="both"/>
+        <w:rPr/>
+      </w:pPr>
+      <w:r>
+        <w:rPr>
+          <w:lang w:val="pt-BR"/>
+        </w:rPr>
+        <w:t>Aplicar a pesquisa de satisfação ou apuração do projeto para ver a aceitação da comunidade com o jogo.</w:t>
+      </w:r>
+    </w:p>
+    <w:p>
+      <w:pPr>
+        <w:pStyle w:val="Normal"/>
+        <w:bidi w:val="0"/>
+        <w:spacing w:lineRule="auto" w:line="360"/>
+        <w:ind w:left="0" w:right="0" w:firstLine="1134"/>
+        <w:jc w:val="both"/>
+        <w:rPr>
+          <w:lang w:val="pt-BR"/>
+        </w:rPr>
+      </w:pPr>
+      <w:r>
+        <w:rPr>
+          <w:lang w:val="pt-BR"/>
+        </w:rPr>
+      </w:r>
+    </w:p>
+    <w:p>
+      <w:pPr>
+        <w:pStyle w:val="Normal"/>
+        <w:bidi w:val="0"/>
+        <w:spacing w:lineRule="auto" w:line="360"/>
+        <w:ind w:left="0" w:right="0" w:firstLine="1134"/>
+        <w:jc w:val="both"/>
+        <w:rPr>
+          <w:b/>
+          <w:b/>
+          <w:bCs/>
+          <w:lang w:val="pt-BR"/>
+        </w:rPr>
+      </w:pPr>
+      <w:r>
+        <w:rPr>
+          <w:b/>
+          <w:bCs/>
+          <w:lang w:val="pt-BR"/>
+        </w:rPr>
+      </w:r>
+      <w:r>
+        <w:br w:type="page"/>
+      </w:r>
+    </w:p>
+    <w:p>
+      <w:pPr>
+        <w:pStyle w:val="Normal"/>
+        <w:bidi w:val="0"/>
+        <w:spacing w:lineRule="auto" w:line="360"/>
+        <w:ind w:left="0" w:right="0" w:firstLine="1134"/>
+        <w:jc w:val="both"/>
+        <w:rPr>
+          <w:b/>
+          <w:b/>
+          <w:bCs/>
+          <w:lang w:val="pt-BR"/>
+        </w:rPr>
+      </w:pPr>
+      <w:r>
+        <w:rPr>
+          <w:b/>
+          <w:bCs/>
+          <w:lang w:val="pt-BR"/>
+        </w:rPr>
+        <w:t>Cronograma de atividades</w:t>
+      </w:r>
+    </w:p>
+    <w:p>
+      <w:pPr>
+        <w:pStyle w:val="Normal"/>
+        <w:bidi w:val="0"/>
+        <w:spacing w:lineRule="auto" w:line="360"/>
+        <w:ind w:left="0" w:right="0" w:firstLine="1134"/>
+        <w:jc w:val="both"/>
+        <w:rPr>
+          <w:b/>
+          <w:b/>
+          <w:bCs/>
+          <w:lang w:val="pt-BR"/>
+        </w:rPr>
+      </w:pPr>
+      <w:r>
+        <w:rPr>
+          <w:b/>
+          <w:bCs/>
+          <w:lang w:val="pt-BR"/>
+        </w:rPr>
+      </w:r>
+    </w:p>
+    <w:p>
+      <w:pPr>
+        <w:pStyle w:val="Normal"/>
+        <w:bidi w:val="0"/>
+        <w:spacing w:lineRule="auto" w:line="360"/>
+        <w:ind w:left="0" w:right="0" w:firstLine="1134"/>
+        <w:jc w:val="both"/>
+        <w:rPr/>
+      </w:pPr>
+      <w:r>
+        <w:rPr>
+          <w:b w:val="false"/>
+          <w:bCs w:val="false"/>
+          <w:lang w:val="pt-BR"/>
+        </w:rPr>
+        <w:t xml:space="preserve">Observação: o projeto existe a muito tempo, por volta de </w:t>
+      </w:r>
+      <w:r>
+        <w:rPr>
+          <w:rFonts w:eastAsia="Noto Sans CJK SC Regular" w:cs="FreeSans"/>
+          <w:b w:val="false"/>
+          <w:bCs w:val="false"/>
+          <w:color w:val="auto"/>
+          <w:kern w:val="2"/>
+          <w:sz w:val="24"/>
+          <w:szCs w:val="24"/>
+          <w:lang w:val="pt-BR" w:eastAsia="zh-CN" w:bidi="hi-IN"/>
+        </w:rPr>
+        <w:t>2016-2017 ele estava sendo pensado. O cronograma serve apenas para organizar as etapas deste projeto, mas tudo ocorrerá de forma maleável devido aos desafios de um projeto independente.</w:t>
       </w:r>
     </w:p>
     <w:tbl>
@@ -1776,7 +1804,7 @@
                 <w:szCs w:val="24"/>
                 <w:lang w:val="pt-BR" w:eastAsia="zh-CN" w:bidi="hi-IN"/>
               </w:rPr>
-              <w:t>Preparar garagem</w:t>
+              <w:t>Preparar garagem e GDD</w:t>
             </w:r>
           </w:p>
         </w:tc>
@@ -2108,7 +2136,7 @@
                 <w:szCs w:val="24"/>
                 <w:lang w:val="pt-BR" w:eastAsia="zh-CN" w:bidi="hi-IN"/>
               </w:rPr>
-              <w:t>Construir evento 2 do protótipo</w:t>
+              <w:t>Construir evento 2</w:t>
             </w:r>
           </w:p>
         </w:tc>
@@ -2266,7 +2294,7 @@
                 <w:szCs w:val="24"/>
                 <w:lang w:val="pt-BR" w:eastAsia="zh-CN" w:bidi="hi-IN"/>
               </w:rPr>
-              <w:t>Construir evento 3 do protótipo</w:t>
+              <w:t>Construir evento 3</w:t>
             </w:r>
           </w:p>
         </w:tc>
@@ -2739,145 +2767,767 @@
           <w:bCs/>
           <w:lang w:val="pt-BR"/>
         </w:rPr>
-        <w:t xml:space="preserve">Método cientifico </w:t>
-      </w:r>
-      <w:r>
-        <w:rPr>
+        <w:t>Método cientifico ou método de pesquisa</w:t>
+      </w:r>
+    </w:p>
+    <w:p>
+      <w:pPr>
+        <w:pStyle w:val="Normal"/>
+        <w:bidi w:val="0"/>
+        <w:spacing w:lineRule="auto" w:line="360"/>
+        <w:ind w:left="0" w:right="0" w:firstLine="1134"/>
+        <w:jc w:val="both"/>
+        <w:rPr>
+          <w:lang w:val="pt-BR"/>
+        </w:rPr>
+      </w:pPr>
+      <w:r>
+        <w:rPr>
+          <w:lang w:val="pt-BR"/>
+        </w:rPr>
+      </w:r>
+    </w:p>
+    <w:p>
+      <w:pPr>
+        <w:pStyle w:val="Normal"/>
+        <w:bidi w:val="0"/>
+        <w:spacing w:lineRule="auto" w:line="360"/>
+        <w:ind w:left="0" w:right="0" w:firstLine="1134"/>
+        <w:jc w:val="both"/>
+        <w:rPr/>
+      </w:pPr>
+      <w:r>
+        <w:rPr>
+          <w:lang w:val="pt-BR"/>
+        </w:rPr>
+        <w:t>m momento posterior.</w:t>
+      </w:r>
+    </w:p>
+    <w:p>
+      <w:pPr>
+        <w:pStyle w:val="Normal"/>
+        <w:bidi w:val="0"/>
+        <w:spacing w:lineRule="auto" w:line="360"/>
+        <w:ind w:left="0" w:right="0" w:firstLine="1134"/>
+        <w:jc w:val="both"/>
+        <w:rPr>
+          <w:lang w:val="pt-BR"/>
+        </w:rPr>
+      </w:pPr>
+      <w:r>
+        <w:rPr>
+          <w:lang w:val="pt-BR"/>
+        </w:rPr>
+      </w:r>
+      <w:r>
+        <w:br w:type="page"/>
+      </w:r>
+    </w:p>
+    <w:p>
+      <w:pPr>
+        <w:pStyle w:val="Normal"/>
+        <w:bidi w:val="0"/>
+        <w:spacing w:lineRule="auto" w:line="360"/>
+        <w:ind w:left="0" w:right="0" w:firstLine="1134"/>
+        <w:jc w:val="both"/>
+        <w:rPr>
+          <w:b/>
           <w:b/>
           <w:bCs/>
-          <w:lang w:val="pt-BR"/>
-        </w:rPr>
-        <w:t>ou</w:t>
-      </w:r>
+        </w:rPr>
+      </w:pPr>
       <w:r>
         <w:rPr>
           <w:b/>
           <w:bCs/>
-          <w:lang w:val="pt-BR"/>
-        </w:rPr>
-        <w:t xml:space="preserve"> </w:t>
-      </w:r>
-      <w:r>
-        <w:rPr>
+        </w:rPr>
+        <w:t>História do jogo</w:t>
+      </w:r>
+    </w:p>
+    <w:p>
+      <w:pPr>
+        <w:pStyle w:val="Normal"/>
+        <w:bidi w:val="0"/>
+        <w:spacing w:lineRule="auto" w:line="360"/>
+        <w:ind w:left="0" w:right="0" w:firstLine="1134"/>
+        <w:jc w:val="both"/>
+        <w:rPr>
+          <w:b/>
           <w:b/>
           <w:bCs/>
-          <w:lang w:val="pt-BR"/>
-        </w:rPr>
-        <w:t>método de pesquisa</w:t>
-      </w:r>
-    </w:p>
-    <w:p>
-      <w:pPr>
-        <w:pStyle w:val="Normal"/>
-        <w:bidi w:val="0"/>
-        <w:spacing w:lineRule="auto" w:line="360"/>
-        <w:ind w:left="0" w:right="0" w:firstLine="1134"/>
-        <w:jc w:val="both"/>
-        <w:rPr>
-          <w:lang w:val="pt-BR"/>
-        </w:rPr>
-      </w:pPr>
-      <w:r>
-        <w:rPr>
-          <w:lang w:val="pt-BR"/>
-        </w:rPr>
-      </w:r>
-    </w:p>
-    <w:p>
-      <w:pPr>
-        <w:pStyle w:val="Normal"/>
-        <w:bidi w:val="0"/>
-        <w:spacing w:lineRule="auto" w:line="360"/>
-        <w:ind w:left="0" w:right="0" w:firstLine="1134"/>
-        <w:jc w:val="both"/>
-        <w:rPr/>
-      </w:pPr>
-      <w:r>
-        <w:rPr>
-          <w:lang w:val="pt-BR"/>
-        </w:rPr>
-        <w:t>m momento posterior.</w:t>
-      </w:r>
-    </w:p>
-    <w:p>
-      <w:pPr>
-        <w:pStyle w:val="Normal"/>
-        <w:bidi w:val="0"/>
-        <w:spacing w:lineRule="auto" w:line="360"/>
-        <w:ind w:left="0" w:right="0" w:firstLine="1134"/>
-        <w:jc w:val="both"/>
-        <w:rPr>
-          <w:lang w:val="pt-BR"/>
-        </w:rPr>
-      </w:pPr>
-      <w:r>
-        <w:rPr>
-          <w:lang w:val="pt-BR"/>
-        </w:rPr>
-      </w:r>
-      <w:r>
-        <w:br w:type="page"/>
-      </w:r>
-    </w:p>
-    <w:p>
-      <w:pPr>
-        <w:pStyle w:val="Normal"/>
-        <w:bidi w:val="0"/>
-        <w:spacing w:lineRule="auto" w:line="360"/>
-        <w:ind w:left="0" w:right="0" w:firstLine="1134"/>
-        <w:jc w:val="both"/>
-        <w:rPr>
-          <w:b/>
+        </w:rPr>
+      </w:pPr>
+      <w:r>
+        <w:rPr>
           <w:b/>
           <w:bCs/>
         </w:rPr>
-      </w:pPr>
-      <w:r>
-        <w:rPr>
-          <w:b/>
-          <w:bCs/>
-        </w:rPr>
-        <w:t>História do jogo</w:t>
-      </w:r>
-    </w:p>
-    <w:p>
-      <w:pPr>
-        <w:pStyle w:val="Normal"/>
-        <w:bidi w:val="0"/>
-        <w:spacing w:lineRule="auto" w:line="360"/>
-        <w:ind w:left="0" w:right="0" w:firstLine="1134"/>
-        <w:jc w:val="both"/>
-        <w:rPr>
-          <w:b/>
-          <w:b/>
-          <w:bCs/>
-        </w:rPr>
-      </w:pPr>
-      <w:r>
-        <w:rPr>
-          <w:b/>
-          <w:bCs/>
-        </w:rPr>
-      </w:r>
-    </w:p>
-    <w:p>
-      <w:pPr>
-        <w:pStyle w:val="Normal"/>
-        <w:bidi w:val="0"/>
-        <w:spacing w:lineRule="auto" w:line="360"/>
-        <w:ind w:left="0" w:right="0" w:firstLine="1134"/>
-        <w:jc w:val="both"/>
-        <w:rPr>
-          <w:b/>
-          <w:b/>
-          <w:bCs/>
-        </w:rPr>
-      </w:pPr>
-      <w:r>
-        <w:rPr>
-          <w:b/>
-          <w:bCs/>
-        </w:rPr>
+      </w:r>
+    </w:p>
+    <w:p>
+      <w:pPr>
+        <w:pStyle w:val="Normal"/>
+        <w:bidi w:val="0"/>
+        <w:spacing w:lineRule="auto" w:line="360"/>
+        <w:ind w:left="0" w:right="0" w:firstLine="1134"/>
+        <w:jc w:val="both"/>
+        <w:rPr>
+          <w:b w:val="false"/>
+          <w:b w:val="false"/>
+          <w:bCs w:val="false"/>
+        </w:rPr>
+      </w:pPr>
+      <w:r>
+        <w:rPr>
+          <w:b w:val="false"/>
+          <w:bCs w:val="false"/>
+        </w:rPr>
+        <w:t>Diálogo inicial com o primeiro:</w:t>
+      </w:r>
+    </w:p>
+    <w:p>
+      <w:pPr>
+        <w:pStyle w:val="Normal"/>
+        <w:bidi w:val="0"/>
+        <w:spacing w:lineRule="auto" w:line="360"/>
+        <w:ind w:left="0" w:right="0" w:firstLine="1134"/>
+        <w:jc w:val="both"/>
+        <w:rPr>
+          <w:b w:val="false"/>
+          <w:b w:val="false"/>
+          <w:bCs w:val="false"/>
+        </w:rPr>
+      </w:pPr>
+      <w:r>
+        <w:rPr>
+          <w:b w:val="false"/>
+          <w:bCs w:val="false"/>
+        </w:rPr>
+        <w:t xml:space="preserve">A protagonista se aproxima do primeiro e ao perceber a </w:t>
+      </w:r>
+      <w:r>
+        <w:rPr>
+          <w:rFonts w:eastAsia="Noto Sans CJK SC Regular" w:cs="FreeSans"/>
+          <w:b w:val="false"/>
+          <w:bCs w:val="false"/>
+          <w:color w:val="auto"/>
+          <w:kern w:val="2"/>
+          <w:sz w:val="24"/>
+          <w:szCs w:val="24"/>
+          <w:lang w:val="pt-BR" w:eastAsia="zh-CN" w:bidi="hi-IN"/>
+        </w:rPr>
+        <w:t>vinda dela o primeiro começa</w:t>
+      </w:r>
+      <w:r>
+        <w:rPr>
+          <w:b w:val="false"/>
+          <w:bCs w:val="false"/>
+        </w:rPr>
+        <w:t>:</w:t>
+      </w:r>
+    </w:p>
+    <w:p>
+      <w:pPr>
+        <w:pStyle w:val="Normal"/>
+        <w:bidi w:val="0"/>
+        <w:spacing w:lineRule="auto" w:line="360"/>
+        <w:ind w:left="0" w:right="0" w:firstLine="1134"/>
+        <w:jc w:val="both"/>
+        <w:rPr>
+          <w:b w:val="false"/>
+          <w:b w:val="false"/>
+          <w:bCs w:val="false"/>
+        </w:rPr>
+      </w:pPr>
+      <w:r>
+        <w:rPr>
+          <w:b w:val="false"/>
+          <w:bCs w:val="false"/>
+        </w:rPr>
+        <w:t>- Opa, gata! Tudo bom?</w:t>
+      </w:r>
+    </w:p>
+    <w:p>
+      <w:pPr>
+        <w:pStyle w:val="Normal"/>
+        <w:bidi w:val="0"/>
+        <w:spacing w:lineRule="auto" w:line="360"/>
+        <w:ind w:left="0" w:right="0" w:firstLine="1134"/>
+        <w:jc w:val="both"/>
+        <w:rPr>
+          <w:b w:val="false"/>
+          <w:b w:val="false"/>
+          <w:bCs w:val="false"/>
+        </w:rPr>
+      </w:pPr>
+      <w:r>
+        <w:rPr>
+          <w:b w:val="false"/>
+          <w:bCs w:val="false"/>
+        </w:rPr>
+        <w:t>- Tudo. Bo</w:t>
+      </w:r>
+      <w:r>
+        <w:rPr>
+          <w:rFonts w:eastAsia="Noto Sans CJK SC Regular" w:cs="FreeSans"/>
+          <w:b w:val="false"/>
+          <w:bCs w:val="false"/>
+          <w:color w:val="auto"/>
+          <w:kern w:val="2"/>
+          <w:sz w:val="24"/>
+          <w:szCs w:val="24"/>
+          <w:lang w:val="pt-BR" w:eastAsia="zh-CN" w:bidi="hi-IN"/>
+        </w:rPr>
+        <w:t>a</w:t>
+      </w:r>
+      <w:r>
+        <w:rPr>
+          <w:b w:val="false"/>
+          <w:bCs w:val="false"/>
+        </w:rPr>
+        <w:t xml:space="preserve"> tarde!</w:t>
+      </w:r>
+    </w:p>
+    <w:p>
+      <w:pPr>
+        <w:pStyle w:val="Normal"/>
+        <w:bidi w:val="0"/>
+        <w:spacing w:lineRule="auto" w:line="360"/>
+        <w:ind w:left="0" w:right="0" w:firstLine="1134"/>
+        <w:jc w:val="both"/>
+        <w:rPr>
+          <w:b w:val="false"/>
+          <w:b w:val="false"/>
+          <w:bCs w:val="false"/>
+        </w:rPr>
+      </w:pPr>
+      <w:r>
+        <w:rPr>
+          <w:b w:val="false"/>
+          <w:bCs w:val="false"/>
+        </w:rPr>
+        <w:t>- Boa!</w:t>
+      </w:r>
+    </w:p>
+    <w:p>
+      <w:pPr>
+        <w:pStyle w:val="Normal"/>
+        <w:bidi w:val="0"/>
+        <w:spacing w:lineRule="auto" w:line="360"/>
+        <w:ind w:left="0" w:right="0" w:firstLine="1134"/>
+        <w:jc w:val="both"/>
+        <w:rPr>
+          <w:b w:val="false"/>
+          <w:b w:val="false"/>
+          <w:bCs w:val="false"/>
+        </w:rPr>
+      </w:pPr>
+      <w:r>
+        <w:rPr>
+          <w:rFonts w:eastAsia="Noto Sans CJK SC Regular" w:cs="FreeSans"/>
+          <w:b w:val="false"/>
+          <w:bCs w:val="false"/>
+          <w:color w:val="auto"/>
+          <w:kern w:val="2"/>
+          <w:sz w:val="24"/>
+          <w:szCs w:val="24"/>
+          <w:lang w:val="pt-BR" w:eastAsia="zh-CN" w:bidi="hi-IN"/>
+        </w:rPr>
+        <w:t xml:space="preserve">Um traficante armado com um fuzil se vira e </w:t>
+      </w:r>
+      <w:r>
+        <w:rPr>
+          <w:b w:val="false"/>
+          <w:bCs w:val="false"/>
+        </w:rPr>
+        <w:t>fala ao lado do primeiro:</w:t>
+      </w:r>
+    </w:p>
+    <w:p>
+      <w:pPr>
+        <w:pStyle w:val="Normal"/>
+        <w:bidi w:val="0"/>
+        <w:spacing w:lineRule="auto" w:line="360"/>
+        <w:ind w:left="0" w:right="0" w:firstLine="1134"/>
+        <w:jc w:val="both"/>
+        <w:rPr>
+          <w:b w:val="false"/>
+          <w:b w:val="false"/>
+          <w:bCs w:val="false"/>
+        </w:rPr>
+      </w:pPr>
+      <w:r>
+        <w:rPr>
+          <w:b w:val="false"/>
+          <w:bCs w:val="false"/>
+        </w:rPr>
+        <w:t>- Quê que essa mulé quer, hein?</w:t>
+      </w:r>
+    </w:p>
+    <w:p>
+      <w:pPr>
+        <w:pStyle w:val="Normal"/>
+        <w:bidi w:val="0"/>
+        <w:spacing w:lineRule="auto" w:line="360"/>
+        <w:ind w:left="0" w:right="0" w:firstLine="1134"/>
+        <w:jc w:val="both"/>
+        <w:rPr>
+          <w:b w:val="false"/>
+          <w:b w:val="false"/>
+          <w:bCs w:val="false"/>
+        </w:rPr>
+      </w:pPr>
+      <w:r>
+        <w:rPr>
+          <w:b w:val="false"/>
+          <w:bCs w:val="false"/>
+        </w:rPr>
+        <w:t xml:space="preserve">E completa com </w:t>
+      </w:r>
+      <w:r>
+        <w:rPr>
+          <w:rFonts w:eastAsia="Noto Sans CJK SC Regular" w:cs="FreeSans"/>
+          <w:b w:val="false"/>
+          <w:bCs w:val="false"/>
+          <w:color w:val="auto"/>
+          <w:kern w:val="2"/>
+          <w:sz w:val="24"/>
+          <w:szCs w:val="24"/>
+          <w:lang w:val="pt-BR" w:eastAsia="zh-CN" w:bidi="hi-IN"/>
+        </w:rPr>
+        <w:t>cinismo</w:t>
+      </w:r>
+      <w:r>
+        <w:rPr>
+          <w:b w:val="false"/>
+          <w:bCs w:val="false"/>
+        </w:rPr>
+        <w:t>:</w:t>
+      </w:r>
+    </w:p>
+    <w:p>
+      <w:pPr>
+        <w:pStyle w:val="Normal"/>
+        <w:bidi w:val="0"/>
+        <w:spacing w:lineRule="auto" w:line="360"/>
+        <w:ind w:left="0" w:right="0" w:firstLine="1134"/>
+        <w:jc w:val="both"/>
+        <w:rPr>
+          <w:b w:val="false"/>
+          <w:b w:val="false"/>
+          <w:bCs w:val="false"/>
+        </w:rPr>
+      </w:pPr>
+      <w:r>
+        <w:rPr>
+          <w:b w:val="false"/>
+          <w:bCs w:val="false"/>
+        </w:rPr>
+        <w:t>- Sua bitch?</w:t>
+      </w:r>
+    </w:p>
+    <w:p>
+      <w:pPr>
+        <w:pStyle w:val="Normal"/>
+        <w:bidi w:val="0"/>
+        <w:spacing w:lineRule="auto" w:line="360"/>
+        <w:ind w:left="0" w:right="0" w:firstLine="1134"/>
+        <w:jc w:val="both"/>
+        <w:rPr>
+          <w:b w:val="false"/>
+          <w:b w:val="false"/>
+          <w:bCs w:val="false"/>
+        </w:rPr>
+      </w:pPr>
+      <w:r>
+        <w:rPr>
+          <w:b w:val="false"/>
+          <w:bCs w:val="false"/>
+        </w:rPr>
+        <w:t>- Eu tô falando com cê, por acaso?</w:t>
+      </w:r>
+    </w:p>
+    <w:p>
+      <w:pPr>
+        <w:pStyle w:val="Normal"/>
+        <w:bidi w:val="0"/>
+        <w:spacing w:lineRule="auto" w:line="360"/>
+        <w:ind w:left="0" w:right="0" w:firstLine="1134"/>
+        <w:jc w:val="both"/>
+        <w:rPr>
+          <w:b w:val="false"/>
+          <w:b w:val="false"/>
+          <w:bCs w:val="false"/>
+        </w:rPr>
+      </w:pPr>
+      <w:r>
+        <w:rPr>
+          <w:b w:val="false"/>
+          <w:bCs w:val="false"/>
+        </w:rPr>
+        <w:t>- É o quê, moça? Cê me respeite, não?</w:t>
+      </w:r>
+    </w:p>
+    <w:p>
+      <w:pPr>
+        <w:pStyle w:val="Normal"/>
+        <w:bidi w:val="0"/>
+        <w:spacing w:lineRule="auto" w:line="360"/>
+        <w:ind w:left="0" w:right="0" w:firstLine="1134"/>
+        <w:jc w:val="both"/>
+        <w:rPr>
+          <w:b w:val="false"/>
+          <w:b w:val="false"/>
+          <w:bCs w:val="false"/>
+        </w:rPr>
+      </w:pPr>
+      <w:r>
+        <w:rPr>
+          <w:b w:val="false"/>
+          <w:bCs w:val="false"/>
+        </w:rPr>
+        <w:t>- Se não vai fazer o qu</w:t>
+      </w:r>
+      <w:r>
+        <w:rPr>
+          <w:rFonts w:eastAsia="Noto Sans CJK SC Regular" w:cs="FreeSans"/>
+          <w:b w:val="false"/>
+          <w:bCs w:val="false"/>
+          <w:color w:val="auto"/>
+          <w:kern w:val="2"/>
+          <w:sz w:val="24"/>
+          <w:szCs w:val="24"/>
+          <w:lang w:val="pt-BR" w:eastAsia="zh-CN" w:bidi="hi-IN"/>
+        </w:rPr>
+        <w:t>ê</w:t>
+      </w:r>
+      <w:r>
+        <w:rPr>
+          <w:b w:val="false"/>
+          <w:bCs w:val="false"/>
+        </w:rPr>
+        <w:t>? Me matar? Aqui quem me faltô respeito foi você, viu? Isso é magoa. Porque n</w:t>
+      </w:r>
+      <w:r>
+        <w:rPr>
+          <w:rFonts w:eastAsia="Noto Sans CJK SC Regular" w:cs="FreeSans"/>
+          <w:b w:val="false"/>
+          <w:bCs w:val="false"/>
+          <w:color w:val="auto"/>
+          <w:kern w:val="2"/>
+          <w:sz w:val="24"/>
+          <w:szCs w:val="24"/>
+          <w:lang w:val="pt-BR" w:eastAsia="zh-CN" w:bidi="hi-IN"/>
+        </w:rPr>
+        <w:t>a pista já ganhei de cê antes, otário.</w:t>
+      </w:r>
+    </w:p>
+    <w:p>
+      <w:pPr>
+        <w:pStyle w:val="Normal"/>
+        <w:bidi w:val="0"/>
+        <w:spacing w:lineRule="auto" w:line="360"/>
+        <w:ind w:left="0" w:right="0" w:firstLine="1134"/>
+        <w:jc w:val="both"/>
+        <w:rPr>
+          <w:b w:val="false"/>
+          <w:b w:val="false"/>
+          <w:bCs w:val="false"/>
+        </w:rPr>
+      </w:pPr>
+      <w:r>
+        <w:rPr>
+          <w:rFonts w:eastAsia="Noto Sans CJK SC Regular" w:cs="FreeSans"/>
+          <w:b w:val="false"/>
+          <w:bCs w:val="false"/>
+          <w:color w:val="auto"/>
+          <w:kern w:val="2"/>
+          <w:sz w:val="24"/>
+          <w:szCs w:val="24"/>
+          <w:lang w:val="pt-BR" w:eastAsia="zh-CN" w:bidi="hi-IN"/>
+        </w:rPr>
+        <w:t>Os outros ao redor vaiam e é possível ouvir as falas: “Carai, nessa cê morreu Marquinhos” e “Se fudeu!”:</w:t>
+      </w:r>
+    </w:p>
+    <w:p>
+      <w:pPr>
+        <w:pStyle w:val="Normal"/>
+        <w:bidi w:val="0"/>
+        <w:spacing w:lineRule="auto" w:line="360"/>
+        <w:ind w:left="0" w:right="0" w:firstLine="1134"/>
+        <w:jc w:val="both"/>
+        <w:rPr>
+          <w:b w:val="false"/>
+          <w:b w:val="false"/>
+          <w:bCs w:val="false"/>
+        </w:rPr>
+      </w:pPr>
+      <w:r>
+        <w:rPr>
+          <w:rFonts w:eastAsia="Noto Sans CJK SC Regular" w:cs="FreeSans"/>
+          <w:b w:val="false"/>
+          <w:bCs w:val="false"/>
+          <w:color w:val="auto"/>
+          <w:kern w:val="2"/>
+          <w:sz w:val="24"/>
+          <w:szCs w:val="24"/>
+          <w:lang w:val="pt-BR" w:eastAsia="zh-CN" w:bidi="hi-IN"/>
+        </w:rPr>
+        <w:t>- Uuuuuuuu!</w:t>
+      </w:r>
+    </w:p>
+    <w:p>
+      <w:pPr>
+        <w:pStyle w:val="Normal"/>
+        <w:bidi w:val="0"/>
+        <w:spacing w:lineRule="auto" w:line="360"/>
+        <w:ind w:left="0" w:right="0" w:firstLine="1134"/>
+        <w:jc w:val="both"/>
+        <w:rPr>
+          <w:b w:val="false"/>
+          <w:b w:val="false"/>
+          <w:bCs w:val="false"/>
+        </w:rPr>
+      </w:pPr>
+      <w:r>
+        <w:rPr>
+          <w:rFonts w:eastAsia="Noto Sans CJK SC Regular" w:cs="FreeSans"/>
+          <w:b w:val="false"/>
+          <w:bCs w:val="false"/>
+          <w:color w:val="auto"/>
+          <w:kern w:val="2"/>
+          <w:sz w:val="24"/>
+          <w:szCs w:val="24"/>
+          <w:lang w:val="pt-BR" w:eastAsia="zh-CN" w:bidi="hi-IN"/>
+        </w:rPr>
+        <w:t>Ele então tenta retomar a fala, mas é rapidamente interrompido pelo primeiro.</w:t>
+      </w:r>
+    </w:p>
+    <w:p>
+      <w:pPr>
+        <w:pStyle w:val="Normal"/>
+        <w:bidi w:val="0"/>
+        <w:spacing w:lineRule="auto" w:line="360"/>
+        <w:ind w:left="0" w:right="0" w:firstLine="1134"/>
+        <w:jc w:val="both"/>
+        <w:rPr>
+          <w:b w:val="false"/>
+          <w:b w:val="false"/>
+          <w:bCs w:val="false"/>
+        </w:rPr>
+      </w:pPr>
+      <w:r>
+        <w:rPr>
+          <w:b w:val="false"/>
+          <w:bCs w:val="false"/>
+        </w:rPr>
+        <w:t>- Oxi, olha…</w:t>
+      </w:r>
+    </w:p>
+    <w:p>
+      <w:pPr>
+        <w:pStyle w:val="Normal"/>
+        <w:bidi w:val="0"/>
+        <w:spacing w:lineRule="auto" w:line="360"/>
+        <w:ind w:left="0" w:right="0" w:firstLine="1134"/>
+        <w:jc w:val="both"/>
+        <w:rPr>
+          <w:b w:val="false"/>
+          <w:b w:val="false"/>
+          <w:bCs w:val="false"/>
+        </w:rPr>
+      </w:pPr>
+      <w:r>
+        <w:rPr>
+          <w:b w:val="false"/>
+          <w:bCs w:val="false"/>
+        </w:rPr>
+        <w:t>- Ela tá certa. Vacilo feio, mano - fala o primeiro.</w:t>
+      </w:r>
+    </w:p>
+    <w:p>
+      <w:pPr>
+        <w:pStyle w:val="Normal"/>
+        <w:bidi w:val="0"/>
+        <w:spacing w:lineRule="auto" w:line="360"/>
+        <w:ind w:left="0" w:right="0" w:firstLine="1134"/>
+        <w:jc w:val="both"/>
+        <w:rPr>
+          <w:b w:val="false"/>
+          <w:b w:val="false"/>
+          <w:bCs w:val="false"/>
+        </w:rPr>
+      </w:pPr>
+      <w:r>
+        <w:rPr>
+          <w:b w:val="false"/>
+          <w:bCs w:val="false"/>
+        </w:rPr>
+        <w:t xml:space="preserve">- </w:t>
+      </w:r>
+    </w:p>
+    <w:p>
+      <w:pPr>
+        <w:pStyle w:val="Normal"/>
+        <w:bidi w:val="0"/>
+        <w:spacing w:lineRule="auto" w:line="360"/>
+        <w:ind w:left="0" w:right="0" w:firstLine="1134"/>
+        <w:jc w:val="both"/>
+        <w:rPr>
+          <w:b w:val="false"/>
+          <w:b w:val="false"/>
+          <w:bCs w:val="false"/>
+        </w:rPr>
+      </w:pPr>
+      <w:r>
+        <w:rPr>
+          <w:b w:val="false"/>
+          <w:bCs w:val="false"/>
+        </w:rPr>
+      </w:r>
+    </w:p>
+    <w:p>
+      <w:pPr>
+        <w:pStyle w:val="Normal"/>
+        <w:bidi w:val="0"/>
+        <w:spacing w:lineRule="auto" w:line="360"/>
+        <w:ind w:left="0" w:right="0" w:firstLine="1134"/>
+        <w:jc w:val="both"/>
+        <w:rPr>
+          <w:b w:val="false"/>
+          <w:b w:val="false"/>
+          <w:bCs w:val="false"/>
+        </w:rPr>
+      </w:pPr>
+      <w:r>
+        <w:rPr>
+          <w:b w:val="false"/>
+          <w:bCs w:val="false"/>
+        </w:rPr>
+      </w:r>
+    </w:p>
+    <w:p>
+      <w:pPr>
+        <w:pStyle w:val="Normal"/>
+        <w:bidi w:val="0"/>
+        <w:spacing w:lineRule="auto" w:line="360"/>
+        <w:ind w:left="0" w:right="0" w:firstLine="1134"/>
+        <w:jc w:val="both"/>
+        <w:rPr>
+          <w:b w:val="false"/>
+          <w:b w:val="false"/>
+          <w:bCs w:val="false"/>
+        </w:rPr>
+      </w:pPr>
+      <w:r>
+        <w:rPr>
+          <w:b w:val="false"/>
+          <w:bCs w:val="false"/>
+        </w:rPr>
+        <w:t>Evento 1:</w:t>
+      </w:r>
+    </w:p>
+    <w:p>
+      <w:pPr>
+        <w:pStyle w:val="Normal"/>
+        <w:bidi w:val="0"/>
+        <w:spacing w:lineRule="auto" w:line="360"/>
+        <w:ind w:left="0" w:right="0" w:firstLine="1134"/>
+        <w:jc w:val="both"/>
+        <w:rPr>
+          <w:b w:val="false"/>
+          <w:b w:val="false"/>
+          <w:bCs w:val="false"/>
+        </w:rPr>
+      </w:pPr>
+      <w:r>
+        <w:rPr>
+          <w:b w:val="false"/>
+          <w:bCs w:val="false"/>
+        </w:rPr>
+        <w:t xml:space="preserve">AMANHÃ TRABALHAR AQUI NOS </w:t>
+      </w:r>
+      <w:r>
+        <w:rPr>
+          <w:rFonts w:eastAsia="Noto Sans CJK SC Regular" w:cs="FreeSans"/>
+          <w:b w:val="false"/>
+          <w:bCs w:val="false"/>
+          <w:color w:val="auto"/>
+          <w:kern w:val="2"/>
+          <w:sz w:val="24"/>
+          <w:szCs w:val="24"/>
+          <w:lang w:val="pt-BR" w:eastAsia="zh-CN" w:bidi="hi-IN"/>
+        </w:rPr>
+        <w:t>TRÊS</w:t>
+      </w:r>
+      <w:r>
+        <w:rPr>
+          <w:b w:val="false"/>
+          <w:bCs w:val="false"/>
+        </w:rPr>
+        <w:t xml:space="preserve"> PRIMEIROS EVENTOS DO PŔIMEIRO!!!!!!!!!!!</w:t>
+      </w:r>
+    </w:p>
+    <w:p>
+      <w:pPr>
+        <w:pStyle w:val="Normal"/>
+        <w:bidi w:val="0"/>
+        <w:spacing w:lineRule="auto" w:line="360"/>
+        <w:ind w:left="0" w:right="0" w:firstLine="1134"/>
+        <w:jc w:val="both"/>
+        <w:rPr>
+          <w:b w:val="false"/>
+          <w:b w:val="false"/>
+          <w:bCs w:val="false"/>
+        </w:rPr>
+      </w:pPr>
+      <w:r>
+        <w:rPr>
+          <w:b w:val="false"/>
+          <w:bCs w:val="false"/>
+        </w:rPr>
+        <w:t>Evento 2:</w:t>
+      </w:r>
+    </w:p>
+    <w:p>
+      <w:pPr>
+        <w:pStyle w:val="Normal"/>
+        <w:bidi w:val="0"/>
+        <w:spacing w:lineRule="auto" w:line="360"/>
+        <w:ind w:left="0" w:right="0" w:firstLine="1134"/>
+        <w:jc w:val="both"/>
+        <w:rPr>
+          <w:b w:val="false"/>
+          <w:b w:val="false"/>
+          <w:bCs w:val="false"/>
+        </w:rPr>
+      </w:pPr>
+      <w:r>
+        <w:rPr>
+          <w:b w:val="false"/>
+          <w:bCs w:val="false"/>
+        </w:rPr>
+      </w:r>
+    </w:p>
+    <w:p>
+      <w:pPr>
+        <w:pStyle w:val="Normal"/>
+        <w:bidi w:val="0"/>
+        <w:spacing w:lineRule="auto" w:line="360"/>
+        <w:ind w:left="0" w:right="0" w:firstLine="1134"/>
+        <w:jc w:val="both"/>
+        <w:rPr>
+          <w:b w:val="false"/>
+          <w:b w:val="false"/>
+          <w:bCs w:val="false"/>
+        </w:rPr>
+      </w:pPr>
+      <w:r>
+        <w:rPr>
+          <w:b w:val="false"/>
+          <w:bCs w:val="false"/>
+        </w:rPr>
+        <w:t>Evento 3:</w:t>
       </w:r>
       <w:r>
         <w:br w:type="page"/>

</xml_diff>

<commit_message>
GDD: cicle progress in game and README: format of text
</commit_message>
<xml_diff>
--- a/docs/gdd_v1.docx
+++ b/docs/gdd_v1.docx
@@ -172,7 +172,28 @@
           <w:bCs w:val="false"/>
           <w:lang w:val="pt-BR"/>
         </w:rPr>
-        <w:t xml:space="preserve"> margem social se sentirem representadas </w:t>
+        <w:t xml:space="preserve"> margem social se sent</w:t>
+      </w:r>
+      <w:r>
+        <w:rPr>
+          <w:rFonts w:eastAsia="Noto Sans CJK SC Regular" w:cs="FreeSans"/>
+          <w:b w:val="false"/>
+          <w:bCs w:val="false"/>
+          <w:color w:val="auto"/>
+          <w:kern w:val="2"/>
+          <w:sz w:val="24"/>
+          <w:szCs w:val="24"/>
+          <w:lang w:val="pt-BR" w:eastAsia="zh-CN" w:bidi="hi-IN"/>
+        </w:rPr>
+        <w:t>a</w:t>
+      </w:r>
+      <w:r>
+        <w:rPr>
+          <w:b w:val="false"/>
+          <w:bCs w:val="false"/>
+          <w:lang w:val="pt-BR"/>
+        </w:rPr>
+        <w:t xml:space="preserve">m representadas </w:t>
       </w:r>
       <w:r>
         <w:rPr>
@@ -206,7 +227,7 @@
           <w:szCs w:val="24"/>
           <w:lang w:val="pt-BR" w:eastAsia="zh-CN" w:bidi="hi-IN"/>
         </w:rPr>
-        <w:t>com todos os modos de falar, cantar, andar, amar, agir e mudar, que são tão únicos no cotidiano destes povos</w:t>
+        <w:t>com todos os modos de falar, cantar, andar, amar, agir e mudar que são tão únicos no cotidiano destes povos</w:t>
       </w:r>
       <w:r>
         <w:rPr>
@@ -472,7 +493,7 @@
           <w:iCs w:val="false"/>
           <w:lang w:val="pt-BR"/>
         </w:rPr>
-        <w:t>: O menino e o mundo (Filme), Afro-Samurai (Animação, anime), Grand Theft Auto (GTA) San Andreas, Dandara (</w:t>
+        <w:t>: O menino e o mundo (Filme), Afro-Samurai (Animação, anime), Grand Theft Auto (GTA) San Andreas (</w:t>
       </w:r>
       <w:r>
         <w:rPr>
@@ -493,7 +514,28 @@
           <w:iCs w:val="false"/>
           <w:lang w:val="pt-BR"/>
         </w:rPr>
-        <w:t xml:space="preserve">ogo eletrônico), Need for Speed Most </w:t>
+        <w:t>ogo eletrônico), Dandara (</w:t>
+      </w:r>
+      <w:r>
+        <w:rPr>
+          <w:rFonts w:eastAsia="Noto Sans CJK SC Regular" w:cs="FreeSans"/>
+          <w:i w:val="false"/>
+          <w:iCs w:val="false"/>
+          <w:color w:val="auto"/>
+          <w:kern w:val="2"/>
+          <w:sz w:val="24"/>
+          <w:szCs w:val="24"/>
+          <w:lang w:val="pt-BR" w:eastAsia="zh-CN" w:bidi="hi-IN"/>
+        </w:rPr>
+        <w:t>J</w:t>
+      </w:r>
+      <w:r>
+        <w:rPr>
+          <w:i w:val="false"/>
+          <w:iCs w:val="false"/>
+          <w:lang w:val="pt-BR"/>
+        </w:rPr>
+        <w:t xml:space="preserve">ogo eletrônico), Berserk (Mangá), Need for Speed Most </w:t>
       </w:r>
       <w:r>
         <w:rPr>
@@ -691,7 +733,7 @@
           <w:iCs w:val="false"/>
           <w:lang w:val="pt-BR"/>
         </w:rPr>
-        <w:t>: PC – Xubuntu 20.04 (Linux).</w:t>
+        <w:t>: PC – testado em Xubuntu 20.04 (Linux).</w:t>
       </w:r>
     </w:p>
     <w:p>
@@ -1161,7 +1203,58 @@
         <w:rPr>
           <w:lang w:val="pt-BR"/>
         </w:rPr>
-        <w:t>Produzir um jogo em conjunto com etnias (etnia) indígenas (indígena).</w:t>
+        <w:t xml:space="preserve">Dar voz as </w:t>
+      </w:r>
+      <w:r>
+        <w:rPr>
+          <w:rFonts w:eastAsia="Noto Sans CJK SC Regular" w:cs="FreeSans"/>
+          <w:color w:val="auto"/>
+          <w:kern w:val="2"/>
+          <w:sz w:val="24"/>
+          <w:szCs w:val="24"/>
+          <w:lang w:val="pt-BR" w:eastAsia="zh-CN" w:bidi="hi-IN"/>
+        </w:rPr>
+        <w:t>grupos</w:t>
+      </w:r>
+      <w:r>
+        <w:rPr>
+          <w:lang w:val="pt-BR"/>
+        </w:rPr>
+        <w:t xml:space="preserve"> </w:t>
+      </w:r>
+      <w:r>
+        <w:rPr>
+          <w:rFonts w:eastAsia="Noto Sans CJK SC Regular" w:cs="FreeSans"/>
+          <w:color w:val="auto"/>
+          <w:kern w:val="2"/>
+          <w:sz w:val="24"/>
+          <w:szCs w:val="24"/>
+          <w:lang w:val="pt-BR" w:eastAsia="zh-CN" w:bidi="hi-IN"/>
+        </w:rPr>
+        <w:t>que estão a margem social</w:t>
+      </w:r>
+      <w:r>
+        <w:rPr>
+          <w:lang w:val="pt-BR"/>
+        </w:rPr>
+        <w:t xml:space="preserve"> </w:t>
+      </w:r>
+      <w:r>
+        <w:rPr>
+          <w:rFonts w:eastAsia="Noto Sans CJK SC Regular" w:cs="FreeSans"/>
+          <w:color w:val="auto"/>
+          <w:kern w:val="2"/>
+          <w:sz w:val="24"/>
+          <w:szCs w:val="24"/>
+          <w:lang w:val="pt-BR" w:eastAsia="zh-CN" w:bidi="hi-IN"/>
+        </w:rPr>
+        <w:t>n</w:t>
+      </w:r>
+      <w:r>
+        <w:rPr>
+          <w:lang w:val="pt-BR"/>
+        </w:rPr>
+        <w:t>o Brasil por meio desta produção. Ou seja, espaço para eles falarem sobre eles mesmos.</w:t>
       </w:r>
     </w:p>
     <w:p>
@@ -1175,15 +1268,47 @@
         <w:spacing w:lineRule="auto" w:line="360"/>
         <w:ind w:left="1474" w:right="0" w:hanging="340"/>
         <w:jc w:val="both"/>
-        <w:rPr>
-          <w:lang w:val="pt-BR"/>
-        </w:rPr>
-      </w:pPr>
-      <w:r>
-        <w:rPr>
-          <w:lang w:val="pt-BR"/>
-        </w:rPr>
-        <w:t>Dar voz aos indígenas, espaço para eles falarem sobre eles mesmos, por meio desta produção.</w:t>
+        <w:rPr/>
+      </w:pPr>
+      <w:r>
+        <w:rPr>
+          <w:lang w:val="pt-BR"/>
+        </w:rPr>
+        <w:t xml:space="preserve">Incentivar a valoração </w:t>
+      </w:r>
+      <w:r>
+        <w:rPr>
+          <w:rFonts w:eastAsia="Noto Sans CJK SC Regular" w:cs="FreeSans"/>
+          <w:color w:val="auto"/>
+          <w:kern w:val="2"/>
+          <w:sz w:val="24"/>
+          <w:szCs w:val="24"/>
+          <w:lang w:val="pt-BR" w:eastAsia="zh-CN" w:bidi="hi-IN"/>
+        </w:rPr>
+        <w:t>as</w:t>
+      </w:r>
+      <w:r>
+        <w:rPr>
+          <w:lang w:val="pt-BR"/>
+        </w:rPr>
+        <w:t xml:space="preserve"> minorias socia</w:t>
+      </w:r>
+      <w:r>
+        <w:rPr>
+          <w:rFonts w:eastAsia="Noto Sans CJK SC Regular" w:cs="FreeSans"/>
+          <w:color w:val="auto"/>
+          <w:kern w:val="2"/>
+          <w:sz w:val="24"/>
+          <w:szCs w:val="24"/>
+          <w:lang w:val="pt-BR" w:eastAsia="zh-CN" w:bidi="hi-IN"/>
+        </w:rPr>
+        <w:t>is</w:t>
+      </w:r>
+      <w:r>
+        <w:rPr>
+          <w:lang w:val="pt-BR"/>
+        </w:rPr>
+        <w:t xml:space="preserve"> tão renegadas pelas políticas públicas ao longo da história.</w:t>
       </w:r>
     </w:p>
     <w:p>
@@ -1203,68 +1328,6 @@
         <w:rPr>
           <w:lang w:val="pt-BR"/>
         </w:rPr>
-        <w:t>Incentivar a valoração a uma minoria social tão renegada pelas políticas públicas ao longo da história.</w:t>
-      </w:r>
-    </w:p>
-    <w:p>
-      <w:pPr>
-        <w:pStyle w:val="Normal"/>
-        <w:numPr>
-          <w:ilvl w:val="0"/>
-          <w:numId w:val="3"/>
-        </w:numPr>
-        <w:bidi w:val="0"/>
-        <w:spacing w:lineRule="auto" w:line="360"/>
-        <w:ind w:left="1474" w:right="0" w:hanging="340"/>
-        <w:jc w:val="both"/>
-        <w:rPr>
-          <w:lang w:val="pt-BR"/>
-        </w:rPr>
-      </w:pPr>
-      <w:r>
-        <w:rPr>
-          <w:lang w:val="pt-BR"/>
-        </w:rPr>
-        <w:t>Avaliar o uso de jogos como difusores de pensamentos de minorias sociais.</w:t>
-      </w:r>
-    </w:p>
-    <w:p>
-      <w:pPr>
-        <w:pStyle w:val="Normal"/>
-        <w:numPr>
-          <w:ilvl w:val="0"/>
-          <w:numId w:val="3"/>
-        </w:numPr>
-        <w:bidi w:val="0"/>
-        <w:spacing w:lineRule="auto" w:line="360"/>
-        <w:ind w:left="1474" w:right="0" w:hanging="340"/>
-        <w:jc w:val="both"/>
-        <w:rPr/>
-      </w:pPr>
-      <w:r>
-        <w:rPr>
-          <w:lang w:val="pt-BR"/>
-        </w:rPr>
-        <w:t>Eliminar preconceitos diversos pela falta de informação entre os milhares de jogadores de jogos eletrônicos brasileiros.</w:t>
-      </w:r>
-    </w:p>
-    <w:p>
-      <w:pPr>
-        <w:pStyle w:val="Normal"/>
-        <w:numPr>
-          <w:ilvl w:val="0"/>
-          <w:numId w:val="3"/>
-        </w:numPr>
-        <w:bidi w:val="0"/>
-        <w:spacing w:lineRule="auto" w:line="360"/>
-        <w:ind w:left="1474" w:right="0" w:hanging="340"/>
-        <w:jc w:val="both"/>
-        <w:rPr/>
-      </w:pPr>
-      <w:r>
-        <w:rPr>
-          <w:lang w:val="pt-BR"/>
-        </w:rPr>
         <w:t>Difundir em um público gamer (jogadores de jogos eletrônicos) carente de informação os saberes e histórias contadas pelos próprios indígenas.</w:t>
       </w:r>
     </w:p>
@@ -1305,7 +1368,7 @@
           <w:bCs w:val="false"/>
           <w:lang w:val="pt-BR"/>
         </w:rPr>
-        <w:t>Mapear grupos indígenas no estado de Alagoas – Brasil, principalmente próximos à Maceió.</w:t>
+        <w:t>Juntar material intelectual para leitura e acumulação de conhecimento sobre etnias indígenas no Brasil.</w:t>
       </w:r>
     </w:p>
     <w:p>
@@ -1327,7 +1390,28 @@
           <w:bCs w:val="false"/>
           <w:lang w:val="pt-BR"/>
         </w:rPr>
-        <w:t>Juntar material intelectual para leitura e acumulação de conhecimento sobre etnias indígenas no Brasil.</w:t>
+        <w:t xml:space="preserve">Escrever um documento de jogo. Um jogo normalmente tem documentos que ajudam na produção do mesmo. Para este projeto </w:t>
+      </w:r>
+      <w:r>
+        <w:rPr>
+          <w:rFonts w:eastAsia="Noto Sans CJK SC Regular" w:cs="FreeSans"/>
+          <w:b w:val="false"/>
+          <w:bCs w:val="false"/>
+          <w:color w:val="auto"/>
+          <w:kern w:val="2"/>
+          <w:sz w:val="24"/>
+          <w:szCs w:val="24"/>
+          <w:lang w:val="pt-BR" w:eastAsia="zh-CN" w:bidi="hi-IN"/>
+        </w:rPr>
+        <w:t xml:space="preserve">será elaborado </w:t>
+      </w:r>
+      <w:r>
+        <w:rPr>
+          <w:b w:val="false"/>
+          <w:bCs w:val="false"/>
+          <w:lang w:val="pt-BR"/>
+        </w:rPr>
+        <w:t>o GDD (Game Design Document).</w:t>
       </w:r>
     </w:p>
     <w:p>
@@ -1349,7 +1433,7 @@
           <w:bCs w:val="false"/>
           <w:lang w:val="pt-BR"/>
         </w:rPr>
-        <w:t>Escrever documentos de jogo. Um jogo normalmente tem documentos que ajudam na produção do mesmo. Para este projeto serão utilizados e elaborados o ten-pager (Dez páginas) e o GDD (Game Design Document).</w:t>
+        <w:t>Elaborar um esboço do projeto: um protótipo da ideia com mecânicas e um pouco da história para ser mostrado.</w:t>
       </w:r>
     </w:p>
     <w:p>
@@ -1367,23 +1451,111 @@
       </w:pPr>
       <w:r>
         <w:rPr>
-          <w:b w:val="false"/>
-          <w:bCs w:val="false"/>
-          <w:lang w:val="pt-BR"/>
-        </w:rPr>
-        <w:t>Elaborar um esboço do projeto: um protótipo da ideia com mecânicas e um pouco da história para ser mostrado.</w:t>
-      </w:r>
-    </w:p>
-    <w:p>
-      <w:pPr>
-        <w:pStyle w:val="Normal"/>
-        <w:numPr>
-          <w:ilvl w:val="0"/>
-          <w:numId w:val="4"/>
-        </w:numPr>
-        <w:bidi w:val="0"/>
-        <w:spacing w:lineRule="auto" w:line="360"/>
-        <w:ind w:left="1474" w:right="0" w:hanging="340"/>
+          <w:rFonts w:eastAsia="Noto Sans CJK SC Regular" w:cs="FreeSans"/>
+          <w:b w:val="false"/>
+          <w:bCs w:val="false"/>
+          <w:color w:val="auto"/>
+          <w:kern w:val="2"/>
+          <w:sz w:val="24"/>
+          <w:szCs w:val="24"/>
+          <w:lang w:val="pt-BR" w:eastAsia="zh-CN" w:bidi="hi-IN"/>
+        </w:rPr>
+        <w:t>Buscar opiniões de diversos grupos sociais menosprezados sobre o estado atual da produção do jogo, buscando com isso coletar informações valiosas e para isso sempre realizar apresentações do jogo em desenvolvimento quando possível.</w:t>
+      </w:r>
+    </w:p>
+    <w:p>
+      <w:pPr>
+        <w:pStyle w:val="Normal"/>
+        <w:bidi w:val="0"/>
+        <w:spacing w:lineRule="auto" w:line="360"/>
+        <w:ind w:left="0" w:right="0" w:firstLine="1134"/>
+        <w:jc w:val="both"/>
+        <w:rPr>
+          <w:lang w:val="pt-BR"/>
+        </w:rPr>
+      </w:pPr>
+      <w:r>
+        <w:rPr>
+          <w:lang w:val="pt-BR"/>
+        </w:rPr>
+      </w:r>
+    </w:p>
+    <w:p>
+      <w:pPr>
+        <w:pStyle w:val="Normal"/>
+        <w:bidi w:val="0"/>
+        <w:spacing w:lineRule="auto" w:line="360"/>
+        <w:ind w:left="0" w:right="0" w:firstLine="1134"/>
+        <w:jc w:val="both"/>
+        <w:rPr>
+          <w:b/>
+          <w:b/>
+          <w:bCs/>
+          <w:lang w:val="pt-BR"/>
+        </w:rPr>
+      </w:pPr>
+      <w:r>
+        <w:rPr>
+          <w:b/>
+          <w:bCs/>
+          <w:lang w:val="pt-BR"/>
+        </w:rPr>
+      </w:r>
+      <w:r>
+        <w:br w:type="page"/>
+      </w:r>
+    </w:p>
+    <w:p>
+      <w:pPr>
+        <w:pStyle w:val="Normal"/>
+        <w:bidi w:val="0"/>
+        <w:spacing w:lineRule="auto" w:line="360"/>
+        <w:ind w:left="0" w:right="0" w:firstLine="1134"/>
+        <w:jc w:val="both"/>
+        <w:rPr>
+          <w:b/>
+          <w:b/>
+          <w:bCs/>
+          <w:lang w:val="pt-BR"/>
+        </w:rPr>
+      </w:pPr>
+      <w:r>
+        <w:rPr>
+          <w:b/>
+          <w:bCs/>
+          <w:lang w:val="pt-BR"/>
+        </w:rPr>
+        <w:t>Cronograma de atividades</w:t>
+      </w:r>
+    </w:p>
+    <w:p>
+      <w:pPr>
+        <w:pStyle w:val="Normal"/>
+        <w:bidi w:val="0"/>
+        <w:spacing w:lineRule="auto" w:line="360"/>
+        <w:ind w:left="0" w:right="0" w:firstLine="1134"/>
+        <w:jc w:val="both"/>
+        <w:rPr>
+          <w:b/>
+          <w:b/>
+          <w:bCs/>
+          <w:lang w:val="pt-BR"/>
+        </w:rPr>
+      </w:pPr>
+      <w:r>
+        <w:rPr>
+          <w:b/>
+          <w:bCs/>
+          <w:lang w:val="pt-BR"/>
+        </w:rPr>
+      </w:r>
+    </w:p>
+    <w:p>
+      <w:pPr>
+        <w:pStyle w:val="Normal"/>
+        <w:bidi w:val="0"/>
+        <w:spacing w:lineRule="auto" w:line="360"/>
+        <w:ind w:left="0" w:right="0" w:firstLine="1134"/>
         <w:jc w:val="both"/>
         <w:rPr/>
       </w:pPr>
@@ -1393,223 +1565,6 @@
           <w:bCs w:val="false"/>
           <w:lang w:val="pt-BR"/>
         </w:rPr>
-        <w:t>Tentar primeiro contat</w:t>
-      </w:r>
-      <w:r>
-        <w:rPr>
-          <w:rFonts w:eastAsia="Noto Sans CJK SC Regular" w:cs="FreeSans"/>
-          <w:b w:val="false"/>
-          <w:bCs w:val="false"/>
-          <w:color w:val="auto"/>
-          <w:kern w:val="2"/>
-          <w:sz w:val="24"/>
-          <w:szCs w:val="24"/>
-          <w:lang w:val="pt-BR" w:eastAsia="zh-CN" w:bidi="hi-IN"/>
-        </w:rPr>
-        <w:t>o com</w:t>
-      </w:r>
-      <w:r>
-        <w:rPr>
-          <w:b w:val="false"/>
-          <w:bCs w:val="false"/>
-          <w:lang w:val="pt-BR"/>
-        </w:rPr>
-        <w:t xml:space="preserve"> lideranças indígenas próximas à Maceió-AL e apresentar a ideia e a versão de protótipo do programa. Após isso, </w:t>
-      </w:r>
-      <w:r>
-        <w:rPr>
-          <w:rFonts w:eastAsia="Noto Sans CJK SC Regular" w:cs="FreeSans"/>
-          <w:color w:val="auto"/>
-          <w:kern w:val="2"/>
-          <w:sz w:val="24"/>
-          <w:szCs w:val="24"/>
-          <w:lang w:val="pt-BR" w:eastAsia="zh-CN" w:bidi="hi-IN"/>
-        </w:rPr>
-        <w:t>serão c</w:t>
-      </w:r>
-      <w:r>
-        <w:rPr>
-          <w:lang w:val="pt-BR"/>
-        </w:rPr>
-        <w:t xml:space="preserve">onvidados para colaborar de forma voluntária com a construção do jogo </w:t>
-      </w:r>
-      <w:r>
-        <w:rPr>
-          <w:rFonts w:eastAsia="Noto Sans CJK SC Regular" w:cs="FreeSans"/>
-          <w:color w:val="auto"/>
-          <w:kern w:val="2"/>
-          <w:sz w:val="24"/>
-          <w:szCs w:val="24"/>
-          <w:lang w:val="pt-BR" w:eastAsia="zh-CN" w:bidi="hi-IN"/>
-        </w:rPr>
-        <w:t>opinando a cada versão de desenvolvimento pronta</w:t>
-      </w:r>
-      <w:r>
-        <w:rPr>
-          <w:lang w:val="pt-BR"/>
-        </w:rPr>
-        <w:t>. Justamente para não obter uma insatisfação por estas partes em relação ao produto criado durante a fase final de pesquisa de satisfação.</w:t>
-      </w:r>
-    </w:p>
-    <w:p>
-      <w:pPr>
-        <w:pStyle w:val="Normal"/>
-        <w:numPr>
-          <w:ilvl w:val="0"/>
-          <w:numId w:val="4"/>
-        </w:numPr>
-        <w:bidi w:val="0"/>
-        <w:spacing w:lineRule="auto" w:line="360"/>
-        <w:ind w:left="1474" w:right="0" w:hanging="340"/>
-        <w:jc w:val="both"/>
-        <w:rPr/>
-      </w:pPr>
-      <w:r>
-        <w:rPr>
-          <w:lang w:val="pt-BR"/>
-        </w:rPr>
-        <w:t xml:space="preserve">Desenvolver em conjunto com as partes indígenas o jogo. O desenvolvimento deve se dá por partes e de acordo com os conhecimentos e opiniões coletadas até o momento dos </w:t>
-      </w:r>
-      <w:r>
-        <w:rPr>
-          <w:rFonts w:eastAsia="Noto Sans CJK SC Regular" w:cs="FreeSans"/>
-          <w:color w:val="auto"/>
-          <w:kern w:val="2"/>
-          <w:sz w:val="24"/>
-          <w:szCs w:val="24"/>
-          <w:lang w:val="pt-BR" w:eastAsia="zh-CN" w:bidi="hi-IN"/>
-        </w:rPr>
-        <w:t>colaboradores</w:t>
-      </w:r>
-      <w:r>
-        <w:rPr>
-          <w:lang w:val="pt-BR"/>
-        </w:rPr>
-        <w:t xml:space="preserve"> indígenas. A cada parte significativa que estiver pronta uma consulta deve ser realizada com os colaboradores das etnias e então correções devem ser feitas de acordo com estas opiniões coletadas.</w:t>
-      </w:r>
-    </w:p>
-    <w:p>
-      <w:pPr>
-        <w:pStyle w:val="Normal"/>
-        <w:numPr>
-          <w:ilvl w:val="0"/>
-          <w:numId w:val="4"/>
-        </w:numPr>
-        <w:bidi w:val="0"/>
-        <w:spacing w:lineRule="auto" w:line="360"/>
-        <w:ind w:left="1474" w:right="0" w:hanging="340"/>
-        <w:jc w:val="both"/>
-        <w:rPr/>
-      </w:pPr>
-      <w:r>
-        <w:rPr>
-          <w:lang w:val="pt-BR"/>
-        </w:rPr>
-        <w:t>Aplicar a pesquisa de satisfação ou apuração do projeto para ver a aceitação da comunidade com o jogo.</w:t>
-      </w:r>
-    </w:p>
-    <w:p>
-      <w:pPr>
-        <w:pStyle w:val="Normal"/>
-        <w:bidi w:val="0"/>
-        <w:spacing w:lineRule="auto" w:line="360"/>
-        <w:ind w:left="0" w:right="0" w:firstLine="1134"/>
-        <w:jc w:val="both"/>
-        <w:rPr>
-          <w:lang w:val="pt-BR"/>
-        </w:rPr>
-      </w:pPr>
-      <w:r>
-        <w:rPr>
-          <w:lang w:val="pt-BR"/>
-        </w:rPr>
-      </w:r>
-    </w:p>
-    <w:p>
-      <w:pPr>
-        <w:pStyle w:val="Normal"/>
-        <w:bidi w:val="0"/>
-        <w:spacing w:lineRule="auto" w:line="360"/>
-        <w:ind w:left="0" w:right="0" w:firstLine="1134"/>
-        <w:jc w:val="both"/>
-        <w:rPr>
-          <w:b/>
-          <w:b/>
-          <w:bCs/>
-          <w:lang w:val="pt-BR"/>
-        </w:rPr>
-      </w:pPr>
-      <w:r>
-        <w:rPr>
-          <w:b/>
-          <w:bCs/>
-          <w:lang w:val="pt-BR"/>
-        </w:rPr>
-      </w:r>
-      <w:r>
-        <w:br w:type="page"/>
-      </w:r>
-    </w:p>
-    <w:p>
-      <w:pPr>
-        <w:pStyle w:val="Normal"/>
-        <w:bidi w:val="0"/>
-        <w:spacing w:lineRule="auto" w:line="360"/>
-        <w:ind w:left="0" w:right="0" w:firstLine="1134"/>
-        <w:jc w:val="both"/>
-        <w:rPr>
-          <w:b/>
-          <w:b/>
-          <w:bCs/>
-          <w:lang w:val="pt-BR"/>
-        </w:rPr>
-      </w:pPr>
-      <w:r>
-        <w:rPr>
-          <w:b/>
-          <w:bCs/>
-          <w:lang w:val="pt-BR"/>
-        </w:rPr>
-        <w:t>Cronograma de atividades</w:t>
-      </w:r>
-    </w:p>
-    <w:p>
-      <w:pPr>
-        <w:pStyle w:val="Normal"/>
-        <w:bidi w:val="0"/>
-        <w:spacing w:lineRule="auto" w:line="360"/>
-        <w:ind w:left="0" w:right="0" w:firstLine="1134"/>
-        <w:jc w:val="both"/>
-        <w:rPr>
-          <w:b/>
-          <w:b/>
-          <w:bCs/>
-          <w:lang w:val="pt-BR"/>
-        </w:rPr>
-      </w:pPr>
-      <w:r>
-        <w:rPr>
-          <w:b/>
-          <w:bCs/>
-          <w:lang w:val="pt-BR"/>
-        </w:rPr>
-      </w:r>
-    </w:p>
-    <w:p>
-      <w:pPr>
-        <w:pStyle w:val="Normal"/>
-        <w:bidi w:val="0"/>
-        <w:spacing w:lineRule="auto" w:line="360"/>
-        <w:ind w:left="0" w:right="0" w:firstLine="1134"/>
-        <w:jc w:val="both"/>
-        <w:rPr/>
-      </w:pPr>
-      <w:r>
-        <w:rPr>
-          <w:b w:val="false"/>
-          <w:bCs w:val="false"/>
-          <w:lang w:val="pt-BR"/>
-        </w:rPr>
         <w:t xml:space="preserve">Observação: o projeto existe a muito tempo, por volta de </w:t>
       </w:r>
       <w:r>
@@ -1623,7 +1578,7 @@
           <w:szCs w:val="24"/>
           <w:lang w:val="pt-BR" w:eastAsia="zh-CN" w:bidi="hi-IN"/>
         </w:rPr>
-        <w:t>2016-2017 ele estava sendo pensado. O cronograma serve apenas para organizar as etapas deste projeto, mas tudo ocorrerá de forma maleável devido aos desafios de um projeto independente.</w:t>
+        <w:t>2016-2017 ele estava sendo pensado; o cronograma serve apenas para organizar as etapas deste projeto, mas tudo ocorrerá de forma maleável devido aos desafios de um projeto independente; sendo assim, ele deve ser bastante modificado.</w:t>
       </w:r>
     </w:p>
     <w:tbl>
@@ -2886,28 +2841,1245 @@
         </w:rPr>
       </w:pPr>
       <w:r>
+        <w:rPr>
+          <w:b/>
+          <w:bCs/>
+        </w:rPr>
+      </w:r>
+    </w:p>
+    <w:p>
+      <w:pPr>
+        <w:pStyle w:val="Normal"/>
+        <w:bidi w:val="0"/>
+        <w:spacing w:lineRule="auto" w:line="360"/>
+        <w:ind w:left="0" w:right="0" w:firstLine="1134"/>
+        <w:jc w:val="both"/>
+        <w:rPr>
+          <w:b w:val="false"/>
+          <w:b w:val="false"/>
+          <w:bCs w:val="false"/>
+        </w:rPr>
+      </w:pPr>
+      <w:r>
+        <w:rPr>
+          <w:b w:val="false"/>
+          <w:bCs w:val="false"/>
+        </w:rPr>
+        <w:t>CARLOS:</w:t>
+      </w:r>
+      <w:r>
+        <w:br w:type="page"/>
+      </w:r>
+    </w:p>
+    <w:p>
+      <w:pPr>
+        <w:pStyle w:val="Normal"/>
+        <w:bidi w:val="0"/>
+        <w:spacing w:lineRule="auto" w:line="360"/>
+        <w:ind w:left="0" w:right="0" w:firstLine="1134"/>
+        <w:jc w:val="both"/>
+        <w:rPr>
+          <w:b/>
+          <w:b/>
+          <w:bCs/>
+        </w:rPr>
+      </w:pPr>
+      <w:r>
+        <w:rPr>
+          <w:b/>
+          <w:bCs/>
+        </w:rPr>
+        <w:t>História do jogo</w:t>
+      </w:r>
+    </w:p>
+    <w:p>
+      <w:pPr>
+        <w:pStyle w:val="Normal"/>
+        <w:bidi w:val="0"/>
+        <w:spacing w:lineRule="auto" w:line="360"/>
+        <w:ind w:left="0" w:right="0" w:firstLine="1134"/>
+        <w:jc w:val="both"/>
+        <w:rPr>
+          <w:b/>
+          <w:b/>
+          <w:bCs/>
+        </w:rPr>
+      </w:pPr>
+      <w:r>
+        <w:rPr>
+          <w:b/>
+          <w:bCs/>
+        </w:rPr>
+      </w:r>
+    </w:p>
+    <w:p>
+      <w:pPr>
+        <w:pStyle w:val="Normal"/>
+        <w:bidi w:val="0"/>
+        <w:spacing w:lineRule="auto" w:line="360"/>
+        <w:ind w:left="0" w:right="0" w:firstLine="1134"/>
+        <w:jc w:val="both"/>
+        <w:rPr>
+          <w:b/>
+          <w:b/>
+          <w:bCs/>
+        </w:rPr>
+      </w:pPr>
+      <w:r>
+        <w:rPr>
+          <w:b w:val="false"/>
+          <w:bCs w:val="false"/>
+        </w:rPr>
+        <w:t>NARRAÇÃO DO “NEW GAME”, UM SENHOR DE IDADE CONTA:</w:t>
+      </w:r>
+    </w:p>
+    <w:p>
+      <w:pPr>
+        <w:pStyle w:val="Normal"/>
+        <w:bidi w:val="0"/>
+        <w:spacing w:lineRule="auto" w:line="360"/>
+        <w:ind w:left="0" w:right="0" w:firstLine="1134"/>
+        <w:jc w:val="both"/>
         <w:rPr/>
-      </w:r>
-    </w:p>
-    <w:p>
-      <w:pPr>
-        <w:pStyle w:val="Normal"/>
-        <w:bidi w:val="0"/>
-        <w:spacing w:lineRule="auto" w:line="360"/>
-        <w:ind w:left="0" w:right="0" w:firstLine="1134"/>
-        <w:jc w:val="both"/>
-        <w:rPr>
-          <w:b w:val="false"/>
-          <w:b w:val="false"/>
-          <w:bCs w:val="false"/>
-        </w:rPr>
-      </w:pPr>
-      <w:r>
-        <w:rPr>
-          <w:b w:val="false"/>
-          <w:bCs w:val="false"/>
-        </w:rPr>
-        <w:t>CARLOS:</w:t>
+      </w:pPr>
+      <w:r>
+        <w:rPr>
+          <w:rFonts w:eastAsia="Noto Sans CJK SC Regular" w:cs="FreeSans"/>
+          <w:b w:val="false"/>
+          <w:bCs w:val="false"/>
+          <w:color w:val="auto"/>
+          <w:kern w:val="2"/>
+          <w:sz w:val="24"/>
+          <w:szCs w:val="24"/>
+          <w:lang w:val="pt-BR" w:eastAsia="zh-CN" w:bidi="hi-IN"/>
+        </w:rPr>
+        <w:t>Faz</w:t>
+      </w:r>
+      <w:r>
+        <w:rPr>
+          <w:b w:val="false"/>
+          <w:bCs w:val="false"/>
+        </w:rPr>
+        <w:t xml:space="preserve"> muito tempo que </w:t>
+      </w:r>
+      <w:r>
+        <w:rPr>
+          <w:rFonts w:eastAsia="Noto Sans CJK SC Regular" w:cs="FreeSans"/>
+          <w:b w:val="false"/>
+          <w:bCs w:val="false"/>
+          <w:color w:val="auto"/>
+          <w:kern w:val="2"/>
+          <w:sz w:val="24"/>
+          <w:szCs w:val="24"/>
+          <w:lang w:val="pt-BR" w:eastAsia="zh-CN" w:bidi="hi-IN"/>
+        </w:rPr>
+        <w:t>a burguesia reclamava de uns incômodo advindo das pessoas habitantes da comunidade ribeirinha do Cortiço da Jacó (</w:t>
+      </w:r>
+      <w:r>
+        <w:rPr>
+          <w:rFonts w:eastAsia="Noto Sans CJK SC Regular" w:cs="FreeSans"/>
+          <w:b w:val="false"/>
+          <w:bCs w:val="false"/>
+          <w:color w:val="000000"/>
+          <w:kern w:val="2"/>
+          <w:sz w:val="24"/>
+          <w:szCs w:val="24"/>
+          <w:highlight w:val="yellow"/>
+          <w:lang w:val="pt-BR" w:eastAsia="zh-CN" w:bidi="hi-IN"/>
+        </w:rPr>
+        <w:t>TALVEZ EU MUDE O NOME DESTE LUGAR</w:t>
+      </w:r>
+      <w:r>
+        <w:rPr>
+          <w:rFonts w:eastAsia="Noto Sans CJK SC Regular" w:cs="FreeSans"/>
+          <w:b w:val="false"/>
+          <w:bCs w:val="false"/>
+          <w:color w:val="auto"/>
+          <w:kern w:val="2"/>
+          <w:sz w:val="24"/>
+          <w:szCs w:val="24"/>
+          <w:lang w:val="pt-BR" w:eastAsia="zh-CN" w:bidi="hi-IN"/>
+        </w:rPr>
+        <w:t>). Eles recramava e recramava na rádia que nôis era doença e era feio. Eles então começaram com essas cosas de mudar, de tirar, de obter posse; quando vimos chego aqui uma orde de juiz maldoso – tosse interrompe a fala dele por um momento.</w:t>
+      </w:r>
+    </w:p>
+    <w:p>
+      <w:pPr>
+        <w:pStyle w:val="Normal"/>
+        <w:bidi w:val="0"/>
+        <w:spacing w:lineRule="auto" w:line="360"/>
+        <w:ind w:left="0" w:right="0" w:firstLine="1134"/>
+        <w:jc w:val="both"/>
+        <w:rPr/>
+      </w:pPr>
+      <w:r>
+        <w:rPr>
+          <w:rFonts w:eastAsia="Noto Sans CJK SC Regular" w:cs="FreeSans"/>
+          <w:b w:val="false"/>
+          <w:bCs w:val="false"/>
+          <w:color w:val="auto"/>
+          <w:kern w:val="2"/>
+          <w:sz w:val="24"/>
+          <w:szCs w:val="24"/>
+          <w:lang w:val="pt-BR" w:eastAsia="zh-CN" w:bidi="hi-IN"/>
+        </w:rPr>
+        <w:t>Esta orde dizia pra nôis sair de nossas casa, que aquelas casa nossa eles precisavam pegar e pegar o terreno. A maioria fico lá, como eu. Porque nascemo e crescemo e… e depois de tanto tempo – mais uma pausa inesperada por conta da tosse – deveríamos sair do lugar. Não pode. Isso tá errado.</w:t>
+      </w:r>
+    </w:p>
+    <w:p>
+      <w:pPr>
+        <w:pStyle w:val="Normal"/>
+        <w:bidi w:val="0"/>
+        <w:spacing w:lineRule="auto" w:line="360"/>
+        <w:ind w:left="0" w:right="0" w:firstLine="1134"/>
+        <w:jc w:val="both"/>
+        <w:rPr/>
+      </w:pPr>
+      <w:r>
+        <w:rPr>
+          <w:rFonts w:eastAsia="Noto Sans CJK SC Regular" w:cs="FreeSans"/>
+          <w:b w:val="false"/>
+          <w:bCs w:val="false"/>
+          <w:color w:val="auto"/>
+          <w:kern w:val="2"/>
+          <w:sz w:val="24"/>
+          <w:szCs w:val="24"/>
+          <w:lang w:val="pt-BR" w:eastAsia="zh-CN" w:bidi="hi-IN"/>
+        </w:rPr>
+        <w:t>Perdemo tudo. Foi tudo destruído. Quase morri na mão daqueles capangas deles que vestem aquelas farda. Perdemo… Perdemo mermo. Eu consigo me lembrar, até hoje! Até hoje! Daqueles carros, daquelas armaduras... matando meu amor.</w:t>
+      </w:r>
+    </w:p>
+    <w:p>
+      <w:pPr>
+        <w:pStyle w:val="Normal"/>
+        <w:bidi w:val="0"/>
+        <w:spacing w:lineRule="auto" w:line="360"/>
+        <w:ind w:left="0" w:right="0" w:firstLine="1134"/>
+        <w:jc w:val="both"/>
+        <w:rPr/>
+      </w:pPr>
+      <w:r>
+        <w:rPr>
+          <w:rFonts w:eastAsia="Noto Sans CJK SC Regular" w:cs="FreeSans"/>
+          <w:b w:val="false"/>
+          <w:bCs w:val="false"/>
+          <w:color w:val="auto"/>
+          <w:kern w:val="2"/>
+          <w:sz w:val="24"/>
+          <w:szCs w:val="24"/>
+          <w:lang w:val="pt-BR" w:eastAsia="zh-CN" w:bidi="hi-IN"/>
+        </w:rPr>
+        <w:t>Então subimo o morro e invadimo o lixão. Moramo aqui a... agora. Na Favela do Baixo do Reginaldo. Té quando eles vorta de novo. Sei lá! Hoje sobrevivemo ainda da pesca, mas andamo muito até chegar lá, mas alguns sobrevive do lixo. Então veio esse doençero, esse lixo todo de computador, de carro, de comida, de tudo. Tudo isso mata.</w:t>
+      </w:r>
+    </w:p>
+    <w:p>
+      <w:pPr>
+        <w:pStyle w:val="Normal"/>
+        <w:bidi w:val="0"/>
+        <w:spacing w:lineRule="auto" w:line="360"/>
+        <w:ind w:left="0" w:right="0" w:firstLine="1134"/>
+        <w:jc w:val="both"/>
+        <w:rPr/>
+      </w:pPr>
+      <w:r>
+        <w:rPr>
+          <w:rFonts w:eastAsia="Noto Sans CJK SC Regular" w:cs="FreeSans"/>
+          <w:b w:val="false"/>
+          <w:bCs w:val="false"/>
+          <w:color w:val="auto"/>
+          <w:kern w:val="2"/>
+          <w:sz w:val="24"/>
+          <w:szCs w:val="24"/>
+          <w:lang w:val="pt-BR" w:eastAsia="zh-CN" w:bidi="hi-IN"/>
+        </w:rPr>
+        <w:t>Eu amava minha terra. Por que isso? De todo modo, tenho minhas filhas e netas e tenho que continuar, né? Não posso parar antes de ver elas florescer e fica bem.</w:t>
+      </w:r>
+    </w:p>
+    <w:p>
+      <w:pPr>
+        <w:pStyle w:val="Normal"/>
+        <w:bidi w:val="0"/>
+        <w:spacing w:lineRule="auto" w:line="360"/>
+        <w:ind w:left="0" w:right="0" w:firstLine="1134"/>
+        <w:jc w:val="both"/>
+        <w:rPr>
+          <w:b/>
+          <w:b/>
+          <w:bCs/>
+        </w:rPr>
+      </w:pPr>
+      <w:r>
+        <w:rPr>
+          <w:b/>
+          <w:bCs/>
+        </w:rPr>
+      </w:r>
+    </w:p>
+    <w:p>
+      <w:pPr>
+        <w:pStyle w:val="Normal"/>
+        <w:bidi w:val="0"/>
+        <w:spacing w:lineRule="auto" w:line="360"/>
+        <w:ind w:left="0" w:right="0" w:firstLine="1134"/>
+        <w:jc w:val="both"/>
+        <w:rPr>
+          <w:b w:val="false"/>
+          <w:b w:val="false"/>
+          <w:bCs w:val="false"/>
+        </w:rPr>
+      </w:pPr>
+      <w:r>
+        <w:rPr>
+          <w:b w:val="false"/>
+          <w:bCs w:val="false"/>
+        </w:rPr>
+        <w:t>DIÁLOGO INICIAL COM CARLOS - O PRIMEIRO:</w:t>
+      </w:r>
+    </w:p>
+    <w:p>
+      <w:pPr>
+        <w:pStyle w:val="Normal"/>
+        <w:bidi w:val="0"/>
+        <w:spacing w:lineRule="auto" w:line="360"/>
+        <w:ind w:left="0" w:right="0" w:firstLine="1134"/>
+        <w:jc w:val="both"/>
+        <w:rPr>
+          <w:b w:val="false"/>
+          <w:b w:val="false"/>
+          <w:bCs w:val="false"/>
+        </w:rPr>
+      </w:pPr>
+      <w:r>
+        <w:rPr>
+          <w:b w:val="false"/>
+          <w:bCs w:val="false"/>
+        </w:rPr>
+        <w:t xml:space="preserve">A protagonista se aproxima do primeiro e ao perceber a </w:t>
+      </w:r>
+      <w:r>
+        <w:rPr>
+          <w:rFonts w:eastAsia="Noto Sans CJK SC Regular" w:cs="FreeSans"/>
+          <w:b w:val="false"/>
+          <w:bCs w:val="false"/>
+          <w:color w:val="auto"/>
+          <w:kern w:val="2"/>
+          <w:sz w:val="24"/>
+          <w:szCs w:val="24"/>
+          <w:lang w:val="pt-BR" w:eastAsia="zh-CN" w:bidi="hi-IN"/>
+        </w:rPr>
+        <w:t>vinda dela o Primeiro começa</w:t>
+      </w:r>
+      <w:r>
+        <w:rPr>
+          <w:b w:val="false"/>
+          <w:bCs w:val="false"/>
+        </w:rPr>
+        <w:t>:</w:t>
+      </w:r>
+    </w:p>
+    <w:p>
+      <w:pPr>
+        <w:pStyle w:val="Normal"/>
+        <w:bidi w:val="0"/>
+        <w:spacing w:lineRule="auto" w:line="360"/>
+        <w:ind w:left="0" w:right="0" w:firstLine="1134"/>
+        <w:jc w:val="both"/>
+        <w:rPr>
+          <w:b w:val="false"/>
+          <w:b w:val="false"/>
+          <w:bCs w:val="false"/>
+        </w:rPr>
+      </w:pPr>
+      <w:r>
+        <w:rPr>
+          <w:b w:val="false"/>
+          <w:bCs w:val="false"/>
+        </w:rPr>
+        <w:t>- Opa, gata! Tudo bom?</w:t>
+      </w:r>
+    </w:p>
+    <w:p>
+      <w:pPr>
+        <w:pStyle w:val="Normal"/>
+        <w:bidi w:val="0"/>
+        <w:spacing w:lineRule="auto" w:line="360"/>
+        <w:ind w:left="0" w:right="0" w:firstLine="1134"/>
+        <w:jc w:val="both"/>
+        <w:rPr>
+          <w:b w:val="false"/>
+          <w:b w:val="false"/>
+          <w:bCs w:val="false"/>
+        </w:rPr>
+      </w:pPr>
+      <w:r>
+        <w:rPr>
+          <w:b w:val="false"/>
+          <w:bCs w:val="false"/>
+        </w:rPr>
+        <w:t>- Tudo. Bo</w:t>
+      </w:r>
+      <w:r>
+        <w:rPr>
+          <w:rFonts w:eastAsia="Noto Sans CJK SC Regular" w:cs="FreeSans"/>
+          <w:b w:val="false"/>
+          <w:bCs w:val="false"/>
+          <w:color w:val="auto"/>
+          <w:kern w:val="2"/>
+          <w:sz w:val="24"/>
+          <w:szCs w:val="24"/>
+          <w:lang w:val="pt-BR" w:eastAsia="zh-CN" w:bidi="hi-IN"/>
+        </w:rPr>
+        <w:t>a</w:t>
+      </w:r>
+      <w:r>
+        <w:rPr>
+          <w:b w:val="false"/>
+          <w:bCs w:val="false"/>
+        </w:rPr>
+        <w:t xml:space="preserve"> tarde!</w:t>
+      </w:r>
+    </w:p>
+    <w:p>
+      <w:pPr>
+        <w:pStyle w:val="Normal"/>
+        <w:bidi w:val="0"/>
+        <w:spacing w:lineRule="auto" w:line="360"/>
+        <w:ind w:left="0" w:right="0" w:firstLine="1134"/>
+        <w:jc w:val="both"/>
+        <w:rPr>
+          <w:b w:val="false"/>
+          <w:b w:val="false"/>
+          <w:bCs w:val="false"/>
+        </w:rPr>
+      </w:pPr>
+      <w:r>
+        <w:rPr>
+          <w:b w:val="false"/>
+          <w:bCs w:val="false"/>
+        </w:rPr>
+        <w:t>- Boa!</w:t>
+      </w:r>
+    </w:p>
+    <w:p>
+      <w:pPr>
+        <w:pStyle w:val="Normal"/>
+        <w:bidi w:val="0"/>
+        <w:spacing w:lineRule="auto" w:line="360"/>
+        <w:ind w:left="0" w:right="0" w:firstLine="1134"/>
+        <w:jc w:val="both"/>
+        <w:rPr>
+          <w:b w:val="false"/>
+          <w:b w:val="false"/>
+          <w:bCs w:val="false"/>
+        </w:rPr>
+      </w:pPr>
+      <w:r>
+        <w:rPr>
+          <w:rFonts w:eastAsia="Noto Sans CJK SC Regular" w:cs="FreeSans"/>
+          <w:b w:val="false"/>
+          <w:bCs w:val="false"/>
+          <w:color w:val="auto"/>
+          <w:kern w:val="2"/>
+          <w:sz w:val="24"/>
+          <w:szCs w:val="24"/>
+          <w:lang w:val="pt-BR" w:eastAsia="zh-CN" w:bidi="hi-IN"/>
+        </w:rPr>
+        <w:t xml:space="preserve">Um traficante armado com um fuzil se vira e </w:t>
+      </w:r>
+      <w:r>
+        <w:rPr>
+          <w:b w:val="false"/>
+          <w:bCs w:val="false"/>
+        </w:rPr>
+        <w:t xml:space="preserve">fala ao lado do </w:t>
+      </w:r>
+      <w:r>
+        <w:rPr>
+          <w:rFonts w:eastAsia="Noto Sans CJK SC Regular" w:cs="FreeSans"/>
+          <w:b w:val="false"/>
+          <w:bCs w:val="false"/>
+          <w:color w:val="auto"/>
+          <w:kern w:val="2"/>
+          <w:sz w:val="24"/>
+          <w:szCs w:val="24"/>
+          <w:lang w:val="pt-BR" w:eastAsia="zh-CN" w:bidi="hi-IN"/>
+        </w:rPr>
+        <w:t>P</w:t>
+      </w:r>
+      <w:r>
+        <w:rPr>
+          <w:b w:val="false"/>
+          <w:bCs w:val="false"/>
+        </w:rPr>
+        <w:t>rimeiro:</w:t>
+      </w:r>
+    </w:p>
+    <w:p>
+      <w:pPr>
+        <w:pStyle w:val="Normal"/>
+        <w:bidi w:val="0"/>
+        <w:spacing w:lineRule="auto" w:line="360"/>
+        <w:ind w:left="0" w:right="0" w:firstLine="1134"/>
+        <w:jc w:val="both"/>
+        <w:rPr>
+          <w:b w:val="false"/>
+          <w:b w:val="false"/>
+          <w:bCs w:val="false"/>
+        </w:rPr>
+      </w:pPr>
+      <w:r>
+        <w:rPr>
+          <w:b w:val="false"/>
+          <w:bCs w:val="false"/>
+        </w:rPr>
+        <w:t>- Quê que essa mulé quer, hein?</w:t>
+      </w:r>
+    </w:p>
+    <w:p>
+      <w:pPr>
+        <w:pStyle w:val="Normal"/>
+        <w:bidi w:val="0"/>
+        <w:spacing w:lineRule="auto" w:line="360"/>
+        <w:ind w:left="0" w:right="0" w:firstLine="1134"/>
+        <w:jc w:val="both"/>
+        <w:rPr>
+          <w:b w:val="false"/>
+          <w:b w:val="false"/>
+          <w:bCs w:val="false"/>
+        </w:rPr>
+      </w:pPr>
+      <w:r>
+        <w:rPr>
+          <w:b w:val="false"/>
+          <w:bCs w:val="false"/>
+        </w:rPr>
+        <w:t xml:space="preserve">E completa com </w:t>
+      </w:r>
+      <w:r>
+        <w:rPr>
+          <w:rFonts w:eastAsia="Noto Sans CJK SC Regular" w:cs="FreeSans"/>
+          <w:b w:val="false"/>
+          <w:bCs w:val="false"/>
+          <w:color w:val="auto"/>
+          <w:kern w:val="2"/>
+          <w:sz w:val="24"/>
+          <w:szCs w:val="24"/>
+          <w:lang w:val="pt-BR" w:eastAsia="zh-CN" w:bidi="hi-IN"/>
+        </w:rPr>
+        <w:t>cinismo</w:t>
+      </w:r>
+      <w:r>
+        <w:rPr>
+          <w:b w:val="false"/>
+          <w:bCs w:val="false"/>
+        </w:rPr>
+        <w:t>:</w:t>
+      </w:r>
+    </w:p>
+    <w:p>
+      <w:pPr>
+        <w:pStyle w:val="Normal"/>
+        <w:bidi w:val="0"/>
+        <w:spacing w:lineRule="auto" w:line="360"/>
+        <w:ind w:left="0" w:right="0" w:firstLine="1134"/>
+        <w:jc w:val="both"/>
+        <w:rPr>
+          <w:b w:val="false"/>
+          <w:b w:val="false"/>
+          <w:bCs w:val="false"/>
+        </w:rPr>
+      </w:pPr>
+      <w:r>
+        <w:rPr>
+          <w:b w:val="false"/>
+          <w:bCs w:val="false"/>
+        </w:rPr>
+        <w:t>- Sua bitch?</w:t>
+      </w:r>
+    </w:p>
+    <w:p>
+      <w:pPr>
+        <w:pStyle w:val="Normal"/>
+        <w:bidi w:val="0"/>
+        <w:spacing w:lineRule="auto" w:line="360"/>
+        <w:ind w:left="0" w:right="0" w:firstLine="1134"/>
+        <w:jc w:val="both"/>
+        <w:rPr>
+          <w:b w:val="false"/>
+          <w:b w:val="false"/>
+          <w:bCs w:val="false"/>
+        </w:rPr>
+      </w:pPr>
+      <w:r>
+        <w:rPr>
+          <w:b w:val="false"/>
+          <w:bCs w:val="false"/>
+        </w:rPr>
+        <w:t>- Eu tô falando com cê, por acaso?</w:t>
+      </w:r>
+    </w:p>
+    <w:p>
+      <w:pPr>
+        <w:pStyle w:val="Normal"/>
+        <w:bidi w:val="0"/>
+        <w:spacing w:lineRule="auto" w:line="360"/>
+        <w:ind w:left="0" w:right="0" w:firstLine="1134"/>
+        <w:jc w:val="both"/>
+        <w:rPr>
+          <w:b w:val="false"/>
+          <w:b w:val="false"/>
+          <w:bCs w:val="false"/>
+        </w:rPr>
+      </w:pPr>
+      <w:r>
+        <w:rPr>
+          <w:b w:val="false"/>
+          <w:bCs w:val="false"/>
+        </w:rPr>
+        <w:t>- É o quê, moça? Cê me respeite, não?</w:t>
+      </w:r>
+    </w:p>
+    <w:p>
+      <w:pPr>
+        <w:pStyle w:val="Normal"/>
+        <w:bidi w:val="0"/>
+        <w:spacing w:lineRule="auto" w:line="360"/>
+        <w:ind w:left="0" w:right="0" w:firstLine="1134"/>
+        <w:jc w:val="both"/>
+        <w:rPr>
+          <w:b w:val="false"/>
+          <w:b w:val="false"/>
+          <w:bCs w:val="false"/>
+        </w:rPr>
+      </w:pPr>
+      <w:r>
+        <w:rPr>
+          <w:b w:val="false"/>
+          <w:bCs w:val="false"/>
+        </w:rPr>
+        <w:t>- Se não vai fazer o qu</w:t>
+      </w:r>
+      <w:r>
+        <w:rPr>
+          <w:rFonts w:eastAsia="Noto Sans CJK SC Regular" w:cs="FreeSans"/>
+          <w:b w:val="false"/>
+          <w:bCs w:val="false"/>
+          <w:color w:val="auto"/>
+          <w:kern w:val="2"/>
+          <w:sz w:val="24"/>
+          <w:szCs w:val="24"/>
+          <w:lang w:val="pt-BR" w:eastAsia="zh-CN" w:bidi="hi-IN"/>
+        </w:rPr>
+        <w:t>ê</w:t>
+      </w:r>
+      <w:r>
+        <w:rPr>
+          <w:b w:val="false"/>
+          <w:bCs w:val="false"/>
+        </w:rPr>
+        <w:t>? Me matar? Aqui quem me faltô respeito foi você, viu? Isso é magoa. Porque n</w:t>
+      </w:r>
+      <w:r>
+        <w:rPr>
+          <w:rFonts w:eastAsia="Noto Sans CJK SC Regular" w:cs="FreeSans"/>
+          <w:b w:val="false"/>
+          <w:bCs w:val="false"/>
+          <w:color w:val="auto"/>
+          <w:kern w:val="2"/>
+          <w:sz w:val="24"/>
+          <w:szCs w:val="24"/>
+          <w:lang w:val="pt-BR" w:eastAsia="zh-CN" w:bidi="hi-IN"/>
+        </w:rPr>
+        <w:t>a pista já ganhei de cê antes, otário.</w:t>
+      </w:r>
+    </w:p>
+    <w:p>
+      <w:pPr>
+        <w:pStyle w:val="Normal"/>
+        <w:bidi w:val="0"/>
+        <w:spacing w:lineRule="auto" w:line="360"/>
+        <w:ind w:left="0" w:right="0" w:firstLine="1134"/>
+        <w:jc w:val="both"/>
+        <w:rPr>
+          <w:b w:val="false"/>
+          <w:b w:val="false"/>
+          <w:bCs w:val="false"/>
+        </w:rPr>
+      </w:pPr>
+      <w:r>
+        <w:rPr>
+          <w:rFonts w:eastAsia="Noto Sans CJK SC Regular" w:cs="FreeSans"/>
+          <w:b w:val="false"/>
+          <w:bCs w:val="false"/>
+          <w:color w:val="auto"/>
+          <w:kern w:val="2"/>
+          <w:sz w:val="24"/>
+          <w:szCs w:val="24"/>
+          <w:lang w:val="pt-BR" w:eastAsia="zh-CN" w:bidi="hi-IN"/>
+        </w:rPr>
+        <w:t>Os outros ao redor vaiam e é possível ouvir as falas “Carai! Nessa cê morreu Marquinhos!” e “Se fudeu!” ao fundo:</w:t>
+      </w:r>
+    </w:p>
+    <w:p>
+      <w:pPr>
+        <w:pStyle w:val="Normal"/>
+        <w:bidi w:val="0"/>
+        <w:spacing w:lineRule="auto" w:line="360"/>
+        <w:ind w:left="0" w:right="0" w:firstLine="1134"/>
+        <w:jc w:val="both"/>
+        <w:rPr>
+          <w:b w:val="false"/>
+          <w:b w:val="false"/>
+          <w:bCs w:val="false"/>
+        </w:rPr>
+      </w:pPr>
+      <w:r>
+        <w:rPr>
+          <w:rFonts w:eastAsia="Noto Sans CJK SC Regular" w:cs="FreeSans"/>
+          <w:b w:val="false"/>
+          <w:bCs w:val="false"/>
+          <w:color w:val="auto"/>
+          <w:kern w:val="2"/>
+          <w:sz w:val="24"/>
+          <w:szCs w:val="24"/>
+          <w:lang w:val="pt-BR" w:eastAsia="zh-CN" w:bidi="hi-IN"/>
+        </w:rPr>
+        <w:t>- Uuuuuuuu! - vaia.</w:t>
+      </w:r>
+    </w:p>
+    <w:p>
+      <w:pPr>
+        <w:pStyle w:val="Normal"/>
+        <w:bidi w:val="0"/>
+        <w:spacing w:lineRule="auto" w:line="360"/>
+        <w:ind w:left="0" w:right="0" w:firstLine="1134"/>
+        <w:jc w:val="both"/>
+        <w:rPr>
+          <w:b w:val="false"/>
+          <w:b w:val="false"/>
+          <w:bCs w:val="false"/>
+        </w:rPr>
+      </w:pPr>
+      <w:r>
+        <w:rPr>
+          <w:rFonts w:eastAsia="Noto Sans CJK SC Regular" w:cs="FreeSans"/>
+          <w:b w:val="false"/>
+          <w:bCs w:val="false"/>
+          <w:color w:val="auto"/>
+          <w:kern w:val="2"/>
+          <w:sz w:val="24"/>
+          <w:szCs w:val="24"/>
+          <w:lang w:val="pt-BR" w:eastAsia="zh-CN" w:bidi="hi-IN"/>
+        </w:rPr>
+        <w:t>Ele então tenta retomar a fala zangado, mas é rapidamente interrompido pelo primeiro:</w:t>
+      </w:r>
+    </w:p>
+    <w:p>
+      <w:pPr>
+        <w:pStyle w:val="Normal"/>
+        <w:bidi w:val="0"/>
+        <w:spacing w:lineRule="auto" w:line="360"/>
+        <w:ind w:left="0" w:right="0" w:firstLine="1134"/>
+        <w:jc w:val="both"/>
+        <w:rPr>
+          <w:b w:val="false"/>
+          <w:b w:val="false"/>
+          <w:bCs w:val="false"/>
+        </w:rPr>
+      </w:pPr>
+      <w:r>
+        <w:rPr>
+          <w:b w:val="false"/>
+          <w:bCs w:val="false"/>
+        </w:rPr>
+        <w:t>- Oxi, olha…</w:t>
+      </w:r>
+    </w:p>
+    <w:p>
+      <w:pPr>
+        <w:pStyle w:val="Normal"/>
+        <w:bidi w:val="0"/>
+        <w:spacing w:lineRule="auto" w:line="360"/>
+        <w:ind w:left="0" w:right="0" w:firstLine="1134"/>
+        <w:jc w:val="both"/>
+        <w:rPr>
+          <w:b w:val="false"/>
+          <w:b w:val="false"/>
+          <w:bCs w:val="false"/>
+        </w:rPr>
+      </w:pPr>
+      <w:r>
+        <w:rPr>
+          <w:b w:val="false"/>
+          <w:bCs w:val="false"/>
+        </w:rPr>
+        <w:t xml:space="preserve">- Ela tá certa. Vacilo feio, mano - fala o </w:t>
+      </w:r>
+      <w:r>
+        <w:rPr>
+          <w:rFonts w:eastAsia="Noto Sans CJK SC Regular" w:cs="FreeSans"/>
+          <w:b w:val="false"/>
+          <w:bCs w:val="false"/>
+          <w:color w:val="auto"/>
+          <w:kern w:val="2"/>
+          <w:sz w:val="24"/>
+          <w:szCs w:val="24"/>
+          <w:lang w:val="pt-BR" w:eastAsia="zh-CN" w:bidi="hi-IN"/>
+        </w:rPr>
+        <w:t>P</w:t>
+      </w:r>
+      <w:r>
+        <w:rPr>
+          <w:b w:val="false"/>
+          <w:bCs w:val="false"/>
+        </w:rPr>
+        <w:t>rimeiro. Após uma pausa e risos ao fundo o primeiro prossegue:</w:t>
+      </w:r>
+    </w:p>
+    <w:p>
+      <w:pPr>
+        <w:pStyle w:val="Normal"/>
+        <w:bidi w:val="0"/>
+        <w:spacing w:lineRule="auto" w:line="360"/>
+        <w:ind w:left="0" w:right="0" w:firstLine="1134"/>
+        <w:jc w:val="both"/>
+        <w:rPr>
+          <w:b w:val="false"/>
+          <w:b w:val="false"/>
+          <w:bCs w:val="false"/>
+        </w:rPr>
+      </w:pPr>
+      <w:r>
+        <w:rPr>
+          <w:b w:val="false"/>
+          <w:bCs w:val="false"/>
+        </w:rPr>
+        <w:t xml:space="preserve">- Olha, meu nome é </w:t>
+      </w:r>
+      <w:r>
+        <w:rPr>
+          <w:rFonts w:eastAsia="Noto Sans CJK SC Regular" w:cs="FreeSans"/>
+          <w:b w:val="false"/>
+          <w:bCs w:val="false"/>
+          <w:color w:val="auto"/>
+          <w:kern w:val="2"/>
+          <w:sz w:val="24"/>
+          <w:szCs w:val="24"/>
+          <w:lang w:val="pt-BR" w:eastAsia="zh-CN" w:bidi="hi-IN"/>
+        </w:rPr>
+        <w:t>Carlos. Fala o que cê quer?</w:t>
+      </w:r>
+    </w:p>
+    <w:p>
+      <w:pPr>
+        <w:pStyle w:val="Normal"/>
+        <w:bidi w:val="0"/>
+        <w:spacing w:lineRule="auto" w:line="360"/>
+        <w:ind w:left="0" w:right="0" w:firstLine="1134"/>
+        <w:jc w:val="both"/>
+        <w:rPr>
+          <w:b w:val="false"/>
+          <w:b w:val="false"/>
+          <w:bCs w:val="false"/>
+        </w:rPr>
+      </w:pPr>
+      <w:r>
+        <w:rPr>
+          <w:b w:val="false"/>
+          <w:bCs w:val="false"/>
+        </w:rPr>
+        <w:t xml:space="preserve">- </w:t>
+      </w:r>
+      <w:r>
+        <w:rPr>
+          <w:rFonts w:eastAsia="Noto Sans CJK SC Regular" w:cs="FreeSans"/>
+          <w:b w:val="false"/>
+          <w:bCs w:val="false"/>
+          <w:color w:val="auto"/>
+          <w:kern w:val="2"/>
+          <w:sz w:val="24"/>
+          <w:szCs w:val="24"/>
+          <w:lang w:val="pt-BR" w:eastAsia="zh-CN" w:bidi="hi-IN"/>
+        </w:rPr>
+        <w:t>É</w:t>
+      </w:r>
+      <w:r>
+        <w:rPr>
+          <w:b w:val="false"/>
+          <w:bCs w:val="false"/>
+        </w:rPr>
+        <w:t xml:space="preserve"> você que </w:t>
+      </w:r>
+      <w:r>
+        <w:rPr>
+          <w:rFonts w:eastAsia="Noto Sans CJK SC Regular" w:cs="FreeSans"/>
+          <w:b w:val="false"/>
+          <w:bCs w:val="false"/>
+          <w:color w:val="auto"/>
+          <w:kern w:val="2"/>
+          <w:sz w:val="24"/>
+          <w:szCs w:val="24"/>
+          <w:lang w:val="pt-BR" w:eastAsia="zh-CN" w:bidi="hi-IN"/>
+        </w:rPr>
+        <w:t>gerencia as corridas de nível 1. Como faço pra participar do RUA?</w:t>
+      </w:r>
+    </w:p>
+    <w:p>
+      <w:pPr>
+        <w:pStyle w:val="Normal"/>
+        <w:bidi w:val="0"/>
+        <w:spacing w:lineRule="auto" w:line="360"/>
+        <w:ind w:left="0" w:right="0" w:firstLine="1134"/>
+        <w:jc w:val="both"/>
+        <w:rPr>
+          <w:b w:val="false"/>
+          <w:b w:val="false"/>
+          <w:bCs w:val="false"/>
+        </w:rPr>
+      </w:pPr>
+      <w:r>
+        <w:rPr>
+          <w:rFonts w:eastAsia="Noto Sans CJK SC Regular" w:cs="FreeSans"/>
+          <w:b w:val="false"/>
+          <w:bCs w:val="false"/>
+          <w:color w:val="auto"/>
+          <w:kern w:val="2"/>
+          <w:sz w:val="24"/>
+          <w:szCs w:val="24"/>
+          <w:lang w:val="pt-BR" w:eastAsia="zh-CN" w:bidi="hi-IN"/>
+        </w:rPr>
+        <w:t>- Sou eu sim. Massa! Seja bem vinda. Fique a vontade pra se enturmar com as meninas e meninos daqui. Só gente boa!</w:t>
+      </w:r>
+    </w:p>
+    <w:p>
+      <w:pPr>
+        <w:pStyle w:val="Normal"/>
+        <w:bidi w:val="0"/>
+        <w:spacing w:lineRule="auto" w:line="360"/>
+        <w:ind w:left="0" w:right="0" w:firstLine="1134"/>
+        <w:jc w:val="both"/>
+        <w:rPr>
+          <w:b w:val="false"/>
+          <w:b w:val="false"/>
+          <w:bCs w:val="false"/>
+        </w:rPr>
+      </w:pPr>
+      <w:r>
+        <w:rPr>
+          <w:rFonts w:eastAsia="Noto Sans CJK SC Regular" w:cs="FreeSans"/>
+          <w:b w:val="false"/>
+          <w:bCs w:val="false"/>
+          <w:color w:val="auto"/>
+          <w:kern w:val="2"/>
+          <w:sz w:val="24"/>
+          <w:szCs w:val="24"/>
+          <w:lang w:val="pt-BR" w:eastAsia="zh-CN" w:bidi="hi-IN"/>
+        </w:rPr>
+        <w:t>- Me dá seu nome compreto, celular e otras coisas. Eu vou anotar e repassar pra Terceira, no fim das contas ela que manda.</w:t>
+      </w:r>
+    </w:p>
+    <w:p>
+      <w:pPr>
+        <w:pStyle w:val="Normal"/>
+        <w:bidi w:val="0"/>
+        <w:spacing w:lineRule="auto" w:line="360"/>
+        <w:ind w:left="0" w:right="0" w:firstLine="1134"/>
+        <w:jc w:val="both"/>
+        <w:rPr>
+          <w:b w:val="false"/>
+          <w:b w:val="false"/>
+          <w:bCs w:val="false"/>
+        </w:rPr>
+      </w:pPr>
+      <w:r>
+        <w:rPr>
+          <w:rFonts w:eastAsia="Noto Sans CJK SC Regular" w:cs="FreeSans"/>
+          <w:b w:val="false"/>
+          <w:bCs w:val="false"/>
+          <w:color w:val="auto"/>
+          <w:kern w:val="2"/>
+          <w:sz w:val="24"/>
+          <w:szCs w:val="24"/>
+          <w:lang w:val="pt-BR" w:eastAsia="zh-CN" w:bidi="hi-IN"/>
+        </w:rPr>
+        <w:t>- Beleza. Meu nome é Anne Gizza da Iara Bonita e Dandara. Meu número é…</w:t>
+      </w:r>
+    </w:p>
+    <w:p>
+      <w:pPr>
+        <w:pStyle w:val="Normal"/>
+        <w:bidi w:val="0"/>
+        <w:spacing w:lineRule="auto" w:line="360"/>
+        <w:ind w:left="0" w:right="0" w:firstLine="1134"/>
+        <w:jc w:val="both"/>
+        <w:rPr>
+          <w:b w:val="false"/>
+          <w:b w:val="false"/>
+          <w:bCs w:val="false"/>
+        </w:rPr>
+      </w:pPr>
+      <w:r>
+        <w:rPr>
+          <w:b w:val="false"/>
+          <w:bCs w:val="false"/>
+        </w:rPr>
+      </w:r>
+    </w:p>
+    <w:p>
+      <w:pPr>
+        <w:pStyle w:val="Normal"/>
+        <w:bidi w:val="0"/>
+        <w:spacing w:lineRule="auto" w:line="360"/>
+        <w:ind w:left="0" w:right="0" w:firstLine="1134"/>
+        <w:jc w:val="both"/>
+        <w:rPr>
+          <w:b w:val="false"/>
+          <w:b w:val="false"/>
+          <w:bCs w:val="false"/>
+        </w:rPr>
+      </w:pPr>
+      <w:r>
+        <w:rPr>
+          <w:b w:val="false"/>
+          <w:bCs w:val="false"/>
+        </w:rPr>
+        <w:t>E</w:t>
+      </w:r>
+      <w:r>
+        <w:rPr>
+          <w:rFonts w:eastAsia="Noto Sans CJK SC Regular" w:cs="FreeSans"/>
+          <w:b w:val="false"/>
+          <w:bCs w:val="false"/>
+          <w:color w:val="auto"/>
+          <w:kern w:val="2"/>
+          <w:sz w:val="24"/>
+          <w:szCs w:val="24"/>
+          <w:lang w:val="pt-BR" w:eastAsia="zh-CN" w:bidi="hi-IN"/>
+        </w:rPr>
+        <w:t xml:space="preserve">VENTO </w:t>
+      </w:r>
+      <w:r>
+        <w:rPr>
+          <w:b w:val="false"/>
+          <w:bCs w:val="false"/>
+        </w:rPr>
+        <w:t>1:</w:t>
+      </w:r>
+    </w:p>
+    <w:p>
+      <w:pPr>
+        <w:pStyle w:val="Normal"/>
+        <w:bidi w:val="0"/>
+        <w:spacing w:lineRule="auto" w:line="360"/>
+        <w:ind w:left="0" w:right="0" w:firstLine="1134"/>
+        <w:jc w:val="both"/>
+        <w:rPr>
+          <w:b w:val="false"/>
+          <w:b w:val="false"/>
+          <w:bCs w:val="false"/>
+        </w:rPr>
+      </w:pPr>
+      <w:r>
+        <w:rPr>
+          <w:b w:val="false"/>
+          <w:bCs w:val="false"/>
+        </w:rPr>
+      </w:r>
+    </w:p>
+    <w:p>
+      <w:pPr>
+        <w:pStyle w:val="Normal"/>
+        <w:bidi w:val="0"/>
+        <w:spacing w:lineRule="auto" w:line="360"/>
+        <w:ind w:left="0" w:right="0" w:firstLine="1134"/>
+        <w:jc w:val="both"/>
+        <w:rPr>
+          <w:b w:val="false"/>
+          <w:b w:val="false"/>
+          <w:bCs w:val="false"/>
+        </w:rPr>
+      </w:pPr>
+      <w:r>
+        <w:rPr>
+          <w:rFonts w:eastAsia="Noto Sans CJK SC Regular" w:cs="FreeSans"/>
+          <w:b w:val="false"/>
+          <w:bCs w:val="false"/>
+          <w:color w:val="auto"/>
+          <w:kern w:val="2"/>
+          <w:sz w:val="24"/>
+          <w:szCs w:val="24"/>
+          <w:lang w:val="pt-BR" w:eastAsia="zh-CN" w:bidi="hi-IN"/>
+        </w:rPr>
+        <w:t>EVENTO</w:t>
+      </w:r>
+      <w:r>
+        <w:rPr>
+          <w:b w:val="false"/>
+          <w:bCs w:val="false"/>
+        </w:rPr>
+        <w:t xml:space="preserve"> 2:</w:t>
+      </w:r>
+    </w:p>
+    <w:p>
+      <w:pPr>
+        <w:pStyle w:val="Normal"/>
+        <w:bidi w:val="0"/>
+        <w:spacing w:lineRule="auto" w:line="360"/>
+        <w:ind w:left="0" w:right="0" w:firstLine="1134"/>
+        <w:jc w:val="both"/>
+        <w:rPr>
+          <w:b w:val="false"/>
+          <w:b w:val="false"/>
+          <w:bCs w:val="false"/>
+        </w:rPr>
+      </w:pPr>
+      <w:r>
+        <w:rPr>
+          <w:b w:val="false"/>
+          <w:bCs w:val="false"/>
+        </w:rPr>
+      </w:r>
+    </w:p>
+    <w:p>
+      <w:pPr>
+        <w:pStyle w:val="Normal"/>
+        <w:bidi w:val="0"/>
+        <w:spacing w:lineRule="auto" w:line="360"/>
+        <w:ind w:left="0" w:right="0" w:firstLine="1134"/>
+        <w:jc w:val="both"/>
+        <w:rPr>
+          <w:b w:val="false"/>
+          <w:b w:val="false"/>
+          <w:bCs w:val="false"/>
+        </w:rPr>
+      </w:pPr>
+      <w:r>
+        <w:rPr>
+          <w:rFonts w:eastAsia="Noto Sans CJK SC Regular" w:cs="FreeSans"/>
+          <w:b w:val="false"/>
+          <w:bCs w:val="false"/>
+          <w:color w:val="auto"/>
+          <w:kern w:val="2"/>
+          <w:sz w:val="24"/>
+          <w:szCs w:val="24"/>
+          <w:lang w:val="pt-BR" w:eastAsia="zh-CN" w:bidi="hi-IN"/>
+        </w:rPr>
+        <w:t>EVENTO</w:t>
+      </w:r>
+      <w:r>
+        <w:rPr>
+          <w:b w:val="false"/>
+          <w:bCs w:val="false"/>
+        </w:rPr>
+        <w:t xml:space="preserve"> 3:</w:t>
+      </w:r>
+    </w:p>
+    <w:p>
+      <w:pPr>
+        <w:pStyle w:val="Normal"/>
+        <w:bidi w:val="0"/>
+        <w:spacing w:lineRule="auto" w:line="360"/>
+        <w:ind w:left="0" w:right="0" w:firstLine="1134"/>
+        <w:jc w:val="both"/>
+        <w:rPr>
+          <w:b w:val="false"/>
+          <w:b w:val="false"/>
+          <w:bCs w:val="false"/>
+        </w:rPr>
+      </w:pPr>
+      <w:r>
+        <w:rPr>
+          <w:b w:val="false"/>
+          <w:bCs w:val="false"/>
+        </w:rPr>
+        <w:t xml:space="preserve">- Antes de olhar para </w:t>
+      </w:r>
+      <w:r>
+        <w:rPr>
+          <w:rFonts w:eastAsia="Noto Sans CJK SC Regular" w:cs="FreeSans"/>
+          <w:b w:val="false"/>
+          <w:bCs w:val="false"/>
+          <w:color w:val="auto"/>
+          <w:kern w:val="2"/>
+          <w:sz w:val="24"/>
+          <w:szCs w:val="24"/>
+          <w:lang w:val="pt-BR" w:eastAsia="zh-CN" w:bidi="hi-IN"/>
+        </w:rPr>
+        <w:t>os outros,</w:t>
+      </w:r>
+      <w:r>
+        <w:rPr>
+          <w:b w:val="false"/>
+          <w:bCs w:val="false"/>
+        </w:rPr>
+        <w:t xml:space="preserve"> eu olhei para mim mesma e vi que precisava melhorar também se eu quisesse que não existisse </w:t>
+      </w:r>
+      <w:r>
+        <w:rPr>
+          <w:rFonts w:eastAsia="Noto Sans CJK SC Regular" w:cs="FreeSans"/>
+          <w:b w:val="false"/>
+          <w:bCs w:val="false"/>
+          <w:color w:val="auto"/>
+          <w:kern w:val="2"/>
+          <w:sz w:val="24"/>
+          <w:szCs w:val="24"/>
+          <w:lang w:val="pt-BR" w:eastAsia="zh-CN" w:bidi="hi-IN"/>
+        </w:rPr>
+        <w:t>estas coisas  más; como racismo, machismo e xenofobia. Mais do que apontar o dedo na cara de alguém, eu resolvi mudar a mim mesma.</w:t>
+      </w:r>
+    </w:p>
+    <w:p>
+      <w:pPr>
+        <w:pStyle w:val="Normal"/>
+        <w:bidi w:val="0"/>
+        <w:spacing w:lineRule="auto" w:line="360"/>
+        <w:ind w:left="0" w:right="0" w:firstLine="1134"/>
+        <w:jc w:val="both"/>
+        <w:rPr>
+          <w:b w:val="false"/>
+          <w:b w:val="false"/>
+          <w:bCs w:val="false"/>
+        </w:rPr>
+      </w:pPr>
+      <w:r>
+        <w:rPr>
+          <w:rFonts w:eastAsia="Noto Sans CJK SC Regular" w:cs="FreeSans"/>
+          <w:b w:val="false"/>
+          <w:bCs w:val="false"/>
+          <w:color w:val="auto"/>
+          <w:kern w:val="2"/>
+          <w:sz w:val="24"/>
+          <w:szCs w:val="24"/>
+          <w:lang w:val="pt-BR" w:eastAsia="zh-CN" w:bidi="hi-IN"/>
+        </w:rPr>
+        <w:t>DIÁLOGOS E IDEIAS NÃO CONTEXTUALIZADAS:</w:t>
+      </w:r>
+    </w:p>
+    <w:p>
+      <w:pPr>
+        <w:pStyle w:val="Normal"/>
+        <w:bidi w:val="0"/>
+        <w:spacing w:lineRule="auto" w:line="360"/>
+        <w:ind w:left="0" w:right="0" w:firstLine="1134"/>
+        <w:jc w:val="both"/>
+        <w:rPr>
+          <w:b w:val="false"/>
+          <w:b w:val="false"/>
+          <w:bCs w:val="false"/>
+        </w:rPr>
+      </w:pPr>
+      <w:r>
+        <w:rPr>
+          <w:rFonts w:eastAsia="Noto Sans CJK SC Regular" w:cs="FreeSans"/>
+          <w:b w:val="false"/>
+          <w:bCs w:val="false"/>
+          <w:color w:val="auto"/>
+          <w:kern w:val="2"/>
+          <w:sz w:val="24"/>
+          <w:szCs w:val="24"/>
+          <w:lang w:val="pt-BR" w:eastAsia="zh-CN" w:bidi="hi-IN"/>
+        </w:rPr>
+        <w:t>TRANSCREVER AQUI O TEXTO DOS CADERNOS!!!!!!!!!!!</w:t>
       </w:r>
       <w:r>
         <w:br w:type="page"/>
@@ -2931,55 +4103,27 @@
           <w:b/>
           <w:bCs/>
         </w:rPr>
-        <w:t>História do jogo</w:t>
-      </w:r>
-    </w:p>
-    <w:p>
-      <w:pPr>
-        <w:pStyle w:val="Normal"/>
-        <w:bidi w:val="0"/>
-        <w:spacing w:lineRule="auto" w:line="360"/>
-        <w:ind w:left="0" w:right="0" w:firstLine="1134"/>
-        <w:jc w:val="both"/>
-        <w:rPr>
-          <w:b/>
-          <w:b/>
-          <w:bCs/>
-        </w:rPr>
-      </w:pPr>
-      <w:r>
-        <w:rPr>
-          <w:b/>
-          <w:bCs/>
-        </w:rPr>
-      </w:r>
-    </w:p>
-    <w:p>
-      <w:pPr>
-        <w:pStyle w:val="Normal"/>
-        <w:bidi w:val="0"/>
-        <w:spacing w:lineRule="auto" w:line="360"/>
-        <w:ind w:left="0" w:right="0" w:firstLine="1134"/>
-        <w:jc w:val="both"/>
-        <w:rPr>
-          <w:b/>
-          <w:b/>
-          <w:bCs/>
-        </w:rPr>
-      </w:pPr>
-      <w:r>
-        <w:rPr>
-          <w:b w:val="false"/>
-          <w:bCs w:val="false"/>
-        </w:rPr>
-        <w:t xml:space="preserve">NARRAÇÃO DO “NEW GAME”, </w:t>
-      </w:r>
-      <w:r>
-        <w:rPr>
-          <w:b w:val="false"/>
-          <w:bCs w:val="false"/>
-        </w:rPr>
-        <w:t>UM SENHOR DE IDADE CONTA:</w:t>
+        <w:t>Ciclo de progresso do jogo</w:t>
+      </w:r>
+    </w:p>
+    <w:p>
+      <w:pPr>
+        <w:pStyle w:val="Normal"/>
+        <w:bidi w:val="0"/>
+        <w:spacing w:lineRule="auto" w:line="360"/>
+        <w:ind w:left="0" w:right="0" w:firstLine="1134"/>
+        <w:jc w:val="both"/>
+        <w:rPr>
+          <w:b w:val="false"/>
+          <w:b w:val="false"/>
+          <w:bCs w:val="false"/>
+        </w:rPr>
+      </w:pPr>
+      <w:r>
+        <w:rPr>
+          <w:b w:val="false"/>
+          <w:bCs w:val="false"/>
+        </w:rPr>
       </w:r>
     </w:p>
     <w:p>
@@ -2993,63 +4137,43 @@
       </w:pPr>
       <w:r>
         <w:rPr>
-          <w:rFonts w:eastAsia="Noto Sans CJK SC Regular" w:cs="FreeSans"/>
-          <w:b w:val="false"/>
-          <w:bCs w:val="false"/>
-          <w:color w:val="auto"/>
-          <w:kern w:val="2"/>
-          <w:sz w:val="24"/>
-          <w:szCs w:val="24"/>
-          <w:lang w:val="pt-BR" w:eastAsia="zh-CN" w:bidi="hi-IN"/>
-        </w:rPr>
-        <w:t>Faz</w:t>
-      </w:r>
-      <w:r>
-        <w:rPr>
-          <w:b w:val="false"/>
-          <w:bCs w:val="false"/>
-        </w:rPr>
-        <w:t xml:space="preserve"> muito tempo que </w:t>
-      </w:r>
-      <w:r>
-        <w:rPr>
-          <w:rFonts w:eastAsia="Noto Sans CJK SC Regular" w:cs="FreeSans"/>
-          <w:b w:val="false"/>
-          <w:bCs w:val="false"/>
-          <w:color w:val="auto"/>
-          <w:kern w:val="2"/>
-          <w:sz w:val="24"/>
-          <w:szCs w:val="24"/>
-          <w:lang w:val="pt-BR" w:eastAsia="zh-CN" w:bidi="hi-IN"/>
-        </w:rPr>
-        <w:t>a burguesia reclamava de uns incômodo advindo das pessoas habitantes da comunidade ribeirinha do Cortiço da Jacó (</w:t>
-      </w:r>
-      <w:r>
-        <w:rPr>
-          <w:rFonts w:eastAsia="Noto Sans CJK SC Regular" w:cs="FreeSans"/>
-          <w:b w:val="false"/>
-          <w:bCs w:val="false"/>
-          <w:color w:val="000000"/>
-          <w:kern w:val="2"/>
-          <w:sz w:val="24"/>
-          <w:szCs w:val="24"/>
-          <w:highlight w:val="yellow"/>
-          <w:lang w:val="pt-BR" w:eastAsia="zh-CN" w:bidi="hi-IN"/>
-        </w:rPr>
-        <w:t>TALVEZ EU MUDE O NOME DESTE LUGAR</w:t>
-      </w:r>
-      <w:r>
-        <w:rPr>
-          <w:rFonts w:eastAsia="Noto Sans CJK SC Regular" w:cs="FreeSans"/>
-          <w:b w:val="false"/>
-          <w:bCs w:val="false"/>
-          <w:color w:val="auto"/>
-          <w:kern w:val="2"/>
-          <w:sz w:val="24"/>
-          <w:szCs w:val="24"/>
-          <w:lang w:val="pt-BR" w:eastAsia="zh-CN" w:bidi="hi-IN"/>
-        </w:rPr>
-        <w:t>). Eles recramava e recramava na rádia que nôis era doença e era feio. Eles então começaram com essas cosas de mudar, de tirar, de obter posse; quando vimos chego aqui uma orde de juiz maldoso – tosse interrompe a fala dele por um momento.</w:t>
+          <w:b w:val="false"/>
+          <w:bCs w:val="false"/>
+        </w:rPr>
+        <w:t xml:space="preserve">O jogo se divide em eventos. Cada evento com seus obstáculos  diversos que tornam a pista difícil de ser completada. Se a(o) jogadora(or) termina uma pista com um tempo menor ou igual ao melhor tempo da </w:t>
+      </w:r>
+      <w:r>
+        <w:rPr>
+          <w:rFonts w:eastAsia="Noto Sans CJK SC Regular" w:cs="FreeSans"/>
+          <w:b w:val="false"/>
+          <w:bCs w:val="false"/>
+          <w:color w:val="auto"/>
+          <w:kern w:val="2"/>
+          <w:sz w:val="24"/>
+          <w:szCs w:val="24"/>
+          <w:lang w:val="pt-BR" w:eastAsia="zh-CN" w:bidi="hi-IN"/>
+        </w:rPr>
+        <w:t>pista (Inicialmente, um tempo fixado, mas que vai se alterando para  o menor tempo que a pista foi completada),</w:t>
+      </w:r>
+      <w:r>
+        <w:rPr>
+          <w:b w:val="false"/>
+          <w:bCs w:val="false"/>
+        </w:rPr>
+        <w:t xml:space="preserve"> então o jogador vence </w:t>
+      </w:r>
+      <w:r>
+        <w:rPr>
+          <w:rFonts w:eastAsia="Noto Sans CJK SC Regular" w:cs="FreeSans"/>
+          <w:b w:val="false"/>
+          <w:bCs w:val="false"/>
+          <w:color w:val="auto"/>
+          <w:kern w:val="2"/>
+          <w:sz w:val="24"/>
+          <w:szCs w:val="24"/>
+          <w:lang w:val="pt-BR" w:eastAsia="zh-CN" w:bidi="hi-IN"/>
+        </w:rPr>
+        <w:t>e completa o evento.</w:t>
       </w:r>
     </w:p>
     <w:p>
@@ -3063,16 +4187,23 @@
       </w:pPr>
       <w:r>
         <w:rPr>
-          <w:rFonts w:eastAsia="Noto Sans CJK SC Regular" w:cs="FreeSans"/>
-          <w:b w:val="false"/>
-          <w:bCs w:val="false"/>
-          <w:color w:val="auto"/>
-          <w:kern w:val="2"/>
-          <w:sz w:val="24"/>
-          <w:szCs w:val="24"/>
-          <w:lang w:val="pt-BR" w:eastAsia="zh-CN" w:bidi="hi-IN"/>
-        </w:rPr>
-        <w:t>Esta orde dizia pra nôis sair de nossas casa, que aquelas casa nossa eles precisavam pegar e pegar o terreno. A maioria fico lá, como eu. Porque nascemo e crescemo e… e depois de tanto tempo – mais uma pausa inesperada por conta da tosse – deveríamos sair do lugar. Não pode. Isso tá errado.</w:t>
+          <w:b w:val="false"/>
+          <w:bCs w:val="false"/>
+        </w:rPr>
+        <w:t xml:space="preserve">A história principal se divide entre três partes, separadas entre as histórias dos três personagens principais: Carlos, </w:t>
+      </w:r>
+      <w:r>
+        <w:rPr>
+          <w:rFonts w:eastAsia="Noto Sans CJK SC Regular" w:cs="FreeSans"/>
+          <w:b w:val="false"/>
+          <w:bCs w:val="false"/>
+          <w:color w:val="auto"/>
+          <w:kern w:val="2"/>
+          <w:sz w:val="24"/>
+          <w:szCs w:val="24"/>
+          <w:lang w:val="pt-BR" w:eastAsia="zh-CN" w:bidi="hi-IN"/>
+        </w:rPr>
+        <w:t>Maria e Safira. Respectivamente, elas(eles) são o Primeiro, a Segunda e a Terceira. Sendo a Terceira a administradora central do festival RUA, um evento anula de corrida ilegal que acontece na comunidade do Baixo do Reginaldo, e proprietária dos eventos mais difíceis no festival. Já Carlos administra os eventos mais fáceis e iniciais.</w:t>
       </w:r>
     </w:p>
     <w:p>
@@ -3095,1239 +4226,46 @@
           <w:szCs w:val="24"/>
           <w:lang w:val="pt-BR" w:eastAsia="zh-CN" w:bidi="hi-IN"/>
         </w:rPr>
-        <w:t>Perdemo tudo. Foi tudo destruído. Quase morri na mão daqueles capangas deles que vestem aquelas farda. Perdemo… Perdemo mermo. Eu consigo me lembrar, até hoje! Até hoje! Daqueles carros, daquelas armaduras... matando meu amor.</w:t>
-      </w:r>
-    </w:p>
-    <w:p>
-      <w:pPr>
-        <w:pStyle w:val="Normal"/>
-        <w:bidi w:val="0"/>
-        <w:spacing w:lineRule="auto" w:line="360"/>
-        <w:ind w:left="0" w:right="0" w:firstLine="1134"/>
-        <w:jc w:val="both"/>
-        <w:rPr/>
-      </w:pPr>
-      <w:r>
-        <w:rPr>
-          <w:rFonts w:eastAsia="Noto Sans CJK SC Regular" w:cs="FreeSans"/>
-          <w:b w:val="false"/>
-          <w:bCs w:val="false"/>
-          <w:color w:val="auto"/>
-          <w:kern w:val="2"/>
-          <w:sz w:val="24"/>
-          <w:szCs w:val="24"/>
-          <w:lang w:val="pt-BR" w:eastAsia="zh-CN" w:bidi="hi-IN"/>
-        </w:rPr>
-        <w:t>Então subimo o morro e invadimo o lixão. Moramo aqui a... agora. Na Favela do Baixo do Reginaldo. Té quando eles vorta de novo. Sei lá! Hoje sobrevivemo ainda da pesca, mas andamo muito até chegar lá, mas alguns sobrevive do lixo. Então veio esse doençero, esse lixo todo de computador, de carro, de comida, de tudo. Tudo isso mata.</w:t>
-      </w:r>
-    </w:p>
-    <w:p>
-      <w:pPr>
-        <w:pStyle w:val="Normal"/>
-        <w:bidi w:val="0"/>
-        <w:spacing w:lineRule="auto" w:line="360"/>
-        <w:ind w:left="0" w:right="0" w:firstLine="1134"/>
-        <w:jc w:val="both"/>
-        <w:rPr/>
-      </w:pPr>
-      <w:r>
-        <w:rPr>
-          <w:rFonts w:eastAsia="Noto Sans CJK SC Regular" w:cs="FreeSans"/>
-          <w:b w:val="false"/>
-          <w:bCs w:val="false"/>
-          <w:color w:val="auto"/>
-          <w:kern w:val="2"/>
-          <w:sz w:val="24"/>
-          <w:szCs w:val="24"/>
-          <w:lang w:val="pt-BR" w:eastAsia="zh-CN" w:bidi="hi-IN"/>
-        </w:rPr>
-        <w:t>Eu amava minha terra. Por que isso? De todo modo, tenho minhas filhas e netas e tenho que continuar, né? Não posso parar antes de ver elas florescer e fica bem.</w:t>
-      </w:r>
-    </w:p>
-    <w:p>
-      <w:pPr>
-        <w:pStyle w:val="Normal"/>
-        <w:bidi w:val="0"/>
-        <w:spacing w:lineRule="auto" w:line="360"/>
-        <w:ind w:left="0" w:right="0" w:firstLine="1134"/>
-        <w:jc w:val="both"/>
-        <w:rPr>
-          <w:b/>
-          <w:b/>
-          <w:bCs/>
-        </w:rPr>
-      </w:pPr>
-      <w:r>
-        <w:rPr>
-          <w:b/>
-          <w:bCs/>
-        </w:rPr>
-      </w:r>
-    </w:p>
-    <w:p>
-      <w:pPr>
-        <w:pStyle w:val="Normal"/>
-        <w:bidi w:val="0"/>
-        <w:spacing w:lineRule="auto" w:line="360"/>
-        <w:ind w:left="0" w:right="0" w:firstLine="1134"/>
-        <w:jc w:val="both"/>
-        <w:rPr>
-          <w:b w:val="false"/>
-          <w:b w:val="false"/>
-          <w:bCs w:val="false"/>
-        </w:rPr>
-      </w:pPr>
-      <w:r>
-        <w:rPr>
-          <w:b w:val="false"/>
-          <w:bCs w:val="false"/>
-        </w:rPr>
-        <w:t xml:space="preserve">DIÁLOGO INICIAL COM </w:t>
-      </w:r>
-      <w:r>
-        <w:rPr>
-          <w:b w:val="false"/>
-          <w:bCs w:val="false"/>
-        </w:rPr>
-        <w:t xml:space="preserve">CARLOS - </w:t>
-      </w:r>
-      <w:r>
-        <w:rPr>
-          <w:b w:val="false"/>
-          <w:bCs w:val="false"/>
-        </w:rPr>
-        <w:t>O PRIMEIRO:</w:t>
-      </w:r>
-    </w:p>
-    <w:p>
-      <w:pPr>
-        <w:pStyle w:val="Normal"/>
-        <w:bidi w:val="0"/>
-        <w:spacing w:lineRule="auto" w:line="360"/>
-        <w:ind w:left="0" w:right="0" w:firstLine="1134"/>
-        <w:jc w:val="both"/>
-        <w:rPr>
-          <w:b w:val="false"/>
-          <w:b w:val="false"/>
-          <w:bCs w:val="false"/>
-        </w:rPr>
-      </w:pPr>
-      <w:r>
-        <w:rPr>
-          <w:b w:val="false"/>
-          <w:bCs w:val="false"/>
-        </w:rPr>
-        <w:t xml:space="preserve">A protagonista se aproxima do primeiro e ao perceber a </w:t>
-      </w:r>
-      <w:r>
-        <w:rPr>
-          <w:rFonts w:eastAsia="Noto Sans CJK SC Regular" w:cs="FreeSans"/>
-          <w:b w:val="false"/>
-          <w:bCs w:val="false"/>
-          <w:color w:val="auto"/>
-          <w:kern w:val="2"/>
-          <w:sz w:val="24"/>
-          <w:szCs w:val="24"/>
-          <w:lang w:val="pt-BR" w:eastAsia="zh-CN" w:bidi="hi-IN"/>
-        </w:rPr>
-        <w:t xml:space="preserve">vinda dela o </w:t>
-      </w:r>
-      <w:r>
-        <w:rPr>
-          <w:rFonts w:eastAsia="Noto Sans CJK SC Regular" w:cs="FreeSans"/>
-          <w:b w:val="false"/>
-          <w:bCs w:val="false"/>
-          <w:color w:val="auto"/>
-          <w:kern w:val="2"/>
-          <w:sz w:val="24"/>
-          <w:szCs w:val="24"/>
-          <w:lang w:val="pt-BR" w:eastAsia="zh-CN" w:bidi="hi-IN"/>
-        </w:rPr>
-        <w:t>P</w:t>
-      </w:r>
-      <w:r>
-        <w:rPr>
-          <w:rFonts w:eastAsia="Noto Sans CJK SC Regular" w:cs="FreeSans"/>
-          <w:b w:val="false"/>
-          <w:bCs w:val="false"/>
-          <w:color w:val="auto"/>
-          <w:kern w:val="2"/>
-          <w:sz w:val="24"/>
-          <w:szCs w:val="24"/>
-          <w:lang w:val="pt-BR" w:eastAsia="zh-CN" w:bidi="hi-IN"/>
-        </w:rPr>
-        <w:t>rimeiro começa</w:t>
-      </w:r>
-      <w:r>
-        <w:rPr>
-          <w:b w:val="false"/>
-          <w:bCs w:val="false"/>
-        </w:rPr>
-        <w:t>:</w:t>
-      </w:r>
-    </w:p>
-    <w:p>
-      <w:pPr>
-        <w:pStyle w:val="Normal"/>
-        <w:bidi w:val="0"/>
-        <w:spacing w:lineRule="auto" w:line="360"/>
-        <w:ind w:left="0" w:right="0" w:firstLine="1134"/>
-        <w:jc w:val="both"/>
-        <w:rPr>
-          <w:b w:val="false"/>
-          <w:b w:val="false"/>
-          <w:bCs w:val="false"/>
-        </w:rPr>
-      </w:pPr>
-      <w:r>
-        <w:rPr>
-          <w:b w:val="false"/>
-          <w:bCs w:val="false"/>
-        </w:rPr>
-        <w:t>- Opa, gata! Tudo bom?</w:t>
-      </w:r>
-    </w:p>
-    <w:p>
-      <w:pPr>
-        <w:pStyle w:val="Normal"/>
-        <w:bidi w:val="0"/>
-        <w:spacing w:lineRule="auto" w:line="360"/>
-        <w:ind w:left="0" w:right="0" w:firstLine="1134"/>
-        <w:jc w:val="both"/>
-        <w:rPr>
-          <w:b w:val="false"/>
-          <w:b w:val="false"/>
-          <w:bCs w:val="false"/>
-        </w:rPr>
-      </w:pPr>
-      <w:r>
-        <w:rPr>
-          <w:b w:val="false"/>
-          <w:bCs w:val="false"/>
-        </w:rPr>
-        <w:t>- Tudo. Bo</w:t>
-      </w:r>
-      <w:r>
-        <w:rPr>
-          <w:rFonts w:eastAsia="Noto Sans CJK SC Regular" w:cs="FreeSans"/>
-          <w:b w:val="false"/>
-          <w:bCs w:val="false"/>
-          <w:color w:val="auto"/>
-          <w:kern w:val="2"/>
-          <w:sz w:val="24"/>
-          <w:szCs w:val="24"/>
-          <w:lang w:val="pt-BR" w:eastAsia="zh-CN" w:bidi="hi-IN"/>
-        </w:rPr>
-        <w:t>a</w:t>
-      </w:r>
-      <w:r>
-        <w:rPr>
-          <w:b w:val="false"/>
-          <w:bCs w:val="false"/>
-        </w:rPr>
-        <w:t xml:space="preserve"> tarde!</w:t>
-      </w:r>
-    </w:p>
-    <w:p>
-      <w:pPr>
-        <w:pStyle w:val="Normal"/>
-        <w:bidi w:val="0"/>
-        <w:spacing w:lineRule="auto" w:line="360"/>
-        <w:ind w:left="0" w:right="0" w:firstLine="1134"/>
-        <w:jc w:val="both"/>
-        <w:rPr>
-          <w:b w:val="false"/>
-          <w:b w:val="false"/>
-          <w:bCs w:val="false"/>
-        </w:rPr>
-      </w:pPr>
-      <w:r>
-        <w:rPr>
-          <w:b w:val="false"/>
-          <w:bCs w:val="false"/>
-        </w:rPr>
-        <w:t>- Boa!</w:t>
-      </w:r>
-    </w:p>
-    <w:p>
-      <w:pPr>
-        <w:pStyle w:val="Normal"/>
-        <w:bidi w:val="0"/>
-        <w:spacing w:lineRule="auto" w:line="360"/>
-        <w:ind w:left="0" w:right="0" w:firstLine="1134"/>
-        <w:jc w:val="both"/>
-        <w:rPr>
-          <w:b w:val="false"/>
-          <w:b w:val="false"/>
-          <w:bCs w:val="false"/>
-        </w:rPr>
-      </w:pPr>
-      <w:r>
-        <w:rPr>
-          <w:rFonts w:eastAsia="Noto Sans CJK SC Regular" w:cs="FreeSans"/>
-          <w:b w:val="false"/>
-          <w:bCs w:val="false"/>
-          <w:color w:val="auto"/>
-          <w:kern w:val="2"/>
-          <w:sz w:val="24"/>
-          <w:szCs w:val="24"/>
-          <w:lang w:val="pt-BR" w:eastAsia="zh-CN" w:bidi="hi-IN"/>
-        </w:rPr>
-        <w:t xml:space="preserve">Um traficante armado com um fuzil se vira e </w:t>
-      </w:r>
-      <w:r>
-        <w:rPr>
-          <w:b w:val="false"/>
-          <w:bCs w:val="false"/>
-        </w:rPr>
-        <w:t xml:space="preserve">fala ao lado do </w:t>
-      </w:r>
-      <w:r>
-        <w:rPr>
-          <w:rFonts w:eastAsia="Noto Sans CJK SC Regular" w:cs="FreeSans"/>
-          <w:b w:val="false"/>
-          <w:bCs w:val="false"/>
-          <w:color w:val="auto"/>
-          <w:kern w:val="2"/>
-          <w:sz w:val="24"/>
-          <w:szCs w:val="24"/>
-          <w:lang w:val="pt-BR" w:eastAsia="zh-CN" w:bidi="hi-IN"/>
-        </w:rPr>
-        <w:t>P</w:t>
-      </w:r>
-      <w:r>
-        <w:rPr>
-          <w:b w:val="false"/>
-          <w:bCs w:val="false"/>
-        </w:rPr>
-        <w:t>rimeiro:</w:t>
-      </w:r>
-    </w:p>
-    <w:p>
-      <w:pPr>
-        <w:pStyle w:val="Normal"/>
-        <w:bidi w:val="0"/>
-        <w:spacing w:lineRule="auto" w:line="360"/>
-        <w:ind w:left="0" w:right="0" w:firstLine="1134"/>
-        <w:jc w:val="both"/>
-        <w:rPr>
-          <w:b w:val="false"/>
-          <w:b w:val="false"/>
-          <w:bCs w:val="false"/>
-        </w:rPr>
-      </w:pPr>
-      <w:r>
-        <w:rPr>
-          <w:b w:val="false"/>
-          <w:bCs w:val="false"/>
-        </w:rPr>
-        <w:t>- Quê que essa mulé quer, hein?</w:t>
-      </w:r>
-    </w:p>
-    <w:p>
-      <w:pPr>
-        <w:pStyle w:val="Normal"/>
-        <w:bidi w:val="0"/>
-        <w:spacing w:lineRule="auto" w:line="360"/>
-        <w:ind w:left="0" w:right="0" w:firstLine="1134"/>
-        <w:jc w:val="both"/>
-        <w:rPr>
-          <w:b w:val="false"/>
-          <w:b w:val="false"/>
-          <w:bCs w:val="false"/>
-        </w:rPr>
-      </w:pPr>
-      <w:r>
-        <w:rPr>
-          <w:b w:val="false"/>
-          <w:bCs w:val="false"/>
-        </w:rPr>
-        <w:t xml:space="preserve">E completa com </w:t>
-      </w:r>
-      <w:r>
-        <w:rPr>
-          <w:rFonts w:eastAsia="Noto Sans CJK SC Regular" w:cs="FreeSans"/>
-          <w:b w:val="false"/>
-          <w:bCs w:val="false"/>
-          <w:color w:val="auto"/>
-          <w:kern w:val="2"/>
-          <w:sz w:val="24"/>
-          <w:szCs w:val="24"/>
-          <w:lang w:val="pt-BR" w:eastAsia="zh-CN" w:bidi="hi-IN"/>
-        </w:rPr>
-        <w:t>cinismo</w:t>
-      </w:r>
-      <w:r>
-        <w:rPr>
-          <w:b w:val="false"/>
-          <w:bCs w:val="false"/>
-        </w:rPr>
-        <w:t>:</w:t>
-      </w:r>
-    </w:p>
-    <w:p>
-      <w:pPr>
-        <w:pStyle w:val="Normal"/>
-        <w:bidi w:val="0"/>
-        <w:spacing w:lineRule="auto" w:line="360"/>
-        <w:ind w:left="0" w:right="0" w:firstLine="1134"/>
-        <w:jc w:val="both"/>
-        <w:rPr>
-          <w:b w:val="false"/>
-          <w:b w:val="false"/>
-          <w:bCs w:val="false"/>
-        </w:rPr>
-      </w:pPr>
-      <w:r>
-        <w:rPr>
-          <w:b w:val="false"/>
-          <w:bCs w:val="false"/>
-        </w:rPr>
-        <w:t>- Sua bitch?</w:t>
-      </w:r>
-    </w:p>
-    <w:p>
-      <w:pPr>
-        <w:pStyle w:val="Normal"/>
-        <w:bidi w:val="0"/>
-        <w:spacing w:lineRule="auto" w:line="360"/>
-        <w:ind w:left="0" w:right="0" w:firstLine="1134"/>
-        <w:jc w:val="both"/>
-        <w:rPr>
-          <w:b w:val="false"/>
-          <w:b w:val="false"/>
-          <w:bCs w:val="false"/>
-        </w:rPr>
-      </w:pPr>
-      <w:r>
-        <w:rPr>
-          <w:b w:val="false"/>
-          <w:bCs w:val="false"/>
-        </w:rPr>
-        <w:t>- Eu tô falando com cê, por acaso?</w:t>
-      </w:r>
-    </w:p>
-    <w:p>
-      <w:pPr>
-        <w:pStyle w:val="Normal"/>
-        <w:bidi w:val="0"/>
-        <w:spacing w:lineRule="auto" w:line="360"/>
-        <w:ind w:left="0" w:right="0" w:firstLine="1134"/>
-        <w:jc w:val="both"/>
-        <w:rPr>
-          <w:b w:val="false"/>
-          <w:b w:val="false"/>
-          <w:bCs w:val="false"/>
-        </w:rPr>
-      </w:pPr>
-      <w:r>
-        <w:rPr>
-          <w:b w:val="false"/>
-          <w:bCs w:val="false"/>
-        </w:rPr>
-        <w:t>- É o quê, moça? Cê me respeite, não?</w:t>
-      </w:r>
-    </w:p>
-    <w:p>
-      <w:pPr>
-        <w:pStyle w:val="Normal"/>
-        <w:bidi w:val="0"/>
-        <w:spacing w:lineRule="auto" w:line="360"/>
-        <w:ind w:left="0" w:right="0" w:firstLine="1134"/>
-        <w:jc w:val="both"/>
-        <w:rPr>
-          <w:b w:val="false"/>
-          <w:b w:val="false"/>
-          <w:bCs w:val="false"/>
-        </w:rPr>
-      </w:pPr>
-      <w:r>
-        <w:rPr>
-          <w:b w:val="false"/>
-          <w:bCs w:val="false"/>
-        </w:rPr>
-        <w:t>- Se não vai fazer o qu</w:t>
-      </w:r>
-      <w:r>
-        <w:rPr>
-          <w:rFonts w:eastAsia="Noto Sans CJK SC Regular" w:cs="FreeSans"/>
-          <w:b w:val="false"/>
-          <w:bCs w:val="false"/>
-          <w:color w:val="auto"/>
-          <w:kern w:val="2"/>
-          <w:sz w:val="24"/>
-          <w:szCs w:val="24"/>
-          <w:lang w:val="pt-BR" w:eastAsia="zh-CN" w:bidi="hi-IN"/>
-        </w:rPr>
-        <w:t>ê</w:t>
-      </w:r>
-      <w:r>
-        <w:rPr>
-          <w:b w:val="false"/>
-          <w:bCs w:val="false"/>
-        </w:rPr>
-        <w:t>? Me matar? Aqui quem me faltô respeito foi você, viu? Isso é magoa. Porque n</w:t>
-      </w:r>
-      <w:r>
-        <w:rPr>
-          <w:rFonts w:eastAsia="Noto Sans CJK SC Regular" w:cs="FreeSans"/>
-          <w:b w:val="false"/>
-          <w:bCs w:val="false"/>
-          <w:color w:val="auto"/>
-          <w:kern w:val="2"/>
-          <w:sz w:val="24"/>
-          <w:szCs w:val="24"/>
-          <w:lang w:val="pt-BR" w:eastAsia="zh-CN" w:bidi="hi-IN"/>
-        </w:rPr>
-        <w:t>a pista já ganhei de cê antes, otário.</w:t>
-      </w:r>
-    </w:p>
-    <w:p>
-      <w:pPr>
-        <w:pStyle w:val="Normal"/>
-        <w:bidi w:val="0"/>
-        <w:spacing w:lineRule="auto" w:line="360"/>
-        <w:ind w:left="0" w:right="0" w:firstLine="1134"/>
-        <w:jc w:val="both"/>
-        <w:rPr>
-          <w:b w:val="false"/>
-          <w:b w:val="false"/>
-          <w:bCs w:val="false"/>
-        </w:rPr>
-      </w:pPr>
-      <w:r>
-        <w:rPr>
-          <w:rFonts w:eastAsia="Noto Sans CJK SC Regular" w:cs="FreeSans"/>
-          <w:b w:val="false"/>
-          <w:bCs w:val="false"/>
-          <w:color w:val="auto"/>
-          <w:kern w:val="2"/>
-          <w:sz w:val="24"/>
-          <w:szCs w:val="24"/>
-          <w:lang w:val="pt-BR" w:eastAsia="zh-CN" w:bidi="hi-IN"/>
-        </w:rPr>
-        <w:t xml:space="preserve">Os outros ao redor vaiam e é possível ouvir as falas “Carai! </w:t>
-      </w:r>
-      <w:r>
-        <w:rPr>
-          <w:rFonts w:eastAsia="Noto Sans CJK SC Regular" w:cs="FreeSans"/>
-          <w:b w:val="false"/>
-          <w:bCs w:val="false"/>
-          <w:color w:val="auto"/>
-          <w:kern w:val="2"/>
-          <w:sz w:val="24"/>
-          <w:szCs w:val="24"/>
-          <w:lang w:val="pt-BR" w:eastAsia="zh-CN" w:bidi="hi-IN"/>
-        </w:rPr>
-        <w:t>N</w:t>
-      </w:r>
-      <w:r>
-        <w:rPr>
-          <w:rFonts w:eastAsia="Noto Sans CJK SC Regular" w:cs="FreeSans"/>
-          <w:b w:val="false"/>
-          <w:bCs w:val="false"/>
-          <w:color w:val="auto"/>
-          <w:kern w:val="2"/>
-          <w:sz w:val="24"/>
-          <w:szCs w:val="24"/>
-          <w:lang w:val="pt-BR" w:eastAsia="zh-CN" w:bidi="hi-IN"/>
-        </w:rPr>
-        <w:t xml:space="preserve">essa cê morreu Marquinhos!” e “Se fudeu!” </w:t>
-      </w:r>
-      <w:r>
-        <w:rPr>
-          <w:rFonts w:eastAsia="Noto Sans CJK SC Regular" w:cs="FreeSans"/>
-          <w:b w:val="false"/>
-          <w:bCs w:val="false"/>
-          <w:color w:val="auto"/>
-          <w:kern w:val="2"/>
-          <w:sz w:val="24"/>
-          <w:szCs w:val="24"/>
-          <w:lang w:val="pt-BR" w:eastAsia="zh-CN" w:bidi="hi-IN"/>
-        </w:rPr>
-        <w:t>ao fundo</w:t>
-      </w:r>
-      <w:r>
-        <w:rPr>
-          <w:rFonts w:eastAsia="Noto Sans CJK SC Regular" w:cs="FreeSans"/>
-          <w:b w:val="false"/>
-          <w:bCs w:val="false"/>
-          <w:color w:val="auto"/>
-          <w:kern w:val="2"/>
-          <w:sz w:val="24"/>
-          <w:szCs w:val="24"/>
-          <w:lang w:val="pt-BR" w:eastAsia="zh-CN" w:bidi="hi-IN"/>
-        </w:rPr>
-        <w:t>:</w:t>
-      </w:r>
-    </w:p>
-    <w:p>
-      <w:pPr>
-        <w:pStyle w:val="Normal"/>
-        <w:bidi w:val="0"/>
-        <w:spacing w:lineRule="auto" w:line="360"/>
-        <w:ind w:left="0" w:right="0" w:firstLine="1134"/>
-        <w:jc w:val="both"/>
-        <w:rPr>
-          <w:b w:val="false"/>
-          <w:b w:val="false"/>
-          <w:bCs w:val="false"/>
-        </w:rPr>
-      </w:pPr>
-      <w:r>
-        <w:rPr>
-          <w:rFonts w:eastAsia="Noto Sans CJK SC Regular" w:cs="FreeSans"/>
-          <w:b w:val="false"/>
-          <w:bCs w:val="false"/>
-          <w:color w:val="auto"/>
-          <w:kern w:val="2"/>
-          <w:sz w:val="24"/>
-          <w:szCs w:val="24"/>
-          <w:lang w:val="pt-BR" w:eastAsia="zh-CN" w:bidi="hi-IN"/>
-        </w:rPr>
-        <w:t xml:space="preserve">- Uuuuuuuu! - </w:t>
-      </w:r>
-      <w:r>
-        <w:rPr>
-          <w:rFonts w:eastAsia="Noto Sans CJK SC Regular" w:cs="FreeSans"/>
-          <w:b w:val="false"/>
-          <w:bCs w:val="false"/>
-          <w:color w:val="auto"/>
-          <w:kern w:val="2"/>
-          <w:sz w:val="24"/>
-          <w:szCs w:val="24"/>
-          <w:lang w:val="pt-BR" w:eastAsia="zh-CN" w:bidi="hi-IN"/>
-        </w:rPr>
-        <w:t>vaia.</w:t>
-      </w:r>
-    </w:p>
-    <w:p>
-      <w:pPr>
-        <w:pStyle w:val="Normal"/>
-        <w:bidi w:val="0"/>
-        <w:spacing w:lineRule="auto" w:line="360"/>
-        <w:ind w:left="0" w:right="0" w:firstLine="1134"/>
-        <w:jc w:val="both"/>
-        <w:rPr>
-          <w:b w:val="false"/>
-          <w:b w:val="false"/>
-          <w:bCs w:val="false"/>
-        </w:rPr>
-      </w:pPr>
-      <w:r>
-        <w:rPr>
-          <w:rFonts w:eastAsia="Noto Sans CJK SC Regular" w:cs="FreeSans"/>
-          <w:b w:val="false"/>
-          <w:bCs w:val="false"/>
-          <w:color w:val="auto"/>
-          <w:kern w:val="2"/>
-          <w:sz w:val="24"/>
-          <w:szCs w:val="24"/>
-          <w:lang w:val="pt-BR" w:eastAsia="zh-CN" w:bidi="hi-IN"/>
-        </w:rPr>
-        <w:t xml:space="preserve">Ele então tenta retomar a fala </w:t>
-      </w:r>
-      <w:r>
-        <w:rPr>
-          <w:rFonts w:eastAsia="Noto Sans CJK SC Regular" w:cs="FreeSans"/>
-          <w:b w:val="false"/>
-          <w:bCs w:val="false"/>
-          <w:color w:val="auto"/>
-          <w:kern w:val="2"/>
-          <w:sz w:val="24"/>
-          <w:szCs w:val="24"/>
-          <w:lang w:val="pt-BR" w:eastAsia="zh-CN" w:bidi="hi-IN"/>
-        </w:rPr>
-        <w:t>zangado</w:t>
-      </w:r>
-      <w:r>
-        <w:rPr>
-          <w:rFonts w:eastAsia="Noto Sans CJK SC Regular" w:cs="FreeSans"/>
-          <w:b w:val="false"/>
-          <w:bCs w:val="false"/>
-          <w:color w:val="auto"/>
-          <w:kern w:val="2"/>
-          <w:sz w:val="24"/>
-          <w:szCs w:val="24"/>
-          <w:lang w:val="pt-BR" w:eastAsia="zh-CN" w:bidi="hi-IN"/>
-        </w:rPr>
-        <w:t>, mas é rapidamente interrompido pelo primeiro:</w:t>
-      </w:r>
-    </w:p>
-    <w:p>
-      <w:pPr>
-        <w:pStyle w:val="Normal"/>
-        <w:bidi w:val="0"/>
-        <w:spacing w:lineRule="auto" w:line="360"/>
-        <w:ind w:left="0" w:right="0" w:firstLine="1134"/>
-        <w:jc w:val="both"/>
-        <w:rPr>
-          <w:b w:val="false"/>
-          <w:b w:val="false"/>
-          <w:bCs w:val="false"/>
-        </w:rPr>
-      </w:pPr>
-      <w:r>
-        <w:rPr>
-          <w:b w:val="false"/>
-          <w:bCs w:val="false"/>
-        </w:rPr>
-        <w:t>- Oxi, olha…</w:t>
-      </w:r>
-    </w:p>
-    <w:p>
-      <w:pPr>
-        <w:pStyle w:val="Normal"/>
-        <w:bidi w:val="0"/>
-        <w:spacing w:lineRule="auto" w:line="360"/>
-        <w:ind w:left="0" w:right="0" w:firstLine="1134"/>
-        <w:jc w:val="both"/>
-        <w:rPr>
-          <w:b w:val="false"/>
-          <w:b w:val="false"/>
-          <w:bCs w:val="false"/>
-        </w:rPr>
-      </w:pPr>
-      <w:r>
-        <w:rPr>
-          <w:b w:val="false"/>
-          <w:bCs w:val="false"/>
-        </w:rPr>
-        <w:t xml:space="preserve">- Ela tá certa. Vacilo feio, mano - fala o </w:t>
-      </w:r>
-      <w:r>
-        <w:rPr>
-          <w:rFonts w:eastAsia="Noto Sans CJK SC Regular" w:cs="FreeSans"/>
-          <w:b w:val="false"/>
-          <w:bCs w:val="false"/>
-          <w:color w:val="auto"/>
-          <w:kern w:val="2"/>
-          <w:sz w:val="24"/>
-          <w:szCs w:val="24"/>
-          <w:lang w:val="pt-BR" w:eastAsia="zh-CN" w:bidi="hi-IN"/>
-        </w:rPr>
-        <w:t>P</w:t>
-      </w:r>
-      <w:r>
-        <w:rPr>
-          <w:b w:val="false"/>
-          <w:bCs w:val="false"/>
-        </w:rPr>
-        <w:t xml:space="preserve">rimeiro. </w:t>
-      </w:r>
-      <w:r>
-        <w:rPr>
-          <w:b w:val="false"/>
-          <w:bCs w:val="false"/>
-        </w:rPr>
-        <w:t>Após uma pausa e risos ao fundo o primeiro prossegue:</w:t>
-      </w:r>
-    </w:p>
-    <w:p>
-      <w:pPr>
-        <w:pStyle w:val="Normal"/>
-        <w:bidi w:val="0"/>
-        <w:spacing w:lineRule="auto" w:line="360"/>
-        <w:ind w:left="0" w:right="0" w:firstLine="1134"/>
-        <w:jc w:val="both"/>
-        <w:rPr>
-          <w:b w:val="false"/>
-          <w:b w:val="false"/>
-          <w:bCs w:val="false"/>
-        </w:rPr>
-      </w:pPr>
-      <w:r>
-        <w:rPr>
-          <w:b w:val="false"/>
-          <w:bCs w:val="false"/>
-        </w:rPr>
-        <w:t xml:space="preserve">- </w:t>
-      </w:r>
-      <w:r>
-        <w:rPr>
-          <w:b w:val="false"/>
-          <w:bCs w:val="false"/>
-        </w:rPr>
-        <w:t xml:space="preserve">Olha, meu nome é </w:t>
-      </w:r>
-      <w:r>
-        <w:rPr>
-          <w:rFonts w:eastAsia="Noto Sans CJK SC Regular" w:cs="FreeSans"/>
-          <w:b w:val="false"/>
-          <w:bCs w:val="false"/>
-          <w:color w:val="auto"/>
-          <w:kern w:val="2"/>
-          <w:sz w:val="24"/>
-          <w:szCs w:val="24"/>
-          <w:lang w:val="pt-BR" w:eastAsia="zh-CN" w:bidi="hi-IN"/>
-        </w:rPr>
-        <w:t>Carlos. Fala o que cê quer?</w:t>
-      </w:r>
-    </w:p>
-    <w:p>
-      <w:pPr>
-        <w:pStyle w:val="Normal"/>
-        <w:bidi w:val="0"/>
-        <w:spacing w:lineRule="auto" w:line="360"/>
-        <w:ind w:left="0" w:right="0" w:firstLine="1134"/>
-        <w:jc w:val="both"/>
-        <w:rPr>
-          <w:b w:val="false"/>
-          <w:b w:val="false"/>
-          <w:bCs w:val="false"/>
-        </w:rPr>
-      </w:pPr>
-      <w:r>
-        <w:rPr>
-          <w:b w:val="false"/>
-          <w:bCs w:val="false"/>
-        </w:rPr>
-        <w:t xml:space="preserve">- </w:t>
-      </w:r>
-      <w:r>
-        <w:rPr>
-          <w:rFonts w:eastAsia="Noto Sans CJK SC Regular" w:cs="FreeSans"/>
-          <w:b w:val="false"/>
-          <w:bCs w:val="false"/>
-          <w:color w:val="auto"/>
-          <w:kern w:val="2"/>
-          <w:sz w:val="24"/>
-          <w:szCs w:val="24"/>
-          <w:lang w:val="pt-BR" w:eastAsia="zh-CN" w:bidi="hi-IN"/>
-        </w:rPr>
-        <w:t>É</w:t>
-      </w:r>
-      <w:r>
-        <w:rPr>
-          <w:b w:val="false"/>
-          <w:bCs w:val="false"/>
-        </w:rPr>
-        <w:t xml:space="preserve"> você que </w:t>
-      </w:r>
-      <w:r>
-        <w:rPr>
-          <w:rFonts w:eastAsia="Noto Sans CJK SC Regular" w:cs="FreeSans"/>
-          <w:b w:val="false"/>
-          <w:bCs w:val="false"/>
-          <w:color w:val="auto"/>
-          <w:kern w:val="2"/>
-          <w:sz w:val="24"/>
-          <w:szCs w:val="24"/>
-          <w:lang w:val="pt-BR" w:eastAsia="zh-CN" w:bidi="hi-IN"/>
-        </w:rPr>
-        <w:t xml:space="preserve">gerencia as corridas de nível 1. Como faço pra participar do </w:t>
-      </w:r>
-      <w:r>
-        <w:rPr>
-          <w:rFonts w:eastAsia="Noto Sans CJK SC Regular" w:cs="FreeSans"/>
-          <w:b w:val="false"/>
-          <w:bCs w:val="false"/>
-          <w:color w:val="auto"/>
-          <w:kern w:val="2"/>
-          <w:sz w:val="24"/>
-          <w:szCs w:val="24"/>
-          <w:lang w:val="pt-BR" w:eastAsia="zh-CN" w:bidi="hi-IN"/>
-        </w:rPr>
-        <w:t>RUA</w:t>
-      </w:r>
-      <w:r>
-        <w:rPr>
-          <w:rFonts w:eastAsia="Noto Sans CJK SC Regular" w:cs="FreeSans"/>
-          <w:b w:val="false"/>
-          <w:bCs w:val="false"/>
-          <w:color w:val="auto"/>
-          <w:kern w:val="2"/>
-          <w:sz w:val="24"/>
-          <w:szCs w:val="24"/>
-          <w:lang w:val="pt-BR" w:eastAsia="zh-CN" w:bidi="hi-IN"/>
-        </w:rPr>
-        <w:t>?</w:t>
-      </w:r>
-    </w:p>
-    <w:p>
-      <w:pPr>
-        <w:pStyle w:val="Normal"/>
-        <w:bidi w:val="0"/>
-        <w:spacing w:lineRule="auto" w:line="360"/>
-        <w:ind w:left="0" w:right="0" w:firstLine="1134"/>
-        <w:jc w:val="both"/>
-        <w:rPr>
-          <w:b w:val="false"/>
-          <w:b w:val="false"/>
-          <w:bCs w:val="false"/>
-        </w:rPr>
-      </w:pPr>
-      <w:r>
-        <w:rPr>
-          <w:rFonts w:eastAsia="Noto Sans CJK SC Regular" w:cs="FreeSans"/>
-          <w:b w:val="false"/>
-          <w:bCs w:val="false"/>
-          <w:color w:val="auto"/>
-          <w:kern w:val="2"/>
-          <w:sz w:val="24"/>
-          <w:szCs w:val="24"/>
-          <w:lang w:val="pt-BR" w:eastAsia="zh-CN" w:bidi="hi-IN"/>
-        </w:rPr>
-        <w:t>- Sou eu sim. Massa! Seja bem vinda. Fique a vontade pra se enturmar com as meninas e meninos daqui. Só gente boa!</w:t>
-      </w:r>
-    </w:p>
-    <w:p>
-      <w:pPr>
-        <w:pStyle w:val="Normal"/>
-        <w:bidi w:val="0"/>
-        <w:spacing w:lineRule="auto" w:line="360"/>
-        <w:ind w:left="0" w:right="0" w:firstLine="1134"/>
-        <w:jc w:val="both"/>
-        <w:rPr>
-          <w:b w:val="false"/>
-          <w:b w:val="false"/>
-          <w:bCs w:val="false"/>
-        </w:rPr>
-      </w:pPr>
-      <w:r>
-        <w:rPr>
-          <w:rFonts w:eastAsia="Noto Sans CJK SC Regular" w:cs="FreeSans"/>
-          <w:b w:val="false"/>
-          <w:bCs w:val="false"/>
-          <w:color w:val="auto"/>
-          <w:kern w:val="2"/>
-          <w:sz w:val="24"/>
-          <w:szCs w:val="24"/>
-          <w:lang w:val="pt-BR" w:eastAsia="zh-CN" w:bidi="hi-IN"/>
-        </w:rPr>
-        <w:t xml:space="preserve">- Me dá seu nome </w:t>
-      </w:r>
-      <w:r>
-        <w:rPr>
-          <w:rFonts w:eastAsia="Noto Sans CJK SC Regular" w:cs="FreeSans"/>
-          <w:b w:val="false"/>
-          <w:bCs w:val="false"/>
-          <w:color w:val="auto"/>
-          <w:kern w:val="2"/>
-          <w:sz w:val="24"/>
-          <w:szCs w:val="24"/>
-          <w:lang w:val="pt-BR" w:eastAsia="zh-CN" w:bidi="hi-IN"/>
-        </w:rPr>
-        <w:t xml:space="preserve">compreto </w:t>
-      </w:r>
-      <w:r>
-        <w:rPr>
-          <w:rFonts w:eastAsia="Noto Sans CJK SC Regular" w:cs="FreeSans"/>
-          <w:b w:val="false"/>
-          <w:bCs w:val="false"/>
-          <w:color w:val="auto"/>
-          <w:kern w:val="2"/>
-          <w:sz w:val="24"/>
-          <w:szCs w:val="24"/>
-          <w:lang w:val="pt-BR" w:eastAsia="zh-CN" w:bidi="hi-IN"/>
-        </w:rPr>
-        <w:t xml:space="preserve">e </w:t>
-      </w:r>
-      <w:r>
-        <w:rPr>
-          <w:rFonts w:eastAsia="Noto Sans CJK SC Regular" w:cs="FreeSans"/>
-          <w:b w:val="false"/>
-          <w:bCs w:val="false"/>
-          <w:color w:val="auto"/>
-          <w:kern w:val="2"/>
-          <w:sz w:val="24"/>
-          <w:szCs w:val="24"/>
-          <w:lang w:val="pt-BR" w:eastAsia="zh-CN" w:bidi="hi-IN"/>
-        </w:rPr>
-        <w:t>celular</w:t>
-      </w:r>
-      <w:r>
-        <w:rPr>
-          <w:rFonts w:eastAsia="Noto Sans CJK SC Regular" w:cs="FreeSans"/>
-          <w:b w:val="false"/>
-          <w:bCs w:val="false"/>
-          <w:color w:val="auto"/>
-          <w:kern w:val="2"/>
-          <w:sz w:val="24"/>
-          <w:szCs w:val="24"/>
-          <w:lang w:val="pt-BR" w:eastAsia="zh-CN" w:bidi="hi-IN"/>
-        </w:rPr>
-        <w:t>. Eu vou anotar e repassar pra Terceira, no fim das contas ela que manda.</w:t>
-      </w:r>
-    </w:p>
-    <w:p>
-      <w:pPr>
-        <w:pStyle w:val="Normal"/>
-        <w:bidi w:val="0"/>
-        <w:spacing w:lineRule="auto" w:line="360"/>
-        <w:ind w:left="0" w:right="0" w:firstLine="1134"/>
-        <w:jc w:val="both"/>
-        <w:rPr>
-          <w:b w:val="false"/>
-          <w:b w:val="false"/>
-          <w:bCs w:val="false"/>
-        </w:rPr>
-      </w:pPr>
-      <w:r>
-        <w:rPr>
-          <w:rFonts w:eastAsia="Noto Sans CJK SC Regular" w:cs="FreeSans"/>
-          <w:b w:val="false"/>
-          <w:bCs w:val="false"/>
-          <w:color w:val="auto"/>
-          <w:kern w:val="2"/>
-          <w:sz w:val="24"/>
-          <w:szCs w:val="24"/>
-          <w:lang w:val="pt-BR" w:eastAsia="zh-CN" w:bidi="hi-IN"/>
-        </w:rPr>
-        <w:t xml:space="preserve">- Beleza. Meu nome </w:t>
-      </w:r>
-      <w:r>
-        <w:rPr>
-          <w:rFonts w:eastAsia="Noto Sans CJK SC Regular" w:cs="FreeSans"/>
-          <w:b w:val="false"/>
-          <w:bCs w:val="false"/>
-          <w:color w:val="auto"/>
-          <w:kern w:val="2"/>
-          <w:sz w:val="24"/>
-          <w:szCs w:val="24"/>
-          <w:lang w:val="pt-BR" w:eastAsia="zh-CN" w:bidi="hi-IN"/>
-        </w:rPr>
-        <w:t xml:space="preserve">é </w:t>
-      </w:r>
-      <w:r>
-        <w:rPr>
-          <w:rFonts w:eastAsia="Noto Sans CJK SC Regular" w:cs="FreeSans"/>
-          <w:b w:val="false"/>
-          <w:bCs w:val="false"/>
-          <w:color w:val="auto"/>
-          <w:kern w:val="2"/>
-          <w:sz w:val="24"/>
-          <w:szCs w:val="24"/>
-          <w:lang w:val="pt-BR" w:eastAsia="zh-CN" w:bidi="hi-IN"/>
-        </w:rPr>
-        <w:t xml:space="preserve">Anne </w:t>
-      </w:r>
-      <w:r>
-        <w:rPr>
-          <w:rFonts w:eastAsia="Noto Sans CJK SC Regular" w:cs="FreeSans"/>
-          <w:b w:val="false"/>
-          <w:bCs w:val="false"/>
-          <w:color w:val="auto"/>
-          <w:kern w:val="2"/>
-          <w:sz w:val="24"/>
-          <w:szCs w:val="24"/>
-          <w:lang w:val="pt-BR" w:eastAsia="zh-CN" w:bidi="hi-IN"/>
-        </w:rPr>
-        <w:t>Gizza Iara da Bonita Dandara…</w:t>
-      </w:r>
-    </w:p>
-    <w:p>
-      <w:pPr>
-        <w:pStyle w:val="Normal"/>
-        <w:bidi w:val="0"/>
-        <w:spacing w:lineRule="auto" w:line="360"/>
-        <w:ind w:left="0" w:right="0" w:firstLine="1134"/>
-        <w:jc w:val="both"/>
-        <w:rPr>
-          <w:b w:val="false"/>
-          <w:b w:val="false"/>
-          <w:bCs w:val="false"/>
-        </w:rPr>
-      </w:pPr>
-      <w:r>
-        <w:rPr>
-          <w:b w:val="false"/>
-          <w:bCs w:val="false"/>
-        </w:rPr>
-      </w:r>
-    </w:p>
-    <w:p>
-      <w:pPr>
-        <w:pStyle w:val="Normal"/>
-        <w:bidi w:val="0"/>
-        <w:spacing w:lineRule="auto" w:line="360"/>
-        <w:ind w:left="0" w:right="0" w:firstLine="1134"/>
-        <w:jc w:val="both"/>
-        <w:rPr>
-          <w:b w:val="false"/>
-          <w:b w:val="false"/>
-          <w:bCs w:val="false"/>
-        </w:rPr>
-      </w:pPr>
-      <w:r>
-        <w:rPr>
-          <w:b w:val="false"/>
-          <w:bCs w:val="false"/>
-        </w:rPr>
-        <w:t>E</w:t>
-      </w:r>
-      <w:r>
-        <w:rPr>
-          <w:rFonts w:eastAsia="Noto Sans CJK SC Regular" w:cs="FreeSans"/>
-          <w:b w:val="false"/>
-          <w:bCs w:val="false"/>
-          <w:color w:val="auto"/>
-          <w:kern w:val="2"/>
-          <w:sz w:val="24"/>
-          <w:szCs w:val="24"/>
-          <w:lang w:val="pt-BR" w:eastAsia="zh-CN" w:bidi="hi-IN"/>
-        </w:rPr>
-        <w:t xml:space="preserve">VENTO </w:t>
-      </w:r>
-      <w:r>
-        <w:rPr>
-          <w:b w:val="false"/>
-          <w:bCs w:val="false"/>
-        </w:rPr>
-        <w:t>1:</w:t>
-      </w:r>
-    </w:p>
-    <w:p>
-      <w:pPr>
-        <w:pStyle w:val="Normal"/>
-        <w:bidi w:val="0"/>
-        <w:spacing w:lineRule="auto" w:line="360"/>
-        <w:ind w:left="0" w:right="0" w:firstLine="1134"/>
-        <w:jc w:val="both"/>
-        <w:rPr>
-          <w:b w:val="false"/>
-          <w:b w:val="false"/>
-          <w:bCs w:val="false"/>
-        </w:rPr>
-      </w:pPr>
-      <w:r>
-        <w:rPr>
-          <w:b w:val="false"/>
-          <w:bCs w:val="false"/>
-        </w:rPr>
-        <w:t xml:space="preserve">AMANHÃ TRABALHAR AQUI NOS </w:t>
-      </w:r>
-      <w:r>
-        <w:rPr>
-          <w:rFonts w:eastAsia="Noto Sans CJK SC Regular" w:cs="FreeSans"/>
-          <w:b w:val="false"/>
-          <w:bCs w:val="false"/>
-          <w:color w:val="auto"/>
-          <w:kern w:val="2"/>
-          <w:sz w:val="24"/>
-          <w:szCs w:val="24"/>
-          <w:lang w:val="pt-BR" w:eastAsia="zh-CN" w:bidi="hi-IN"/>
-        </w:rPr>
-        <w:t>TRÊS</w:t>
-      </w:r>
-      <w:r>
-        <w:rPr>
-          <w:b w:val="false"/>
-          <w:bCs w:val="false"/>
-        </w:rPr>
-        <w:t xml:space="preserve"> PRIMEIROS EVENTOS DO PŔIMEIRO!!!!!!!!!!!</w:t>
-      </w:r>
-    </w:p>
-    <w:p>
-      <w:pPr>
-        <w:pStyle w:val="Normal"/>
-        <w:bidi w:val="0"/>
-        <w:spacing w:lineRule="auto" w:line="360"/>
-        <w:ind w:left="0" w:right="0" w:firstLine="1134"/>
-        <w:jc w:val="both"/>
-        <w:rPr>
-          <w:b w:val="false"/>
-          <w:b w:val="false"/>
-          <w:bCs w:val="false"/>
-        </w:rPr>
-      </w:pPr>
-      <w:r>
-        <w:rPr>
-          <w:rFonts w:eastAsia="Noto Sans CJK SC Regular" w:cs="FreeSans"/>
-          <w:b w:val="false"/>
-          <w:bCs w:val="false"/>
-          <w:color w:val="auto"/>
-          <w:kern w:val="2"/>
-          <w:sz w:val="24"/>
-          <w:szCs w:val="24"/>
-          <w:lang w:val="pt-BR" w:eastAsia="zh-CN" w:bidi="hi-IN"/>
-        </w:rPr>
-        <w:t>EVENTO</w:t>
-      </w:r>
-      <w:r>
-        <w:rPr>
-          <w:b w:val="false"/>
-          <w:bCs w:val="false"/>
-        </w:rPr>
-        <w:t xml:space="preserve"> 2:</w:t>
-      </w:r>
-    </w:p>
-    <w:p>
-      <w:pPr>
-        <w:pStyle w:val="Normal"/>
-        <w:bidi w:val="0"/>
-        <w:spacing w:lineRule="auto" w:line="360"/>
-        <w:ind w:left="0" w:right="0" w:firstLine="1134"/>
-        <w:jc w:val="both"/>
-        <w:rPr>
-          <w:b w:val="false"/>
-          <w:b w:val="false"/>
-          <w:bCs w:val="false"/>
-        </w:rPr>
-      </w:pPr>
-      <w:r>
-        <w:rPr>
-          <w:b w:val="false"/>
-          <w:bCs w:val="false"/>
-        </w:rPr>
-      </w:r>
-    </w:p>
-    <w:p>
-      <w:pPr>
-        <w:pStyle w:val="Normal"/>
-        <w:bidi w:val="0"/>
-        <w:spacing w:lineRule="auto" w:line="360"/>
-        <w:ind w:left="0" w:right="0" w:firstLine="1134"/>
-        <w:jc w:val="both"/>
-        <w:rPr>
-          <w:b w:val="false"/>
-          <w:b w:val="false"/>
-          <w:bCs w:val="false"/>
-        </w:rPr>
-      </w:pPr>
-      <w:r>
-        <w:rPr>
-          <w:rFonts w:eastAsia="Noto Sans CJK SC Regular" w:cs="FreeSans"/>
-          <w:b w:val="false"/>
-          <w:bCs w:val="false"/>
-          <w:color w:val="auto"/>
-          <w:kern w:val="2"/>
-          <w:sz w:val="24"/>
-          <w:szCs w:val="24"/>
-          <w:lang w:val="pt-BR" w:eastAsia="zh-CN" w:bidi="hi-IN"/>
-        </w:rPr>
-        <w:t>EVENTO</w:t>
-      </w:r>
-      <w:r>
-        <w:rPr>
-          <w:b w:val="false"/>
-          <w:bCs w:val="false"/>
-        </w:rPr>
-        <w:t xml:space="preserve"> 3:</w:t>
-      </w:r>
-      <w:r>
-        <w:br w:type="page"/>
-      </w:r>
-    </w:p>
-    <w:p>
-      <w:pPr>
-        <w:pStyle w:val="Normal"/>
-        <w:bidi w:val="0"/>
-        <w:spacing w:lineRule="auto" w:line="360"/>
-        <w:ind w:left="0" w:right="0" w:firstLine="1134"/>
-        <w:jc w:val="both"/>
-        <w:rPr>
-          <w:b/>
-          <w:b/>
-          <w:bCs/>
-        </w:rPr>
-      </w:pPr>
-      <w:r>
-        <w:rPr>
-          <w:b/>
-          <w:bCs/>
-        </w:rPr>
-        <w:t>Ciclo de progresso do jogo</w:t>
+        <w:t>Se a jogadora(or) vence todos os eventos do Carlos, ela(ele) prossegue na história e libera perma</w:t>
+      </w:r>
+      <w:r>
+        <w:rPr>
+          <w:rFonts w:eastAsia="Noto Sans CJK SC Regular" w:cs="FreeSans"/>
+          <w:b w:val="false"/>
+          <w:bCs w:val="false"/>
+          <w:color w:val="auto"/>
+          <w:kern w:val="2"/>
+          <w:sz w:val="24"/>
+          <w:szCs w:val="24"/>
+          <w:lang w:val="pt-BR" w:eastAsia="zh-CN" w:bidi="hi-IN"/>
+        </w:rPr>
+        <w:t>n</w:t>
+      </w:r>
+      <w:r>
+        <w:rPr>
+          <w:rFonts w:eastAsia="Noto Sans CJK SC Regular" w:cs="FreeSans"/>
+          <w:b w:val="false"/>
+          <w:bCs w:val="false"/>
+          <w:color w:val="auto"/>
+          <w:kern w:val="2"/>
+          <w:sz w:val="24"/>
+          <w:szCs w:val="24"/>
+          <w:lang w:val="pt-BR" w:eastAsia="zh-CN" w:bidi="hi-IN"/>
+        </w:rPr>
+        <w:t xml:space="preserve">entemente os eventos da Maria e da mesma forma acontece com a história e eventos da Safira. De todo modo </w:t>
+      </w:r>
+      <w:r>
+        <w:rPr>
+          <w:rFonts w:eastAsia="Noto Sans CJK SC Regular" w:cs="FreeSans"/>
+          <w:b w:val="false"/>
+          <w:bCs w:val="false"/>
+          <w:color w:val="auto"/>
+          <w:kern w:val="2"/>
+          <w:sz w:val="24"/>
+          <w:szCs w:val="24"/>
+          <w:lang w:val="pt-BR" w:eastAsia="zh-CN" w:bidi="hi-IN"/>
+        </w:rPr>
+        <w:t>na parte de um administrador central deve ser encontrada alguma referência aos outros personagens que existem nas outras duas partes da história principal.</w:t>
       </w:r>
       <w:r>
         <w:br w:type="page"/>

</xml_diff>

<commit_message>
GDD: history and README: updatefrom infos in gdd
</commit_message>
<xml_diff>
--- a/docs/gdd_v1.docx
+++ b/docs/gdd_v1.docx
@@ -764,16 +764,126 @@
     <w:p>
       <w:pPr>
         <w:pStyle w:val="Normal"/>
-        <w:bidi w:val="0"/>
-        <w:spacing w:lineRule="auto" w:line="360"/>
+        <w:widowControl/>
+        <w:suppressAutoHyphens w:val="true"/>
+        <w:overflowPunct w:val="false"/>
+        <w:bidi w:val="0"/>
+        <w:spacing w:lineRule="auto" w:line="360" w:before="0" w:after="0"/>
         <w:ind w:left="1474" w:right="0" w:hanging="340"/>
         <w:jc w:val="both"/>
         <w:rPr>
-          <w:lang w:val="pt-BR"/>
-        </w:rPr>
-      </w:pPr>
-      <w:r>
-        <w:rPr>
+          <w:b/>
+          <w:b/>
+          <w:bCs/>
+          <w:lang w:val="pt-BR"/>
+        </w:rPr>
+      </w:pPr>
+      <w:r>
+        <w:rPr>
+          <w:b/>
+          <w:bCs/>
+          <w:lang w:val="pt-BR"/>
+        </w:rPr>
+        <w:t>Como instalar e jogar (INCOMPLETO):</w:t>
+      </w:r>
+    </w:p>
+    <w:p>
+      <w:pPr>
+        <w:pStyle w:val="Normal"/>
+        <w:widowControl/>
+        <w:suppressAutoHyphens w:val="true"/>
+        <w:overflowPunct w:val="false"/>
+        <w:bidi w:val="0"/>
+        <w:spacing w:lineRule="auto" w:line="360" w:before="0" w:after="0"/>
+        <w:ind w:left="1474" w:right="0" w:hanging="340"/>
+        <w:jc w:val="both"/>
+        <w:rPr>
+          <w:b/>
+          <w:b/>
+          <w:bCs/>
+          <w:lang w:val="pt-BR"/>
+        </w:rPr>
+      </w:pPr>
+      <w:r>
+        <w:rPr>
+          <w:b w:val="false"/>
+          <w:bCs w:val="false"/>
+          <w:lang w:val="pt-BR"/>
+        </w:rPr>
+        <w:t>Passo 1: Entre na pasta "build";</w:t>
+      </w:r>
+    </w:p>
+    <w:p>
+      <w:pPr>
+        <w:pStyle w:val="Normal"/>
+        <w:widowControl/>
+        <w:suppressAutoHyphens w:val="true"/>
+        <w:overflowPunct w:val="false"/>
+        <w:bidi w:val="0"/>
+        <w:spacing w:lineRule="auto" w:line="360" w:before="0" w:after="0"/>
+        <w:ind w:left="1474" w:right="0" w:hanging="340"/>
+        <w:jc w:val="both"/>
+        <w:rPr>
+          <w:b/>
+          <w:b/>
+          <w:bCs/>
+          <w:lang w:val="pt-BR"/>
+        </w:rPr>
+      </w:pPr>
+      <w:r>
+        <w:rPr>
+          <w:b w:val="false"/>
+          <w:bCs w:val="false"/>
+          <w:lang w:val="pt-BR"/>
+        </w:rPr>
+        <w:t>Passo 2: e ... (COMPLETAR DE ACORDO COM O FINAL DO PROTÓTIPO);</w:t>
+      </w:r>
+    </w:p>
+    <w:p>
+      <w:pPr>
+        <w:pStyle w:val="Normal"/>
+        <w:widowControl/>
+        <w:suppressAutoHyphens w:val="true"/>
+        <w:overflowPunct w:val="false"/>
+        <w:bidi w:val="0"/>
+        <w:spacing w:lineRule="auto" w:line="360" w:before="0" w:after="0"/>
+        <w:ind w:left="1474" w:right="0" w:hanging="340"/>
+        <w:jc w:val="both"/>
+        <w:rPr>
+          <w:b/>
+          <w:b/>
+          <w:bCs/>
+          <w:lang w:val="pt-BR"/>
+        </w:rPr>
+      </w:pPr>
+      <w:r>
+        <w:rPr>
+          <w:b w:val="false"/>
+          <w:bCs w:val="false"/>
+          <w:i w:val="false"/>
+          <w:iCs w:val="false"/>
+          <w:lang w:val="pt-BR"/>
+        </w:rPr>
+        <w:t>Passo 3: e ... (COMPLETAR DE ACORDO COM O FINAL DO PROTÓTIPO);</w:t>
+      </w:r>
+    </w:p>
+    <w:p>
+      <w:pPr>
+        <w:pStyle w:val="Normal"/>
+        <w:bidi w:val="0"/>
+        <w:spacing w:lineRule="auto" w:line="360"/>
+        <w:ind w:left="1474" w:right="0" w:hanging="340"/>
+        <w:jc w:val="both"/>
+        <w:rPr>
+          <w:b/>
+          <w:b/>
+          <w:bCs/>
+        </w:rPr>
+      </w:pPr>
+      <w:r>
+        <w:rPr>
+          <w:b/>
+          <w:bCs/>
           <w:lang w:val="pt-BR"/>
         </w:rPr>
         <w:t>Programas utilizados:</w:t>
@@ -962,33 +1072,16 @@
         <w:ind w:left="1474" w:right="0" w:hanging="340"/>
         <w:jc w:val="both"/>
         <w:rPr>
-          <w:lang w:val="pt-BR"/>
-        </w:rPr>
-      </w:pPr>
-      <w:r>
-        <w:rPr>
-          <w:lang w:val="pt-BR"/>
-        </w:rPr>
-      </w:r>
-    </w:p>
-    <w:p>
-      <w:pPr>
-        <w:pStyle w:val="Normal"/>
-        <w:bidi w:val="0"/>
-        <w:spacing w:lineRule="auto" w:line="360"/>
-        <w:ind w:left="1474" w:right="0" w:hanging="340"/>
-        <w:jc w:val="both"/>
-        <w:rPr>
-          <w:b/>
-          <w:b/>
-          <w:bCs/>
-          <w:lang w:val="pt-BR"/>
-        </w:rPr>
-      </w:pPr>
-      <w:r>
-        <w:rPr>
-          <w:b/>
-          <w:bCs/>
+          <w:b w:val="false"/>
+          <w:b w:val="false"/>
+          <w:bCs w:val="false"/>
+          <w:lang w:val="pt-BR"/>
+        </w:rPr>
+      </w:pPr>
+      <w:r>
+        <w:rPr>
+          <w:b w:val="false"/>
+          <w:bCs w:val="false"/>
           <w:lang w:val="pt-BR"/>
         </w:rPr>
       </w:r>
@@ -3440,351 +3533,323 @@
           <w:b w:val="false"/>
           <w:bCs w:val="false"/>
         </w:rPr>
+        <w:t>- Sou puta de ninguém porque quero falar com outra pessoa de sexo oposto, não, e outra, eu tô falando com cê, por acaso?</w:t>
+      </w:r>
+    </w:p>
+    <w:p>
+      <w:pPr>
+        <w:pStyle w:val="Normal"/>
+        <w:bidi w:val="0"/>
+        <w:spacing w:lineRule="auto" w:line="360"/>
+        <w:ind w:left="0" w:right="0" w:firstLine="1134"/>
+        <w:jc w:val="both"/>
+        <w:rPr>
+          <w:b w:val="false"/>
+          <w:b w:val="false"/>
+          <w:bCs w:val="false"/>
+        </w:rPr>
+      </w:pPr>
+      <w:r>
+        <w:rPr>
+          <w:b w:val="false"/>
+          <w:bCs w:val="false"/>
+        </w:rPr>
+        <w:t xml:space="preserve">- É o quê, </w:t>
+      </w:r>
+      <w:r>
+        <w:rPr>
+          <w:rFonts w:eastAsia="Noto Sans CJK SC Regular" w:cs="FreeSans"/>
+          <w:b w:val="false"/>
+          <w:bCs w:val="false"/>
+          <w:color w:val="auto"/>
+          <w:kern w:val="2"/>
+          <w:sz w:val="24"/>
+          <w:szCs w:val="24"/>
+          <w:lang w:val="pt-BR" w:eastAsia="zh-CN" w:bidi="hi-IN"/>
+        </w:rPr>
+        <w:t>quenga</w:t>
+      </w:r>
+      <w:r>
+        <w:rPr>
+          <w:b w:val="false"/>
+          <w:bCs w:val="false"/>
+        </w:rPr>
+        <w:t xml:space="preserve">? Cê me respeite, </w:t>
+      </w:r>
+      <w:r>
+        <w:rPr>
+          <w:rFonts w:eastAsia="Noto Sans CJK SC Regular" w:cs="FreeSans"/>
+          <w:b w:val="false"/>
+          <w:bCs w:val="false"/>
+          <w:color w:val="auto"/>
+          <w:kern w:val="2"/>
+          <w:sz w:val="24"/>
+          <w:szCs w:val="24"/>
+          <w:lang w:val="pt-BR" w:eastAsia="zh-CN" w:bidi="hi-IN"/>
+        </w:rPr>
+        <w:t>viu</w:t>
+      </w:r>
+      <w:r>
+        <w:rPr>
+          <w:b w:val="false"/>
+          <w:bCs w:val="false"/>
+        </w:rPr>
+        <w:t>?</w:t>
+      </w:r>
+    </w:p>
+    <w:p>
+      <w:pPr>
+        <w:pStyle w:val="Normal"/>
+        <w:bidi w:val="0"/>
+        <w:spacing w:lineRule="auto" w:line="360"/>
+        <w:ind w:left="0" w:right="0" w:firstLine="1134"/>
+        <w:jc w:val="both"/>
+        <w:rPr>
+          <w:b w:val="false"/>
+          <w:b w:val="false"/>
+          <w:bCs w:val="false"/>
+        </w:rPr>
+      </w:pPr>
+      <w:r>
+        <w:rPr>
+          <w:b w:val="false"/>
+          <w:bCs w:val="false"/>
+        </w:rPr>
+        <w:t>- Se não vai fazer o qu</w:t>
+      </w:r>
+      <w:r>
+        <w:rPr>
+          <w:rFonts w:eastAsia="Noto Sans CJK SC Regular" w:cs="FreeSans"/>
+          <w:b w:val="false"/>
+          <w:bCs w:val="false"/>
+          <w:color w:val="auto"/>
+          <w:kern w:val="2"/>
+          <w:sz w:val="24"/>
+          <w:szCs w:val="24"/>
+          <w:lang w:val="pt-BR" w:eastAsia="zh-CN" w:bidi="hi-IN"/>
+        </w:rPr>
+        <w:t>ê</w:t>
+      </w:r>
+      <w:r>
+        <w:rPr>
+          <w:b w:val="false"/>
+          <w:bCs w:val="false"/>
+        </w:rPr>
+        <w:t>? Me matar? Aqui quem me faltô respeito foi você, viu? Isso é magoa. Porque n</w:t>
+      </w:r>
+      <w:r>
+        <w:rPr>
+          <w:rFonts w:eastAsia="Noto Sans CJK SC Regular" w:cs="FreeSans"/>
+          <w:b w:val="false"/>
+          <w:bCs w:val="false"/>
+          <w:color w:val="auto"/>
+          <w:kern w:val="2"/>
+          <w:sz w:val="24"/>
+          <w:szCs w:val="24"/>
+          <w:lang w:val="pt-BR" w:eastAsia="zh-CN" w:bidi="hi-IN"/>
+        </w:rPr>
+        <w:t>a pista já ganhei de cê antes, otário.</w:t>
+      </w:r>
+    </w:p>
+    <w:p>
+      <w:pPr>
+        <w:pStyle w:val="Normal"/>
+        <w:bidi w:val="0"/>
+        <w:spacing w:lineRule="auto" w:line="360"/>
+        <w:ind w:left="0" w:right="0" w:firstLine="1134"/>
+        <w:jc w:val="both"/>
+        <w:rPr>
+          <w:b w:val="false"/>
+          <w:b w:val="false"/>
+          <w:bCs w:val="false"/>
+        </w:rPr>
+      </w:pPr>
+      <w:r>
+        <w:rPr>
+          <w:rFonts w:eastAsia="Noto Sans CJK SC Regular" w:cs="FreeSans"/>
+          <w:b w:val="false"/>
+          <w:bCs w:val="false"/>
+          <w:color w:val="auto"/>
+          <w:kern w:val="2"/>
+          <w:sz w:val="24"/>
+          <w:szCs w:val="24"/>
+          <w:lang w:val="pt-BR" w:eastAsia="zh-CN" w:bidi="hi-IN"/>
+        </w:rPr>
+        <w:t>Os outros ao redor vaiam e é possível ouvir as falas “Carai! Nessa cê morreu Marquinhos!” e “Se fudeu!” ao fundo:</w:t>
+      </w:r>
+    </w:p>
+    <w:p>
+      <w:pPr>
+        <w:pStyle w:val="Normal"/>
+        <w:bidi w:val="0"/>
+        <w:spacing w:lineRule="auto" w:line="360"/>
+        <w:ind w:left="0" w:right="0" w:firstLine="1134"/>
+        <w:jc w:val="both"/>
+        <w:rPr>
+          <w:b w:val="false"/>
+          <w:b w:val="false"/>
+          <w:bCs w:val="false"/>
+        </w:rPr>
+      </w:pPr>
+      <w:r>
+        <w:rPr>
+          <w:rFonts w:eastAsia="Noto Sans CJK SC Regular" w:cs="FreeSans"/>
+          <w:b w:val="false"/>
+          <w:bCs w:val="false"/>
+          <w:color w:val="auto"/>
+          <w:kern w:val="2"/>
+          <w:sz w:val="24"/>
+          <w:szCs w:val="24"/>
+          <w:lang w:val="pt-BR" w:eastAsia="zh-CN" w:bidi="hi-IN"/>
+        </w:rPr>
+        <w:t>- Uuuuuuuu! - vaia.</w:t>
+      </w:r>
+    </w:p>
+    <w:p>
+      <w:pPr>
+        <w:pStyle w:val="Normal"/>
+        <w:bidi w:val="0"/>
+        <w:spacing w:lineRule="auto" w:line="360"/>
+        <w:ind w:left="0" w:right="0" w:firstLine="1134"/>
+        <w:jc w:val="both"/>
+        <w:rPr>
+          <w:b w:val="false"/>
+          <w:b w:val="false"/>
+          <w:bCs w:val="false"/>
+        </w:rPr>
+      </w:pPr>
+      <w:r>
+        <w:rPr>
+          <w:rFonts w:eastAsia="Noto Sans CJK SC Regular" w:cs="FreeSans"/>
+          <w:b w:val="false"/>
+          <w:bCs w:val="false"/>
+          <w:color w:val="auto"/>
+          <w:kern w:val="2"/>
+          <w:sz w:val="24"/>
+          <w:szCs w:val="24"/>
+          <w:lang w:val="pt-BR" w:eastAsia="zh-CN" w:bidi="hi-IN"/>
+        </w:rPr>
+        <w:t>Ele então tenta retomar a fala zangado, mas é rapidamente interrompido pelo primeiro:</w:t>
+      </w:r>
+    </w:p>
+    <w:p>
+      <w:pPr>
+        <w:pStyle w:val="Normal"/>
+        <w:bidi w:val="0"/>
+        <w:spacing w:lineRule="auto" w:line="360"/>
+        <w:ind w:left="0" w:right="0" w:firstLine="1134"/>
+        <w:jc w:val="both"/>
+        <w:rPr>
+          <w:b w:val="false"/>
+          <w:b w:val="false"/>
+          <w:bCs w:val="false"/>
+        </w:rPr>
+      </w:pPr>
+      <w:r>
+        <w:rPr>
+          <w:b w:val="false"/>
+          <w:bCs w:val="false"/>
+        </w:rPr>
+        <w:t>- Oxi, olha…</w:t>
+      </w:r>
+    </w:p>
+    <w:p>
+      <w:pPr>
+        <w:pStyle w:val="Normal"/>
+        <w:bidi w:val="0"/>
+        <w:spacing w:lineRule="auto" w:line="360"/>
+        <w:ind w:left="0" w:right="0" w:firstLine="1134"/>
+        <w:jc w:val="both"/>
+        <w:rPr>
+          <w:b w:val="false"/>
+          <w:b w:val="false"/>
+          <w:bCs w:val="false"/>
+        </w:rPr>
+      </w:pPr>
+      <w:r>
+        <w:rPr>
+          <w:b w:val="false"/>
+          <w:bCs w:val="false"/>
+        </w:rPr>
+        <w:t xml:space="preserve">- Ela tá certa. Vacilo feio, mano - fala o </w:t>
+      </w:r>
+      <w:r>
+        <w:rPr>
+          <w:rFonts w:eastAsia="Noto Sans CJK SC Regular" w:cs="FreeSans"/>
+          <w:b w:val="false"/>
+          <w:bCs w:val="false"/>
+          <w:color w:val="auto"/>
+          <w:kern w:val="2"/>
+          <w:sz w:val="24"/>
+          <w:szCs w:val="24"/>
+          <w:lang w:val="pt-BR" w:eastAsia="zh-CN" w:bidi="hi-IN"/>
+        </w:rPr>
+        <w:t>P</w:t>
+      </w:r>
+      <w:r>
+        <w:rPr>
+          <w:b w:val="false"/>
+          <w:bCs w:val="false"/>
+        </w:rPr>
+        <w:t>rimeiro. Após uma pausa e risos ao fundo o primeiro prossegue:</w:t>
+      </w:r>
+    </w:p>
+    <w:p>
+      <w:pPr>
+        <w:pStyle w:val="Normal"/>
+        <w:bidi w:val="0"/>
+        <w:spacing w:lineRule="auto" w:line="360"/>
+        <w:ind w:left="0" w:right="0" w:firstLine="1134"/>
+        <w:jc w:val="both"/>
+        <w:rPr>
+          <w:b w:val="false"/>
+          <w:b w:val="false"/>
+          <w:bCs w:val="false"/>
+        </w:rPr>
+      </w:pPr>
+      <w:r>
+        <w:rPr>
+          <w:b w:val="false"/>
+          <w:bCs w:val="false"/>
+        </w:rPr>
+        <w:t xml:space="preserve">- Olha, meu nome é </w:t>
+      </w:r>
+      <w:r>
+        <w:rPr>
+          <w:rFonts w:eastAsia="Noto Sans CJK SC Regular" w:cs="FreeSans"/>
+          <w:b w:val="false"/>
+          <w:bCs w:val="false"/>
+          <w:color w:val="auto"/>
+          <w:kern w:val="2"/>
+          <w:sz w:val="24"/>
+          <w:szCs w:val="24"/>
+          <w:lang w:val="pt-BR" w:eastAsia="zh-CN" w:bidi="hi-IN"/>
+        </w:rPr>
+        <w:t>Carlos. Fala o que cê quer?</w:t>
+      </w:r>
+    </w:p>
+    <w:p>
+      <w:pPr>
+        <w:pStyle w:val="Normal"/>
+        <w:bidi w:val="0"/>
+        <w:spacing w:lineRule="auto" w:line="360"/>
+        <w:ind w:left="0" w:right="0" w:firstLine="1134"/>
+        <w:jc w:val="both"/>
+        <w:rPr>
+          <w:b w:val="false"/>
+          <w:b w:val="false"/>
+          <w:bCs w:val="false"/>
+        </w:rPr>
+      </w:pPr>
+      <w:r>
+        <w:rPr>
+          <w:b w:val="false"/>
+          <w:bCs w:val="false"/>
+        </w:rPr>
         <w:t xml:space="preserve">- </w:t>
       </w:r>
       <w:r>
         <w:rPr>
-          <w:b w:val="false"/>
-          <w:bCs w:val="false"/>
-        </w:rPr>
-        <w:t>Sou puta de ninguém porque quero falar com outra pessoa de sexo oposto, não, e</w:t>
-      </w:r>
-      <w:r>
-        <w:rPr>
-          <w:b w:val="false"/>
-          <w:bCs w:val="false"/>
-        </w:rPr>
-        <w:t xml:space="preserve"> </w:t>
-      </w:r>
-      <w:r>
-        <w:rPr>
-          <w:b w:val="false"/>
-          <w:bCs w:val="false"/>
-        </w:rPr>
-        <w:t>outra, e</w:t>
-      </w:r>
-      <w:r>
-        <w:rPr>
-          <w:b w:val="false"/>
-          <w:bCs w:val="false"/>
-        </w:rPr>
-        <w:t>u tô falando com cê, por acaso?</w:t>
-      </w:r>
-    </w:p>
-    <w:p>
-      <w:pPr>
-        <w:pStyle w:val="Normal"/>
-        <w:bidi w:val="0"/>
-        <w:spacing w:lineRule="auto" w:line="360"/>
-        <w:ind w:left="0" w:right="0" w:firstLine="1134"/>
-        <w:jc w:val="both"/>
-        <w:rPr>
-          <w:b w:val="false"/>
-          <w:b w:val="false"/>
-          <w:bCs w:val="false"/>
-        </w:rPr>
-      </w:pPr>
-      <w:r>
-        <w:rPr>
-          <w:b w:val="false"/>
-          <w:bCs w:val="false"/>
-        </w:rPr>
-        <w:t xml:space="preserve">- É o quê, </w:t>
-      </w:r>
-      <w:r>
-        <w:rPr>
-          <w:rFonts w:eastAsia="Noto Sans CJK SC Regular" w:cs="FreeSans"/>
-          <w:b w:val="false"/>
-          <w:bCs w:val="false"/>
-          <w:color w:val="auto"/>
-          <w:kern w:val="2"/>
-          <w:sz w:val="24"/>
-          <w:szCs w:val="24"/>
-          <w:lang w:val="pt-BR" w:eastAsia="zh-CN" w:bidi="hi-IN"/>
-        </w:rPr>
-        <w:t>quenga</w:t>
-      </w:r>
-      <w:r>
-        <w:rPr>
-          <w:b w:val="false"/>
-          <w:bCs w:val="false"/>
-        </w:rPr>
-        <w:t xml:space="preserve">? Cê me respeite, </w:t>
-      </w:r>
-      <w:r>
-        <w:rPr>
-          <w:rFonts w:eastAsia="Noto Sans CJK SC Regular" w:cs="FreeSans"/>
-          <w:b w:val="false"/>
-          <w:bCs w:val="false"/>
-          <w:color w:val="auto"/>
-          <w:kern w:val="2"/>
-          <w:sz w:val="24"/>
-          <w:szCs w:val="24"/>
-          <w:lang w:val="pt-BR" w:eastAsia="zh-CN" w:bidi="hi-IN"/>
-        </w:rPr>
-        <w:t>viu</w:t>
-      </w:r>
-      <w:r>
-        <w:rPr>
-          <w:b w:val="false"/>
-          <w:bCs w:val="false"/>
-        </w:rPr>
-        <w:t>?</w:t>
-      </w:r>
-    </w:p>
-    <w:p>
-      <w:pPr>
-        <w:pStyle w:val="Normal"/>
-        <w:bidi w:val="0"/>
-        <w:spacing w:lineRule="auto" w:line="360"/>
-        <w:ind w:left="0" w:right="0" w:firstLine="1134"/>
-        <w:jc w:val="both"/>
-        <w:rPr>
-          <w:b w:val="false"/>
-          <w:b w:val="false"/>
-          <w:bCs w:val="false"/>
-        </w:rPr>
-      </w:pPr>
-      <w:r>
-        <w:rPr>
-          <w:b w:val="false"/>
-          <w:bCs w:val="false"/>
-        </w:rPr>
-        <w:t>- Se não vai fazer o qu</w:t>
-      </w:r>
-      <w:r>
-        <w:rPr>
-          <w:rFonts w:eastAsia="Noto Sans CJK SC Regular" w:cs="FreeSans"/>
-          <w:b w:val="false"/>
-          <w:bCs w:val="false"/>
-          <w:color w:val="auto"/>
-          <w:kern w:val="2"/>
-          <w:sz w:val="24"/>
-          <w:szCs w:val="24"/>
-          <w:lang w:val="pt-BR" w:eastAsia="zh-CN" w:bidi="hi-IN"/>
-        </w:rPr>
-        <w:t>ê</w:t>
-      </w:r>
-      <w:r>
-        <w:rPr>
-          <w:b w:val="false"/>
-          <w:bCs w:val="false"/>
-        </w:rPr>
-        <w:t>? Me matar? Aqui quem me faltô respeito foi você, viu? Isso é magoa. Porque n</w:t>
-      </w:r>
-      <w:r>
-        <w:rPr>
-          <w:rFonts w:eastAsia="Noto Sans CJK SC Regular" w:cs="FreeSans"/>
-          <w:b w:val="false"/>
-          <w:bCs w:val="false"/>
-          <w:color w:val="auto"/>
-          <w:kern w:val="2"/>
-          <w:sz w:val="24"/>
-          <w:szCs w:val="24"/>
-          <w:lang w:val="pt-BR" w:eastAsia="zh-CN" w:bidi="hi-IN"/>
-        </w:rPr>
-        <w:t>a pista já ganhei de cê antes, otário.</w:t>
-      </w:r>
-    </w:p>
-    <w:p>
-      <w:pPr>
-        <w:pStyle w:val="Normal"/>
-        <w:bidi w:val="0"/>
-        <w:spacing w:lineRule="auto" w:line="360"/>
-        <w:ind w:left="0" w:right="0" w:firstLine="1134"/>
-        <w:jc w:val="both"/>
-        <w:rPr>
-          <w:b w:val="false"/>
-          <w:b w:val="false"/>
-          <w:bCs w:val="false"/>
-        </w:rPr>
-      </w:pPr>
-      <w:r>
-        <w:rPr>
-          <w:rFonts w:eastAsia="Noto Sans CJK SC Regular" w:cs="FreeSans"/>
-          <w:b w:val="false"/>
-          <w:bCs w:val="false"/>
-          <w:color w:val="auto"/>
-          <w:kern w:val="2"/>
-          <w:sz w:val="24"/>
-          <w:szCs w:val="24"/>
-          <w:lang w:val="pt-BR" w:eastAsia="zh-CN" w:bidi="hi-IN"/>
-        </w:rPr>
-        <w:t>Os outros ao redor vaiam e é possível ouvir as falas “Carai! Nessa cê morreu Marquinhos!” e “Se fudeu!” ao fundo:</w:t>
-      </w:r>
-    </w:p>
-    <w:p>
-      <w:pPr>
-        <w:pStyle w:val="Normal"/>
-        <w:bidi w:val="0"/>
-        <w:spacing w:lineRule="auto" w:line="360"/>
-        <w:ind w:left="0" w:right="0" w:firstLine="1134"/>
-        <w:jc w:val="both"/>
-        <w:rPr>
-          <w:b w:val="false"/>
-          <w:b w:val="false"/>
-          <w:bCs w:val="false"/>
-        </w:rPr>
-      </w:pPr>
-      <w:r>
-        <w:rPr>
-          <w:rFonts w:eastAsia="Noto Sans CJK SC Regular" w:cs="FreeSans"/>
-          <w:b w:val="false"/>
-          <w:bCs w:val="false"/>
-          <w:color w:val="auto"/>
-          <w:kern w:val="2"/>
-          <w:sz w:val="24"/>
-          <w:szCs w:val="24"/>
-          <w:lang w:val="pt-BR" w:eastAsia="zh-CN" w:bidi="hi-IN"/>
-        </w:rPr>
-        <w:t>- Uuuuuuuu! - vaia.</w:t>
-      </w:r>
-    </w:p>
-    <w:p>
-      <w:pPr>
-        <w:pStyle w:val="Normal"/>
-        <w:bidi w:val="0"/>
-        <w:spacing w:lineRule="auto" w:line="360"/>
-        <w:ind w:left="0" w:right="0" w:firstLine="1134"/>
-        <w:jc w:val="both"/>
-        <w:rPr>
-          <w:b w:val="false"/>
-          <w:b w:val="false"/>
-          <w:bCs w:val="false"/>
-        </w:rPr>
-      </w:pPr>
-      <w:r>
-        <w:rPr>
-          <w:rFonts w:eastAsia="Noto Sans CJK SC Regular" w:cs="FreeSans"/>
-          <w:b w:val="false"/>
-          <w:bCs w:val="false"/>
-          <w:color w:val="auto"/>
-          <w:kern w:val="2"/>
-          <w:sz w:val="24"/>
-          <w:szCs w:val="24"/>
-          <w:lang w:val="pt-BR" w:eastAsia="zh-CN" w:bidi="hi-IN"/>
-        </w:rPr>
-        <w:t>Ele então tenta retomar a fala zangado, mas é rapidamente interrompido pelo primeiro:</w:t>
-      </w:r>
-    </w:p>
-    <w:p>
-      <w:pPr>
-        <w:pStyle w:val="Normal"/>
-        <w:bidi w:val="0"/>
-        <w:spacing w:lineRule="auto" w:line="360"/>
-        <w:ind w:left="0" w:right="0" w:firstLine="1134"/>
-        <w:jc w:val="both"/>
-        <w:rPr>
-          <w:b w:val="false"/>
-          <w:b w:val="false"/>
-          <w:bCs w:val="false"/>
-        </w:rPr>
-      </w:pPr>
-      <w:r>
-        <w:rPr>
-          <w:b w:val="false"/>
-          <w:bCs w:val="false"/>
-        </w:rPr>
-        <w:t>- Oxi, olha…</w:t>
-      </w:r>
-    </w:p>
-    <w:p>
-      <w:pPr>
-        <w:pStyle w:val="Normal"/>
-        <w:bidi w:val="0"/>
-        <w:spacing w:lineRule="auto" w:line="360"/>
-        <w:ind w:left="0" w:right="0" w:firstLine="1134"/>
-        <w:jc w:val="both"/>
-        <w:rPr>
-          <w:b w:val="false"/>
-          <w:b w:val="false"/>
-          <w:bCs w:val="false"/>
-        </w:rPr>
-      </w:pPr>
-      <w:r>
-        <w:rPr>
-          <w:b w:val="false"/>
-          <w:bCs w:val="false"/>
-        </w:rPr>
-        <w:t xml:space="preserve">- Ela tá certa. Vacilo feio, mano - fala o </w:t>
-      </w:r>
-      <w:r>
-        <w:rPr>
-          <w:rFonts w:eastAsia="Noto Sans CJK SC Regular" w:cs="FreeSans"/>
-          <w:b w:val="false"/>
-          <w:bCs w:val="false"/>
-          <w:color w:val="auto"/>
-          <w:kern w:val="2"/>
-          <w:sz w:val="24"/>
-          <w:szCs w:val="24"/>
-          <w:lang w:val="pt-BR" w:eastAsia="zh-CN" w:bidi="hi-IN"/>
-        </w:rPr>
-        <w:t>P</w:t>
-      </w:r>
-      <w:r>
-        <w:rPr>
-          <w:b w:val="false"/>
-          <w:bCs w:val="false"/>
-        </w:rPr>
-        <w:t>rimeiro. Após uma pausa e risos ao fundo o primeiro prossegue:</w:t>
-      </w:r>
-    </w:p>
-    <w:p>
-      <w:pPr>
-        <w:pStyle w:val="Normal"/>
-        <w:bidi w:val="0"/>
-        <w:spacing w:lineRule="auto" w:line="360"/>
-        <w:ind w:left="0" w:right="0" w:firstLine="1134"/>
-        <w:jc w:val="both"/>
-        <w:rPr>
-          <w:b w:val="false"/>
-          <w:b w:val="false"/>
-          <w:bCs w:val="false"/>
-        </w:rPr>
-      </w:pPr>
-      <w:r>
-        <w:rPr>
-          <w:b w:val="false"/>
-          <w:bCs w:val="false"/>
-        </w:rPr>
-        <w:t xml:space="preserve">- Olha, meu nome é </w:t>
-      </w:r>
-      <w:r>
-        <w:rPr>
-          <w:rFonts w:eastAsia="Noto Sans CJK SC Regular" w:cs="FreeSans"/>
-          <w:b w:val="false"/>
-          <w:bCs w:val="false"/>
-          <w:color w:val="auto"/>
-          <w:kern w:val="2"/>
-          <w:sz w:val="24"/>
-          <w:szCs w:val="24"/>
-          <w:lang w:val="pt-BR" w:eastAsia="zh-CN" w:bidi="hi-IN"/>
-        </w:rPr>
-        <w:t>Carlos. Fala o que cê quer?</w:t>
-      </w:r>
-    </w:p>
-    <w:p>
-      <w:pPr>
-        <w:pStyle w:val="Normal"/>
-        <w:bidi w:val="0"/>
-        <w:spacing w:lineRule="auto" w:line="360"/>
-        <w:ind w:left="0" w:right="0" w:firstLine="1134"/>
-        <w:jc w:val="both"/>
-        <w:rPr>
-          <w:b w:val="false"/>
-          <w:b w:val="false"/>
-          <w:bCs w:val="false"/>
-        </w:rPr>
-      </w:pPr>
-      <w:r>
-        <w:rPr>
-          <w:b w:val="false"/>
-          <w:bCs w:val="false"/>
-        </w:rPr>
-        <w:t xml:space="preserve">- </w:t>
-      </w:r>
-      <w:r>
-        <w:rPr>
           <w:rFonts w:eastAsia="Noto Sans CJK SC Regular" w:cs="FreeSans"/>
           <w:b w:val="false"/>
           <w:bCs w:val="false"/>
@@ -3916,6 +3981,396 @@
           <w:b w:val="false"/>
           <w:bCs w:val="false"/>
         </w:rPr>
+        <w:t>[A TELA ESCURECE]</w:t>
+      </w:r>
+    </w:p>
+    <w:p>
+      <w:pPr>
+        <w:pStyle w:val="Normal"/>
+        <w:bidi w:val="0"/>
+        <w:spacing w:lineRule="auto" w:line="360"/>
+        <w:ind w:left="0" w:right="0" w:firstLine="1134"/>
+        <w:jc w:val="both"/>
+        <w:rPr/>
+      </w:pPr>
+      <w:r>
+        <w:rPr>
+          <w:rFonts w:eastAsia="Noto Sans CJK SC Regular" w:cs="FreeSans"/>
+          <w:b w:val="false"/>
+          <w:bCs w:val="false"/>
+          <w:color w:val="auto"/>
+          <w:kern w:val="2"/>
+          <w:sz w:val="24"/>
+          <w:szCs w:val="24"/>
+          <w:lang w:val="pt-BR" w:eastAsia="zh-CN" w:bidi="hi-IN"/>
+        </w:rPr>
+        <w:t>Um dos amigos de Carlos e Anne sobem a rua para falar com Zu, uma administradora de pista. Então o moço para um momento, se aproxima mais de Anne e diz apontando uma casa:</w:t>
+      </w:r>
+    </w:p>
+    <w:p>
+      <w:pPr>
+        <w:pStyle w:val="Normal"/>
+        <w:bidi w:val="0"/>
+        <w:spacing w:lineRule="auto" w:line="360"/>
+        <w:ind w:left="0" w:right="0" w:firstLine="1134"/>
+        <w:jc w:val="both"/>
+        <w:rPr/>
+      </w:pPr>
+      <w:r>
+        <w:rPr>
+          <w:rFonts w:eastAsia="Noto Sans CJK SC Regular" w:cs="FreeSans"/>
+          <w:b w:val="false"/>
+          <w:bCs w:val="false"/>
+          <w:color w:val="auto"/>
+          <w:kern w:val="2"/>
+          <w:sz w:val="24"/>
+          <w:szCs w:val="24"/>
+          <w:lang w:val="pt-BR" w:eastAsia="zh-CN" w:bidi="hi-IN"/>
+        </w:rPr>
+        <w:t>- Oiá a casa azul de alvenaria ali.</w:t>
+      </w:r>
+    </w:p>
+    <w:p>
+      <w:pPr>
+        <w:pStyle w:val="Normal"/>
+        <w:bidi w:val="0"/>
+        <w:spacing w:lineRule="auto" w:line="360"/>
+        <w:ind w:left="0" w:right="0" w:firstLine="1134"/>
+        <w:jc w:val="both"/>
+        <w:rPr/>
+      </w:pPr>
+      <w:r>
+        <w:rPr>
+          <w:rFonts w:eastAsia="Noto Sans CJK SC Regular" w:cs="FreeSans"/>
+          <w:b w:val="false"/>
+          <w:bCs w:val="false"/>
+          <w:color w:val="auto"/>
+          <w:kern w:val="2"/>
+          <w:sz w:val="24"/>
+          <w:szCs w:val="24"/>
+          <w:lang w:val="pt-BR" w:eastAsia="zh-CN" w:bidi="hi-IN"/>
+        </w:rPr>
+        <w:t>- É a casa dela.</w:t>
+      </w:r>
+    </w:p>
+    <w:p>
+      <w:pPr>
+        <w:pStyle w:val="Normal"/>
+        <w:bidi w:val="0"/>
+        <w:spacing w:lineRule="auto" w:line="360"/>
+        <w:ind w:left="0" w:right="0" w:firstLine="1134"/>
+        <w:jc w:val="both"/>
+        <w:rPr/>
+      </w:pPr>
+      <w:r>
+        <w:rPr>
+          <w:rFonts w:eastAsia="Noto Sans CJK SC Regular" w:cs="FreeSans"/>
+          <w:b w:val="false"/>
+          <w:bCs w:val="false"/>
+          <w:color w:val="auto"/>
+          <w:kern w:val="2"/>
+          <w:sz w:val="24"/>
+          <w:szCs w:val="24"/>
+          <w:lang w:val="pt-BR" w:eastAsia="zh-CN" w:bidi="hi-IN"/>
+        </w:rPr>
+        <w:t>- Sim e boa sorte, viu, gata? As pistas podem ser perigosas.</w:t>
+      </w:r>
+    </w:p>
+    <w:p>
+      <w:pPr>
+        <w:pStyle w:val="Normal"/>
+        <w:bidi w:val="0"/>
+        <w:spacing w:lineRule="auto" w:line="360"/>
+        <w:ind w:left="0" w:right="0" w:firstLine="1134"/>
+        <w:jc w:val="both"/>
+        <w:rPr/>
+      </w:pPr>
+      <w:r>
+        <w:rPr>
+          <w:rFonts w:eastAsia="Noto Sans CJK SC Regular" w:cs="FreeSans"/>
+          <w:b w:val="false"/>
+          <w:bCs w:val="false"/>
+          <w:color w:val="auto"/>
+          <w:kern w:val="2"/>
+          <w:sz w:val="24"/>
+          <w:szCs w:val="24"/>
+          <w:lang w:val="pt-BR" w:eastAsia="zh-CN" w:bidi="hi-IN"/>
+        </w:rPr>
+        <w:t>- Viu.</w:t>
+      </w:r>
+    </w:p>
+    <w:p>
+      <w:pPr>
+        <w:pStyle w:val="Normal"/>
+        <w:bidi w:val="0"/>
+        <w:spacing w:lineRule="auto" w:line="360"/>
+        <w:ind w:left="0" w:right="0" w:firstLine="1134"/>
+        <w:jc w:val="both"/>
+        <w:rPr/>
+      </w:pPr>
+      <w:r>
+        <w:rPr>
+          <w:rFonts w:eastAsia="Noto Sans CJK SC Regular" w:cs="FreeSans"/>
+          <w:b w:val="false"/>
+          <w:bCs w:val="false"/>
+          <w:color w:val="auto"/>
+          <w:kern w:val="2"/>
+          <w:sz w:val="24"/>
+          <w:szCs w:val="24"/>
+          <w:lang w:val="pt-BR" w:eastAsia="zh-CN" w:bidi="hi-IN"/>
+        </w:rPr>
+        <w:t>- Eu vou embora agora. Precisar é só falar no meu número ou no número do primeiro mermo. Ele não se importa muito se ligarem pra ele.</w:t>
+      </w:r>
+    </w:p>
+    <w:p>
+      <w:pPr>
+        <w:pStyle w:val="Normal"/>
+        <w:bidi w:val="0"/>
+        <w:spacing w:lineRule="auto" w:line="360"/>
+        <w:ind w:left="0" w:right="0" w:firstLine="1134"/>
+        <w:jc w:val="both"/>
+        <w:rPr/>
+      </w:pPr>
+      <w:r>
+        <w:rPr>
+          <w:rFonts w:eastAsia="Noto Sans CJK SC Regular" w:cs="FreeSans"/>
+          <w:b w:val="false"/>
+          <w:bCs w:val="false"/>
+          <w:color w:val="auto"/>
+          <w:kern w:val="2"/>
+          <w:sz w:val="24"/>
+          <w:szCs w:val="24"/>
+          <w:lang w:val="pt-BR" w:eastAsia="zh-CN" w:bidi="hi-IN"/>
+        </w:rPr>
+        <w:t>- Beleza.</w:t>
+      </w:r>
+    </w:p>
+    <w:p>
+      <w:pPr>
+        <w:pStyle w:val="Normal"/>
+        <w:bidi w:val="0"/>
+        <w:spacing w:lineRule="auto" w:line="360"/>
+        <w:ind w:left="0" w:right="0" w:firstLine="1134"/>
+        <w:jc w:val="both"/>
+        <w:rPr/>
+      </w:pPr>
+      <w:r>
+        <w:rPr>
+          <w:rFonts w:eastAsia="Noto Sans CJK SC Regular" w:cs="FreeSans"/>
+          <w:b w:val="false"/>
+          <w:bCs w:val="false"/>
+          <w:color w:val="auto"/>
+          <w:kern w:val="2"/>
+          <w:sz w:val="24"/>
+          <w:szCs w:val="24"/>
+          <w:lang w:val="pt-BR" w:eastAsia="zh-CN" w:bidi="hi-IN"/>
+        </w:rPr>
+        <w:t>Então o rapaz se despedi ao falar:</w:t>
+      </w:r>
+    </w:p>
+    <w:p>
+      <w:pPr>
+        <w:pStyle w:val="Normal"/>
+        <w:bidi w:val="0"/>
+        <w:spacing w:lineRule="auto" w:line="360"/>
+        <w:ind w:left="0" w:right="0" w:firstLine="1134"/>
+        <w:jc w:val="both"/>
+        <w:rPr/>
+      </w:pPr>
+      <w:r>
+        <w:rPr>
+          <w:rFonts w:eastAsia="Noto Sans CJK SC Regular" w:cs="FreeSans"/>
+          <w:b w:val="false"/>
+          <w:bCs w:val="false"/>
+          <w:color w:val="auto"/>
+          <w:kern w:val="2"/>
+          <w:sz w:val="24"/>
+          <w:szCs w:val="24"/>
+          <w:lang w:val="pt-BR" w:eastAsia="zh-CN" w:bidi="hi-IN"/>
+        </w:rPr>
+        <w:t>- Falô!!</w:t>
+      </w:r>
+    </w:p>
+    <w:p>
+      <w:pPr>
+        <w:pStyle w:val="Normal"/>
+        <w:bidi w:val="0"/>
+        <w:spacing w:lineRule="auto" w:line="360"/>
+        <w:ind w:left="0" w:right="0" w:firstLine="1134"/>
+        <w:jc w:val="both"/>
+        <w:rPr>
+          <w:b w:val="false"/>
+          <w:b w:val="false"/>
+          <w:bCs w:val="false"/>
+        </w:rPr>
+      </w:pPr>
+      <w:r>
+        <w:rPr>
+          <w:rFonts w:eastAsia="Noto Sans CJK SC Regular" w:cs="FreeSans"/>
+          <w:b w:val="false"/>
+          <w:bCs w:val="false"/>
+          <w:color w:val="auto"/>
+          <w:kern w:val="2"/>
+          <w:sz w:val="24"/>
+          <w:szCs w:val="24"/>
+          <w:lang w:val="pt-BR" w:eastAsia="zh-CN" w:bidi="hi-IN"/>
+        </w:rPr>
+        <w:t>Anne então se volta para a casa da Zu e anda na direção da casa.</w:t>
+      </w:r>
+    </w:p>
+    <w:p>
+      <w:pPr>
+        <w:pStyle w:val="Normal"/>
+        <w:bidi w:val="0"/>
+        <w:spacing w:lineRule="auto" w:line="360"/>
+        <w:ind w:left="0" w:right="0" w:firstLine="1134"/>
+        <w:jc w:val="both"/>
+        <w:rPr>
+          <w:b w:val="false"/>
+          <w:b w:val="false"/>
+          <w:bCs w:val="false"/>
+        </w:rPr>
+      </w:pPr>
+      <w:r>
+        <w:rPr>
+          <w:rFonts w:eastAsia="Noto Sans CJK SC Regular" w:cs="FreeSans"/>
+          <w:b w:val="false"/>
+          <w:bCs w:val="false"/>
+          <w:color w:val="auto"/>
+          <w:kern w:val="2"/>
+          <w:sz w:val="24"/>
+          <w:szCs w:val="24"/>
+          <w:lang w:val="pt-BR" w:eastAsia="zh-CN" w:bidi="hi-IN"/>
+        </w:rPr>
+        <w:t>Porém, mesmo ao longe, o rapaz que ia embora, grita:</w:t>
+      </w:r>
+    </w:p>
+    <w:p>
+      <w:pPr>
+        <w:pStyle w:val="Normal"/>
+        <w:bidi w:val="0"/>
+        <w:spacing w:lineRule="auto" w:line="360"/>
+        <w:ind w:left="0" w:right="0" w:firstLine="1134"/>
+        <w:jc w:val="both"/>
+        <w:rPr>
+          <w:b w:val="false"/>
+          <w:b w:val="false"/>
+          <w:bCs w:val="false"/>
+        </w:rPr>
+      </w:pPr>
+      <w:r>
+        <w:rPr>
+          <w:rFonts w:eastAsia="Noto Sans CJK SC Regular" w:cs="FreeSans"/>
+          <w:b w:val="false"/>
+          <w:bCs w:val="false"/>
+          <w:color w:val="auto"/>
+          <w:kern w:val="2"/>
+          <w:sz w:val="24"/>
+          <w:szCs w:val="24"/>
+          <w:lang w:val="pt-BR" w:eastAsia="zh-CN" w:bidi="hi-IN"/>
+        </w:rPr>
+        <w:t>- Ôôôôô, Anneeee!</w:t>
+      </w:r>
+    </w:p>
+    <w:p>
+      <w:pPr>
+        <w:pStyle w:val="Normal"/>
+        <w:bidi w:val="0"/>
+        <w:spacing w:lineRule="auto" w:line="360"/>
+        <w:ind w:left="0" w:right="0" w:firstLine="1134"/>
+        <w:jc w:val="both"/>
+        <w:rPr>
+          <w:b w:val="false"/>
+          <w:b w:val="false"/>
+          <w:bCs w:val="false"/>
+        </w:rPr>
+      </w:pPr>
+      <w:r>
+        <w:rPr>
+          <w:rFonts w:eastAsia="Noto Sans CJK SC Regular" w:cs="FreeSans"/>
+          <w:b w:val="false"/>
+          <w:bCs w:val="false"/>
+          <w:color w:val="auto"/>
+          <w:kern w:val="2"/>
+          <w:sz w:val="24"/>
+          <w:szCs w:val="24"/>
+          <w:lang w:val="pt-BR" w:eastAsia="zh-CN" w:bidi="hi-IN"/>
+        </w:rPr>
+        <w:t>- Oiii!</w:t>
+      </w:r>
+    </w:p>
+    <w:p>
+      <w:pPr>
+        <w:pStyle w:val="Normal"/>
+        <w:bidi w:val="0"/>
+        <w:spacing w:lineRule="auto" w:line="360"/>
+        <w:ind w:left="0" w:right="0" w:firstLine="1134"/>
+        <w:jc w:val="both"/>
+        <w:rPr>
+          <w:b w:val="false"/>
+          <w:b w:val="false"/>
+          <w:bCs w:val="false"/>
+        </w:rPr>
+      </w:pPr>
+      <w:r>
+        <w:rPr>
+          <w:rFonts w:eastAsia="Noto Sans CJK SC Regular" w:cs="FreeSans"/>
+          <w:b w:val="false"/>
+          <w:bCs w:val="false"/>
+          <w:color w:val="auto"/>
+          <w:kern w:val="2"/>
+          <w:sz w:val="24"/>
+          <w:szCs w:val="24"/>
+          <w:lang w:val="pt-BR" w:eastAsia="zh-CN" w:bidi="hi-IN"/>
+        </w:rPr>
+        <w:t>- Não esquece de olhar o mapa.</w:t>
+      </w:r>
+    </w:p>
+    <w:p>
+      <w:pPr>
+        <w:pStyle w:val="Normal"/>
+        <w:bidi w:val="0"/>
+        <w:spacing w:lineRule="auto" w:line="360"/>
+        <w:ind w:left="0" w:right="0" w:firstLine="1134"/>
+        <w:jc w:val="both"/>
+        <w:rPr>
+          <w:b w:val="false"/>
+          <w:b w:val="false"/>
+          <w:bCs w:val="false"/>
+        </w:rPr>
+      </w:pPr>
+      <w:r>
+        <w:rPr>
+          <w:rFonts w:eastAsia="Noto Sans CJK SC Regular" w:cs="FreeSans"/>
+          <w:b w:val="false"/>
+          <w:bCs w:val="false"/>
+          <w:color w:val="auto"/>
+          <w:kern w:val="2"/>
+          <w:sz w:val="24"/>
+          <w:szCs w:val="24"/>
+          <w:lang w:val="pt-BR" w:eastAsia="zh-CN" w:bidi="hi-IN"/>
+        </w:rPr>
+        <w:t>- Ta certo. Brigada!</w:t>
+      </w:r>
+    </w:p>
+    <w:p>
+      <w:pPr>
+        <w:pStyle w:val="Normal"/>
+        <w:bidi w:val="0"/>
+        <w:spacing w:lineRule="auto" w:line="360"/>
+        <w:ind w:left="0" w:right="0" w:firstLine="1134"/>
+        <w:jc w:val="both"/>
+        <w:rPr>
+          <w:b w:val="false"/>
+          <w:b w:val="false"/>
+          <w:bCs w:val="false"/>
+        </w:rPr>
+      </w:pPr>
+      <w:r>
+        <w:rPr>
+          <w:b w:val="false"/>
+          <w:bCs w:val="false"/>
+        </w:rPr>
       </w:r>
     </w:p>
     <w:p>
@@ -3956,35 +4411,7 @@
           <w:b w:val="false"/>
           <w:bCs w:val="false"/>
         </w:rPr>
-        <w:t xml:space="preserve">1 – </w:t>
-      </w:r>
-      <w:r>
-        <w:rPr>
-          <w:b w:val="false"/>
-          <w:bCs w:val="false"/>
-        </w:rPr>
-        <w:t xml:space="preserve">diálogo </w:t>
-      </w:r>
-      <w:r>
-        <w:rPr>
-          <w:b w:val="false"/>
-          <w:bCs w:val="false"/>
-        </w:rPr>
-        <w:t xml:space="preserve">antes do evento começar </w:t>
-      </w:r>
-      <w:r>
-        <w:rPr>
-          <w:b w:val="false"/>
-          <w:bCs w:val="false"/>
-        </w:rPr>
-        <w:t xml:space="preserve">entre a administradora </w:t>
-      </w:r>
-      <w:r>
-        <w:rPr>
-          <w:b w:val="false"/>
-          <w:bCs w:val="false"/>
-        </w:rPr>
-        <w:t xml:space="preserve">de pista </w:t>
+        <w:t xml:space="preserve">1 – diálogo antes do evento começar entre a administradora de pista </w:t>
       </w:r>
       <w:r>
         <w:rPr>
@@ -4004,142 +4431,138 @@
           <w:b w:val="false"/>
           <w:bCs w:val="false"/>
         </w:rPr>
-        <w:t xml:space="preserve"> </w:t>
-      </w:r>
-      <w:r>
-        <w:rPr>
-          <w:b w:val="false"/>
-          <w:bCs w:val="false"/>
-        </w:rPr>
-        <w:t xml:space="preserve">(descendente de africanas) </w:t>
-      </w:r>
-      <w:r>
-        <w:rPr>
-          <w:b w:val="false"/>
-          <w:bCs w:val="false"/>
-        </w:rPr>
-        <w:t xml:space="preserve">e </w:t>
-      </w:r>
-      <w:r>
-        <w:rPr>
-          <w:b w:val="false"/>
-          <w:bCs w:val="false"/>
-        </w:rPr>
-        <w:t>a personagem principal Anne</w:t>
-      </w:r>
-      <w:r>
-        <w:rPr>
-          <w:b w:val="false"/>
-          <w:bCs w:val="false"/>
-        </w:rPr>
-        <w:t>:</w:t>
-      </w:r>
-    </w:p>
-    <w:p>
-      <w:pPr>
-        <w:pStyle w:val="Normal"/>
-        <w:bidi w:val="0"/>
-        <w:spacing w:lineRule="auto" w:line="360"/>
-        <w:ind w:left="0" w:right="0" w:firstLine="1134"/>
-        <w:jc w:val="both"/>
-        <w:rPr>
-          <w:b w:val="false"/>
-          <w:b w:val="false"/>
-          <w:bCs w:val="false"/>
-        </w:rPr>
-      </w:pPr>
-      <w:r>
-        <w:rPr>
-          <w:rFonts w:eastAsia="Noto Sans CJK SC Regular" w:cs="FreeSans"/>
-          <w:b w:val="false"/>
-          <w:bCs w:val="false"/>
-          <w:color w:val="auto"/>
-          <w:kern w:val="2"/>
-          <w:sz w:val="24"/>
-          <w:szCs w:val="24"/>
-          <w:lang w:val="pt-BR" w:eastAsia="zh-CN" w:bidi="hi-IN"/>
-        </w:rPr>
-        <w:t xml:space="preserve">- Não podemos competir contra os carros da polícia. Da última vez que eles vieram aqui </w:t>
-      </w:r>
-      <w:r>
-        <w:rPr>
-          <w:rFonts w:eastAsia="Noto Sans CJK SC Regular" w:cs="FreeSans"/>
-          <w:b w:val="false"/>
-          <w:bCs w:val="false"/>
-          <w:color w:val="auto"/>
-          <w:kern w:val="2"/>
-          <w:sz w:val="24"/>
-          <w:szCs w:val="24"/>
-          <w:lang w:val="pt-BR" w:eastAsia="zh-CN" w:bidi="hi-IN"/>
-        </w:rPr>
-        <w:t>eu perdi minha mulher. Eu não gosto deles. Todo ano, toda vez é isso.</w:t>
-      </w:r>
-    </w:p>
-    <w:p>
-      <w:pPr>
-        <w:pStyle w:val="Normal"/>
-        <w:bidi w:val="0"/>
-        <w:spacing w:lineRule="auto" w:line="360"/>
-        <w:ind w:left="0" w:right="0" w:firstLine="1134"/>
-        <w:jc w:val="both"/>
-        <w:rPr>
-          <w:b w:val="false"/>
-          <w:b w:val="false"/>
-          <w:bCs w:val="false"/>
-        </w:rPr>
-      </w:pPr>
-      <w:r>
-        <w:rPr>
-          <w:rFonts w:eastAsia="Noto Sans CJK SC Regular" w:cs="FreeSans"/>
-          <w:b w:val="false"/>
-          <w:bCs w:val="false"/>
-          <w:color w:val="auto"/>
-          <w:kern w:val="2"/>
-          <w:sz w:val="24"/>
-          <w:szCs w:val="24"/>
-          <w:lang w:val="pt-BR" w:eastAsia="zh-CN" w:bidi="hi-IN"/>
-        </w:rPr>
-        <w:t>- Eu ti entendo. Queria poder fazer algo, mas num sei.</w:t>
-      </w:r>
-    </w:p>
-    <w:p>
-      <w:pPr>
-        <w:pStyle w:val="Normal"/>
-        <w:bidi w:val="0"/>
-        <w:spacing w:lineRule="auto" w:line="360"/>
-        <w:ind w:left="0" w:right="0" w:firstLine="1134"/>
-        <w:jc w:val="both"/>
-        <w:rPr>
-          <w:b w:val="false"/>
-          <w:b w:val="false"/>
-          <w:bCs w:val="false"/>
-        </w:rPr>
-      </w:pPr>
-      <w:r>
-        <w:rPr>
-          <w:rFonts w:eastAsia="Noto Sans CJK SC Regular" w:cs="FreeSans"/>
-          <w:b w:val="false"/>
-          <w:bCs w:val="false"/>
-          <w:color w:val="auto"/>
-          <w:kern w:val="2"/>
-          <w:sz w:val="24"/>
-          <w:szCs w:val="24"/>
-          <w:lang w:val="pt-BR" w:eastAsia="zh-CN" w:bidi="hi-IN"/>
-        </w:rPr>
-        <w:t xml:space="preserve">- Nem se preocupe com isso, n. Tudo que cê tem que fazer agora é </w:t>
-      </w:r>
-      <w:r>
-        <w:rPr>
-          <w:rFonts w:eastAsia="Noto Sans CJK SC Regular" w:cs="FreeSans"/>
-          <w:b w:val="false"/>
-          <w:bCs w:val="false"/>
-          <w:color w:val="auto"/>
-          <w:kern w:val="2"/>
-          <w:sz w:val="24"/>
-          <w:szCs w:val="24"/>
-          <w:lang w:val="pt-BR" w:eastAsia="zh-CN" w:bidi="hi-IN"/>
-        </w:rPr>
-        <w:t>fazer o melhor tempo na corrida. Bora se preparar?</w:t>
+        <w:t xml:space="preserve"> (descendente de africanas) e a personagem principal Anne:</w:t>
+      </w:r>
+    </w:p>
+    <w:p>
+      <w:pPr>
+        <w:pStyle w:val="Normal"/>
+        <w:bidi w:val="0"/>
+        <w:spacing w:lineRule="auto" w:line="360"/>
+        <w:ind w:left="0" w:right="0" w:firstLine="1134"/>
+        <w:jc w:val="both"/>
+        <w:rPr/>
+      </w:pPr>
+      <w:r>
+        <w:rPr>
+          <w:rFonts w:eastAsia="Noto Sans CJK SC Regular" w:cs="FreeSans"/>
+          <w:b w:val="false"/>
+          <w:bCs w:val="false"/>
+          <w:color w:val="auto"/>
+          <w:kern w:val="2"/>
+          <w:sz w:val="24"/>
+          <w:szCs w:val="24"/>
+          <w:lang w:val="pt-BR" w:eastAsia="zh-CN" w:bidi="hi-IN"/>
+        </w:rPr>
+        <w:t>Zu esta na frente de sua casa sentada sobre uma caixa de som alta e larga. Ela esta selecionando pelo celular uma música para tocar na caixa. Ela percebi a aproximação de Anne e as duas começam a conversar até este ponto:</w:t>
+      </w:r>
+    </w:p>
+    <w:p>
+      <w:pPr>
+        <w:pStyle w:val="Normal"/>
+        <w:bidi w:val="0"/>
+        <w:spacing w:lineRule="auto" w:line="360"/>
+        <w:ind w:left="0" w:right="0" w:firstLine="1134"/>
+        <w:jc w:val="both"/>
+        <w:rPr>
+          <w:b w:val="false"/>
+          <w:b w:val="false"/>
+          <w:bCs w:val="false"/>
+        </w:rPr>
+      </w:pPr>
+      <w:r>
+        <w:rPr>
+          <w:rFonts w:eastAsia="Noto Sans CJK SC Regular" w:cs="FreeSans"/>
+          <w:b w:val="false"/>
+          <w:bCs w:val="false"/>
+          <w:color w:val="auto"/>
+          <w:kern w:val="2"/>
+          <w:sz w:val="24"/>
+          <w:szCs w:val="24"/>
+          <w:lang w:val="pt-BR" w:eastAsia="zh-CN" w:bidi="hi-IN"/>
+        </w:rPr>
+        <w:t>- Não podemos competir contra os carros da polícia. Da última vez que eles vieram aqui eu perdi minha mulher. Eu não gosto deles. Todo ano, toda vez é isso.</w:t>
+      </w:r>
+    </w:p>
+    <w:p>
+      <w:pPr>
+        <w:pStyle w:val="Normal"/>
+        <w:bidi w:val="0"/>
+        <w:spacing w:lineRule="auto" w:line="360"/>
+        <w:ind w:left="0" w:right="0" w:firstLine="1134"/>
+        <w:jc w:val="both"/>
+        <w:rPr>
+          <w:b w:val="false"/>
+          <w:b w:val="false"/>
+          <w:bCs w:val="false"/>
+        </w:rPr>
+      </w:pPr>
+      <w:r>
+        <w:rPr>
+          <w:rFonts w:eastAsia="Noto Sans CJK SC Regular" w:cs="FreeSans"/>
+          <w:b w:val="false"/>
+          <w:bCs w:val="false"/>
+          <w:color w:val="auto"/>
+          <w:kern w:val="2"/>
+          <w:sz w:val="24"/>
+          <w:szCs w:val="24"/>
+          <w:lang w:val="pt-BR" w:eastAsia="zh-CN" w:bidi="hi-IN"/>
+        </w:rPr>
+        <w:t>- Eu ti entendo. Queria poder fazer algo, mas... num sei.</w:t>
+      </w:r>
+    </w:p>
+    <w:p>
+      <w:pPr>
+        <w:pStyle w:val="Normal"/>
+        <w:bidi w:val="0"/>
+        <w:spacing w:lineRule="auto" w:line="360"/>
+        <w:ind w:left="0" w:right="0" w:firstLine="1134"/>
+        <w:jc w:val="both"/>
+        <w:rPr>
+          <w:b w:val="false"/>
+          <w:b w:val="false"/>
+          <w:bCs w:val="false"/>
+        </w:rPr>
+      </w:pPr>
+      <w:r>
+        <w:rPr>
+          <w:rFonts w:eastAsia="Noto Sans CJK SC Regular" w:cs="FreeSans"/>
+          <w:b w:val="false"/>
+          <w:bCs w:val="false"/>
+          <w:color w:val="auto"/>
+          <w:kern w:val="2"/>
+          <w:sz w:val="24"/>
+          <w:szCs w:val="24"/>
+          <w:lang w:val="pt-BR" w:eastAsia="zh-CN" w:bidi="hi-IN"/>
+        </w:rPr>
+        <w:t>Se alegrando Zu responde:</w:t>
+      </w:r>
+    </w:p>
+    <w:p>
+      <w:pPr>
+        <w:pStyle w:val="Normal"/>
+        <w:bidi w:val="0"/>
+        <w:spacing w:lineRule="auto" w:line="360"/>
+        <w:ind w:left="0" w:right="0" w:firstLine="1134"/>
+        <w:jc w:val="both"/>
+        <w:rPr>
+          <w:b w:val="false"/>
+          <w:b w:val="false"/>
+          <w:bCs w:val="false"/>
+        </w:rPr>
+      </w:pPr>
+      <w:r>
+        <w:rPr>
+          <w:rFonts w:eastAsia="Noto Sans CJK SC Regular" w:cs="FreeSans"/>
+          <w:b w:val="false"/>
+          <w:bCs w:val="false"/>
+          <w:color w:val="auto"/>
+          <w:kern w:val="2"/>
+          <w:sz w:val="24"/>
+          <w:szCs w:val="24"/>
+          <w:lang w:val="pt-BR" w:eastAsia="zh-CN" w:bidi="hi-IN"/>
+        </w:rPr>
+        <w:t>- Nem se preocupe com isso, não. Tudo que cê tem que fazer agora é fazer o melhor tempo na corrida. Bora se preparar?</w:t>
       </w:r>
     </w:p>
     <w:p>
@@ -4247,35 +4670,7 @@
           <w:b w:val="false"/>
           <w:bCs w:val="false"/>
         </w:rPr>
-        <w:t xml:space="preserve"> 2 - </w:t>
-      </w:r>
-      <w:r>
-        <w:rPr>
-          <w:b w:val="false"/>
-          <w:bCs w:val="false"/>
-        </w:rPr>
-        <w:t xml:space="preserve">diálogo </w:t>
-      </w:r>
-      <w:r>
-        <w:rPr>
-          <w:b w:val="false"/>
-          <w:bCs w:val="false"/>
-        </w:rPr>
-        <w:t xml:space="preserve">antes do evento começar </w:t>
-      </w:r>
-      <w:r>
-        <w:rPr>
-          <w:b w:val="false"/>
-          <w:bCs w:val="false"/>
-        </w:rPr>
-        <w:t xml:space="preserve">entre a administradora </w:t>
-      </w:r>
-      <w:r>
-        <w:rPr>
-          <w:b w:val="false"/>
-          <w:bCs w:val="false"/>
-        </w:rPr>
-        <w:t xml:space="preserve">de pista </w:t>
+        <w:t xml:space="preserve"> 2 - diálogo antes do evento começar entre a administradora de pista </w:t>
       </w:r>
       <w:r>
         <w:rPr>
@@ -4322,14 +4717,7 @@
           <w:b w:val="false"/>
           <w:bCs w:val="false"/>
         </w:rPr>
-        <w:t xml:space="preserve"> e </w:t>
-      </w:r>
-      <w:r>
-        <w:rPr>
-          <w:b w:val="false"/>
-          <w:bCs w:val="false"/>
-        </w:rPr>
-        <w:t>a personagem principal Anne:</w:t>
+        <w:t xml:space="preserve"> e a personagem principal Anne:</w:t>
       </w:r>
     </w:p>
     <w:p>
@@ -4403,28 +4791,7 @@
           <w:b w:val="false"/>
           <w:bCs w:val="false"/>
         </w:rPr>
-        <w:t xml:space="preserve"> 3 - </w:t>
-      </w:r>
-      <w:r>
-        <w:rPr>
-          <w:b w:val="false"/>
-          <w:bCs w:val="false"/>
-        </w:rPr>
-        <w:t xml:space="preserve">diálogo </w:t>
-      </w:r>
-      <w:r>
-        <w:rPr>
-          <w:b w:val="false"/>
-          <w:bCs w:val="false"/>
-        </w:rPr>
-        <w:t xml:space="preserve">antes do evento começar </w:t>
-      </w:r>
-      <w:r>
-        <w:rPr>
-          <w:b w:val="false"/>
-          <w:bCs w:val="false"/>
-        </w:rPr>
-        <w:t xml:space="preserve">entre </w:t>
+        <w:t xml:space="preserve"> 3 - diálogo antes do evento começar entre </w:t>
       </w:r>
       <w:r>
         <w:rPr>
@@ -4444,137 +4811,170 @@
           <w:b w:val="false"/>
           <w:bCs w:val="false"/>
         </w:rPr>
-        <w:t xml:space="preserve"> administrador </w:t>
-      </w:r>
-      <w:r>
-        <w:rPr>
-          <w:b w:val="false"/>
-          <w:bCs w:val="false"/>
-        </w:rPr>
-        <w:t xml:space="preserve">de pista </w:t>
-      </w:r>
-      <w:r>
-        <w:rPr>
-          <w:rFonts w:eastAsia="Noto Sans CJK SC Regular" w:cs="FreeSans"/>
-          <w:b w:val="false"/>
-          <w:bCs w:val="false"/>
-          <w:color w:val="auto"/>
-          <w:kern w:val="2"/>
-          <w:sz w:val="24"/>
-          <w:szCs w:val="24"/>
-          <w:lang w:val="pt-BR" w:eastAsia="zh-CN" w:bidi="hi-IN"/>
-        </w:rPr>
-        <w:t>Moacir</w:t>
-      </w:r>
-      <w:r>
-        <w:rPr>
-          <w:rFonts w:eastAsia="Noto Sans CJK SC Regular" w:cs="FreeSans"/>
-          <w:b w:val="false"/>
-          <w:bCs w:val="false"/>
-          <w:color w:val="auto"/>
-          <w:kern w:val="2"/>
-          <w:sz w:val="24"/>
-          <w:szCs w:val="24"/>
-          <w:lang w:val="pt-BR" w:eastAsia="zh-CN" w:bidi="hi-IN"/>
-        </w:rPr>
-        <w:t xml:space="preserve"> </w:t>
-      </w:r>
-      <w:r>
-        <w:rPr>
-          <w:rFonts w:eastAsia="Noto Sans CJK SC Regular" w:cs="FreeSans"/>
-          <w:b w:val="false"/>
-          <w:bCs w:val="false"/>
-          <w:color w:val="auto"/>
-          <w:kern w:val="2"/>
-          <w:sz w:val="24"/>
-          <w:szCs w:val="24"/>
-          <w:lang w:val="pt-BR" w:eastAsia="zh-CN" w:bidi="hi-IN"/>
-        </w:rPr>
-        <w:t xml:space="preserve">(negro religioso da ubanda) </w:t>
-      </w:r>
-      <w:r>
-        <w:rPr>
-          <w:b w:val="false"/>
-          <w:bCs w:val="false"/>
-        </w:rPr>
-        <w:t xml:space="preserve">e </w:t>
-      </w:r>
-      <w:r>
-        <w:rPr>
-          <w:b w:val="false"/>
-          <w:bCs w:val="false"/>
-        </w:rPr>
-        <w:t>a personagem principal Anne</w:t>
-      </w:r>
-      <w:r>
-        <w:rPr>
-          <w:b w:val="false"/>
-          <w:bCs w:val="false"/>
-        </w:rPr>
-        <w:t>:</w:t>
-      </w:r>
-    </w:p>
-    <w:p>
-      <w:pPr>
-        <w:pStyle w:val="Normal"/>
-        <w:bidi w:val="0"/>
-        <w:spacing w:lineRule="auto" w:line="360"/>
-        <w:ind w:left="0" w:right="0" w:firstLine="1134"/>
-        <w:jc w:val="both"/>
-        <w:rPr>
-          <w:b w:val="false"/>
-          <w:b w:val="false"/>
-          <w:bCs w:val="false"/>
-        </w:rPr>
-      </w:pPr>
-      <w:r>
-        <w:rPr>
-          <w:b w:val="false"/>
-          <w:bCs w:val="false"/>
-        </w:rPr>
-        <w:t xml:space="preserve">- </w:t>
-      </w:r>
-      <w:r>
-        <w:rPr>
-          <w:b w:val="false"/>
-          <w:bCs w:val="false"/>
-        </w:rPr>
-        <w:t>Não tendi porque ali assumiu seu machismo. Machismo é algo estrutural e ruim. Deveria ser mortalmente evitado.</w:t>
-      </w:r>
-    </w:p>
-    <w:p>
-      <w:pPr>
-        <w:pStyle w:val="Normal"/>
-        <w:bidi w:val="0"/>
-        <w:spacing w:lineRule="auto" w:line="360"/>
-        <w:ind w:left="0" w:right="0" w:firstLine="1134"/>
-        <w:jc w:val="both"/>
-        <w:rPr>
-          <w:b w:val="false"/>
-          <w:b w:val="false"/>
-          <w:bCs w:val="false"/>
-        </w:rPr>
-      </w:pPr>
-      <w:r>
-        <w:rPr>
-          <w:b w:val="false"/>
-          <w:bCs w:val="false"/>
-        </w:rPr>
-        <w:t xml:space="preserve">- </w:t>
-      </w:r>
-      <w:r>
-        <w:rPr>
-          <w:b w:val="false"/>
-          <w:bCs w:val="false"/>
-        </w:rPr>
-        <w:t xml:space="preserve">Exatamente por isso. É algo que esta em todos os lugares, em mim e você. </w:t>
-      </w:r>
-      <w:r>
-        <w:rPr>
-          <w:b w:val="false"/>
-          <w:bCs w:val="false"/>
-        </w:rPr>
-        <w:t xml:space="preserve">Antes de olhar para </w:t>
+        <w:t xml:space="preserve"> administrador de pista </w:t>
+      </w:r>
+      <w:r>
+        <w:rPr>
+          <w:rFonts w:eastAsia="Noto Sans CJK SC Regular" w:cs="FreeSans"/>
+          <w:b w:val="false"/>
+          <w:bCs w:val="false"/>
+          <w:color w:val="auto"/>
+          <w:kern w:val="2"/>
+          <w:sz w:val="24"/>
+          <w:szCs w:val="24"/>
+          <w:lang w:val="pt-BR" w:eastAsia="zh-CN" w:bidi="hi-IN"/>
+        </w:rPr>
+        <w:t xml:space="preserve">Moacir (negro religioso da ubanda) </w:t>
+      </w:r>
+      <w:r>
+        <w:rPr>
+          <w:b w:val="false"/>
+          <w:bCs w:val="false"/>
+        </w:rPr>
+        <w:t>e a personagem principal Anne:</w:t>
+      </w:r>
+    </w:p>
+    <w:p>
+      <w:pPr>
+        <w:pStyle w:val="Normal"/>
+        <w:bidi w:val="0"/>
+        <w:spacing w:lineRule="auto" w:line="360"/>
+        <w:ind w:left="0" w:right="0" w:firstLine="1134"/>
+        <w:jc w:val="both"/>
+        <w:rPr>
+          <w:b w:val="false"/>
+          <w:b w:val="false"/>
+          <w:bCs w:val="false"/>
+        </w:rPr>
+      </w:pPr>
+      <w:r>
+        <w:rPr>
+          <w:b w:val="false"/>
+          <w:bCs w:val="false"/>
+        </w:rPr>
+        <w:t>Anne chega de carro n</w:t>
+      </w:r>
+      <w:r>
+        <w:rPr>
+          <w:rFonts w:eastAsia="Noto Sans CJK SC Regular" w:cs="FreeSans"/>
+          <w:b w:val="false"/>
+          <w:bCs w:val="false"/>
+          <w:color w:val="auto"/>
+          <w:kern w:val="2"/>
+          <w:sz w:val="24"/>
+          <w:szCs w:val="24"/>
+          <w:lang w:val="pt-BR" w:eastAsia="zh-CN" w:bidi="hi-IN"/>
+        </w:rPr>
+        <w:t>o barraco de M</w:t>
+      </w:r>
+      <w:r>
+        <w:rPr>
+          <w:b w:val="false"/>
+          <w:bCs w:val="false"/>
+        </w:rPr>
+        <w:t xml:space="preserve">oacir e chama por ele na porta, este atende, eles se </w:t>
+      </w:r>
+      <w:r>
+        <w:rPr>
+          <w:rFonts w:eastAsia="Noto Sans CJK SC Regular" w:cs="FreeSans"/>
+          <w:b w:val="false"/>
+          <w:bCs w:val="false"/>
+          <w:color w:val="auto"/>
+          <w:kern w:val="2"/>
+          <w:sz w:val="24"/>
+          <w:szCs w:val="24"/>
+          <w:lang w:val="pt-BR" w:eastAsia="zh-CN" w:bidi="hi-IN"/>
+        </w:rPr>
+        <w:t>cumprimentam</w:t>
+      </w:r>
+      <w:r>
+        <w:rPr>
+          <w:b w:val="false"/>
+          <w:bCs w:val="false"/>
+        </w:rPr>
+        <w:t xml:space="preserve"> e chama a moça para entrar pra ela esperar, porque ele esta um pouco ocupado. </w:t>
+      </w:r>
+      <w:r>
+        <w:rPr>
+          <w:rFonts w:eastAsia="Noto Sans CJK SC Regular" w:cs="FreeSans"/>
+          <w:b w:val="false"/>
+          <w:bCs w:val="false"/>
+          <w:color w:val="auto"/>
+          <w:kern w:val="2"/>
+          <w:sz w:val="24"/>
+          <w:szCs w:val="24"/>
+          <w:lang w:val="pt-BR" w:eastAsia="zh-CN" w:bidi="hi-IN"/>
+        </w:rPr>
+        <w:t xml:space="preserve">Moacir </w:t>
+      </w:r>
+      <w:r>
+        <w:rPr>
+          <w:b w:val="false"/>
+          <w:bCs w:val="false"/>
+        </w:rPr>
+        <w:t xml:space="preserve">começa a conversar com a jovem enquanto </w:t>
+      </w:r>
+      <w:r>
+        <w:rPr>
+          <w:rFonts w:eastAsia="Noto Sans CJK SC Regular" w:cs="FreeSans"/>
+          <w:b w:val="false"/>
+          <w:bCs w:val="false"/>
+          <w:color w:val="auto"/>
+          <w:kern w:val="2"/>
+          <w:sz w:val="24"/>
+          <w:szCs w:val="24"/>
+          <w:lang w:val="pt-BR" w:eastAsia="zh-CN" w:bidi="hi-IN"/>
+        </w:rPr>
+        <w:t>ele</w:t>
+      </w:r>
+      <w:r>
+        <w:rPr>
+          <w:b w:val="false"/>
+          <w:bCs w:val="false"/>
+        </w:rPr>
+        <w:t xml:space="preserve"> termina de fazer o almoço. Então a conversa chega até este ponto:</w:t>
+      </w:r>
+    </w:p>
+    <w:p>
+      <w:pPr>
+        <w:pStyle w:val="Normal"/>
+        <w:bidi w:val="0"/>
+        <w:spacing w:lineRule="auto" w:line="360"/>
+        <w:ind w:left="0" w:right="0" w:firstLine="1134"/>
+        <w:jc w:val="both"/>
+        <w:rPr>
+          <w:b w:val="false"/>
+          <w:b w:val="false"/>
+          <w:bCs w:val="false"/>
+        </w:rPr>
+      </w:pPr>
+      <w:r>
+        <w:rPr>
+          <w:b w:val="false"/>
+          <w:bCs w:val="false"/>
+        </w:rPr>
+        <w:t>- Não tendi porque ali assumiu seu machismo. Machismo é algo estrutural e ruim. Deveria ser mortalmente evitado.</w:t>
+      </w:r>
+    </w:p>
+    <w:p>
+      <w:pPr>
+        <w:pStyle w:val="Normal"/>
+        <w:bidi w:val="0"/>
+        <w:spacing w:lineRule="auto" w:line="360"/>
+        <w:ind w:left="0" w:right="0" w:firstLine="1134"/>
+        <w:jc w:val="both"/>
+        <w:rPr>
+          <w:b w:val="false"/>
+          <w:b w:val="false"/>
+          <w:bCs w:val="false"/>
+        </w:rPr>
+      </w:pPr>
+      <w:r>
+        <w:rPr>
+          <w:b w:val="false"/>
+          <w:bCs w:val="false"/>
+        </w:rPr>
+        <w:t xml:space="preserve">- Exatamente por isso. É algo que esta em todos os lugares, em mim e você. Antes de olhar para </w:t>
       </w:r>
       <w:r>
         <w:rPr>
@@ -4594,140 +4994,74 @@
           <w:b w:val="false"/>
           <w:bCs w:val="false"/>
         </w:rPr>
-        <w:t xml:space="preserve"> eu olhei para mim mesm</w:t>
-      </w:r>
-      <w:r>
-        <w:rPr>
-          <w:b w:val="false"/>
-          <w:bCs w:val="false"/>
-        </w:rPr>
-        <w:t>o</w:t>
-      </w:r>
-      <w:r>
-        <w:rPr>
-          <w:b w:val="false"/>
-          <w:bCs w:val="false"/>
-        </w:rPr>
-        <w:t xml:space="preserve"> e vi que precisava melhorar também se eu quisesse que não existisse </w:t>
-      </w:r>
-      <w:r>
-        <w:rPr>
-          <w:rFonts w:eastAsia="Noto Sans CJK SC Regular" w:cs="FreeSans"/>
-          <w:b w:val="false"/>
-          <w:bCs w:val="false"/>
-          <w:color w:val="auto"/>
-          <w:kern w:val="2"/>
-          <w:sz w:val="24"/>
-          <w:szCs w:val="24"/>
-          <w:lang w:val="pt-BR" w:eastAsia="zh-CN" w:bidi="hi-IN"/>
-        </w:rPr>
-        <w:t>estas coisas más; como racismo e xenofobia. Mais do que apontar o dedo na cara de alguém, eu resolvi mudar a mim mesm</w:t>
-      </w:r>
-      <w:r>
-        <w:rPr>
-          <w:rFonts w:eastAsia="Noto Sans CJK SC Regular" w:cs="FreeSans"/>
-          <w:b w:val="false"/>
-          <w:bCs w:val="false"/>
-          <w:color w:val="auto"/>
-          <w:kern w:val="2"/>
-          <w:sz w:val="24"/>
-          <w:szCs w:val="24"/>
-          <w:lang w:val="pt-BR" w:eastAsia="zh-CN" w:bidi="hi-IN"/>
-        </w:rPr>
-        <w:t>o</w:t>
-      </w:r>
-      <w:r>
-        <w:rPr>
-          <w:rFonts w:eastAsia="Noto Sans CJK SC Regular" w:cs="FreeSans"/>
-          <w:b w:val="false"/>
-          <w:bCs w:val="false"/>
-          <w:color w:val="auto"/>
-          <w:kern w:val="2"/>
-          <w:sz w:val="24"/>
-          <w:szCs w:val="24"/>
-          <w:lang w:val="pt-BR" w:eastAsia="zh-CN" w:bidi="hi-IN"/>
-        </w:rPr>
-        <w:t>.</w:t>
-      </w:r>
-    </w:p>
-    <w:p>
-      <w:pPr>
-        <w:pStyle w:val="Normal"/>
-        <w:bidi w:val="0"/>
-        <w:spacing w:lineRule="auto" w:line="360"/>
-        <w:ind w:left="0" w:right="0" w:firstLine="1134"/>
-        <w:jc w:val="both"/>
-        <w:rPr>
-          <w:b w:val="false"/>
-          <w:b w:val="false"/>
-          <w:bCs w:val="false"/>
-        </w:rPr>
-      </w:pPr>
-      <w:r>
-        <w:rPr>
-          <w:rFonts w:eastAsia="Noto Sans CJK SC Regular" w:cs="FreeSans"/>
-          <w:b w:val="false"/>
-          <w:bCs w:val="false"/>
-          <w:color w:val="auto"/>
-          <w:kern w:val="2"/>
-          <w:sz w:val="24"/>
-          <w:szCs w:val="24"/>
-          <w:lang w:val="pt-BR" w:eastAsia="zh-CN" w:bidi="hi-IN"/>
-        </w:rPr>
-        <w:t xml:space="preserve">- </w:t>
-      </w:r>
-      <w:r>
-        <w:rPr>
-          <w:rFonts w:eastAsia="Noto Sans CJK SC Regular" w:cs="FreeSans"/>
-          <w:b w:val="false"/>
-          <w:bCs w:val="false"/>
-          <w:color w:val="auto"/>
-          <w:kern w:val="2"/>
-          <w:sz w:val="24"/>
-          <w:szCs w:val="24"/>
-          <w:lang w:val="pt-BR" w:eastAsia="zh-CN" w:bidi="hi-IN"/>
-        </w:rPr>
-        <w:t>Mas… - Anne então para e ele aproveita para perguntar:</w:t>
-      </w:r>
-    </w:p>
-    <w:p>
-      <w:pPr>
-        <w:pStyle w:val="Normal"/>
-        <w:bidi w:val="0"/>
-        <w:spacing w:lineRule="auto" w:line="360"/>
-        <w:ind w:left="0" w:right="0" w:firstLine="1134"/>
-        <w:jc w:val="both"/>
-        <w:rPr>
-          <w:b w:val="false"/>
-          <w:b w:val="false"/>
-          <w:bCs w:val="false"/>
-        </w:rPr>
-      </w:pPr>
-      <w:r>
-        <w:rPr>
-          <w:rFonts w:eastAsia="Noto Sans CJK SC Regular" w:cs="FreeSans"/>
-          <w:b w:val="false"/>
-          <w:bCs w:val="false"/>
-          <w:color w:val="auto"/>
-          <w:kern w:val="2"/>
-          <w:sz w:val="24"/>
-          <w:szCs w:val="24"/>
-          <w:lang w:val="pt-BR" w:eastAsia="zh-CN" w:bidi="hi-IN"/>
-        </w:rPr>
-        <w:t xml:space="preserve">- Você </w:t>
-      </w:r>
-      <w:r>
-        <w:rPr>
-          <w:rFonts w:eastAsia="Noto Sans CJK SC Regular" w:cs="FreeSans"/>
-          <w:b w:val="false"/>
-          <w:bCs w:val="false"/>
-          <w:color w:val="auto"/>
-          <w:kern w:val="2"/>
-          <w:sz w:val="24"/>
-          <w:szCs w:val="24"/>
-          <w:lang w:val="pt-BR" w:eastAsia="zh-CN" w:bidi="hi-IN"/>
-        </w:rPr>
-        <w:t>procura evitar tratar destas questões com colegas?</w:t>
+        <w:t xml:space="preserve"> eu olhei para mim mesmo e vi que precisava melhorar também se eu quisesse que não existisse </w:t>
+      </w:r>
+      <w:r>
+        <w:rPr>
+          <w:rFonts w:eastAsia="Noto Sans CJK SC Regular" w:cs="FreeSans"/>
+          <w:b w:val="false"/>
+          <w:bCs w:val="false"/>
+          <w:color w:val="auto"/>
+          <w:kern w:val="2"/>
+          <w:sz w:val="24"/>
+          <w:szCs w:val="24"/>
+          <w:lang w:val="pt-BR" w:eastAsia="zh-CN" w:bidi="hi-IN"/>
+        </w:rPr>
+        <w:t>estas coisas más; como racismo e xenofobia. Mais do que apontar o dedo na cara de alguém, eu resolvi mudar a mim mesmo.</w:t>
+      </w:r>
+    </w:p>
+    <w:p>
+      <w:pPr>
+        <w:pStyle w:val="Normal"/>
+        <w:bidi w:val="0"/>
+        <w:spacing w:lineRule="auto" w:line="360"/>
+        <w:ind w:left="0" w:right="0" w:firstLine="1134"/>
+        <w:jc w:val="both"/>
+        <w:rPr>
+          <w:b w:val="false"/>
+          <w:b w:val="false"/>
+          <w:bCs w:val="false"/>
+        </w:rPr>
+      </w:pPr>
+      <w:r>
+        <w:rPr>
+          <w:rFonts w:eastAsia="Noto Sans CJK SC Regular" w:cs="FreeSans"/>
+          <w:b w:val="false"/>
+          <w:bCs w:val="false"/>
+          <w:color w:val="auto"/>
+          <w:kern w:val="2"/>
+          <w:sz w:val="24"/>
+          <w:szCs w:val="24"/>
+          <w:lang w:val="pt-BR" w:eastAsia="zh-CN" w:bidi="hi-IN"/>
+        </w:rPr>
+        <w:t>- Mas… - Anne então para e ele aproveita para perguntar:</w:t>
+      </w:r>
+    </w:p>
+    <w:p>
+      <w:pPr>
+        <w:pStyle w:val="Normal"/>
+        <w:bidi w:val="0"/>
+        <w:spacing w:lineRule="auto" w:line="360"/>
+        <w:ind w:left="0" w:right="0" w:firstLine="1134"/>
+        <w:jc w:val="both"/>
+        <w:rPr>
+          <w:b w:val="false"/>
+          <w:b w:val="false"/>
+          <w:bCs w:val="false"/>
+        </w:rPr>
+      </w:pPr>
+      <w:r>
+        <w:rPr>
+          <w:rFonts w:eastAsia="Noto Sans CJK SC Regular" w:cs="FreeSans"/>
+          <w:b w:val="false"/>
+          <w:bCs w:val="false"/>
+          <w:color w:val="auto"/>
+          <w:kern w:val="2"/>
+          <w:sz w:val="24"/>
+          <w:szCs w:val="24"/>
+          <w:lang w:val="pt-BR" w:eastAsia="zh-CN" w:bidi="hi-IN"/>
+        </w:rPr>
+        <w:t>- Você procura evitar tratar destas questões com seus colegas?</w:t>
       </w:r>
     </w:p>
     <w:p>
@@ -4808,100 +5142,115 @@
           <w:szCs w:val="24"/>
           <w:lang w:val="pt-BR" w:eastAsia="zh-CN" w:bidi="hi-IN"/>
         </w:rPr>
-        <w:t xml:space="preserve">- Tendi o cê fez. </w:t>
-      </w:r>
-      <w:r>
-        <w:rPr>
-          <w:rFonts w:eastAsia="Noto Sans CJK SC Regular" w:cs="FreeSans"/>
-          <w:b w:val="false"/>
-          <w:bCs w:val="false"/>
-          <w:color w:val="auto"/>
-          <w:kern w:val="2"/>
-          <w:sz w:val="24"/>
-          <w:szCs w:val="24"/>
-          <w:lang w:val="pt-BR" w:eastAsia="zh-CN" w:bidi="hi-IN"/>
-        </w:rPr>
-        <w:t>Desculpa.</w:t>
-      </w:r>
-    </w:p>
-    <w:p>
-      <w:pPr>
-        <w:pStyle w:val="Normal"/>
-        <w:bidi w:val="0"/>
-        <w:spacing w:lineRule="auto" w:line="360"/>
-        <w:ind w:left="0" w:right="0" w:firstLine="1134"/>
-        <w:jc w:val="both"/>
-        <w:rPr>
-          <w:b w:val="false"/>
-          <w:b w:val="false"/>
-          <w:bCs w:val="false"/>
-        </w:rPr>
-      </w:pPr>
-      <w:r>
-        <w:rPr>
-          <w:rFonts w:eastAsia="Noto Sans CJK SC Regular" w:cs="FreeSans"/>
-          <w:b w:val="false"/>
-          <w:bCs w:val="false"/>
-          <w:color w:val="auto"/>
-          <w:kern w:val="2"/>
-          <w:sz w:val="24"/>
-          <w:szCs w:val="24"/>
-          <w:lang w:val="pt-BR" w:eastAsia="zh-CN" w:bidi="hi-IN"/>
-        </w:rPr>
-        <w:t xml:space="preserve">- Tudo bem. </w:t>
-      </w:r>
-      <w:r>
-        <w:rPr>
-          <w:rFonts w:eastAsia="Noto Sans CJK SC Regular" w:cs="FreeSans"/>
-          <w:b w:val="false"/>
-          <w:bCs w:val="false"/>
-          <w:color w:val="auto"/>
-          <w:kern w:val="2"/>
-          <w:sz w:val="24"/>
-          <w:szCs w:val="24"/>
-          <w:lang w:val="pt-BR" w:eastAsia="zh-CN" w:bidi="hi-IN"/>
-        </w:rPr>
-        <w:t>Olhe para minha idade. Tou quase um pai de santo já. Vamos ao que interessa. Gostei d’ocê e cê quer vencer, né?</w:t>
-      </w:r>
-    </w:p>
-    <w:p>
-      <w:pPr>
-        <w:pStyle w:val="Normal"/>
-        <w:bidi w:val="0"/>
-        <w:spacing w:lineRule="auto" w:line="360"/>
-        <w:ind w:left="0" w:right="0" w:firstLine="1134"/>
-        <w:jc w:val="both"/>
-        <w:rPr>
-          <w:b w:val="false"/>
-          <w:b w:val="false"/>
-          <w:bCs w:val="false"/>
-        </w:rPr>
-      </w:pPr>
-      <w:r>
-        <w:rPr>
-          <w:rFonts w:eastAsia="Noto Sans CJK SC Regular" w:cs="FreeSans"/>
-          <w:b w:val="false"/>
-          <w:bCs w:val="false"/>
-          <w:color w:val="auto"/>
-          <w:kern w:val="2"/>
-          <w:sz w:val="24"/>
-          <w:szCs w:val="24"/>
-          <w:lang w:val="pt-BR" w:eastAsia="zh-CN" w:bidi="hi-IN"/>
-        </w:rPr>
-        <w:t>E</w:t>
-      </w:r>
-      <w:r>
-        <w:rPr>
-          <w:rFonts w:eastAsia="Noto Sans CJK SC Regular" w:cs="FreeSans"/>
-          <w:b w:val="false"/>
-          <w:bCs w:val="false"/>
-          <w:color w:val="auto"/>
-          <w:kern w:val="2"/>
-          <w:sz w:val="24"/>
-          <w:szCs w:val="24"/>
-          <w:lang w:val="pt-BR" w:eastAsia="zh-CN" w:bidi="hi-IN"/>
-        </w:rPr>
-        <w:t>m tom alegre e sorrindo ela responde:</w:t>
+        <w:t>- Tendi o cê fez. Desculpa.</w:t>
+      </w:r>
+    </w:p>
+    <w:p>
+      <w:pPr>
+        <w:pStyle w:val="Normal"/>
+        <w:bidi w:val="0"/>
+        <w:spacing w:lineRule="auto" w:line="360"/>
+        <w:ind w:left="0" w:right="0" w:firstLine="1134"/>
+        <w:jc w:val="both"/>
+        <w:rPr>
+          <w:b w:val="false"/>
+          <w:b w:val="false"/>
+          <w:bCs w:val="false"/>
+        </w:rPr>
+      </w:pPr>
+      <w:r>
+        <w:rPr>
+          <w:rFonts w:eastAsia="Noto Sans CJK SC Regular" w:cs="FreeSans"/>
+          <w:b w:val="false"/>
+          <w:bCs w:val="false"/>
+          <w:color w:val="auto"/>
+          <w:kern w:val="2"/>
+          <w:sz w:val="24"/>
+          <w:szCs w:val="24"/>
+          <w:lang w:val="pt-BR" w:eastAsia="zh-CN" w:bidi="hi-IN"/>
+        </w:rPr>
+        <w:t>- Tudo bem. Olhe para minha idade. Tou quase um pai de santo já, então saber destas coisas é fácil. Além disso, ao sair do terreiro mais cedo vi você se impondo muito diante daquele jovem armado. Parabéns!</w:t>
+      </w:r>
+    </w:p>
+    <w:p>
+      <w:pPr>
+        <w:pStyle w:val="Normal"/>
+        <w:bidi w:val="0"/>
+        <w:spacing w:lineRule="auto" w:line="360"/>
+        <w:ind w:left="0" w:right="0" w:firstLine="1134"/>
+        <w:jc w:val="both"/>
+        <w:rPr>
+          <w:b w:val="false"/>
+          <w:b w:val="false"/>
+          <w:bCs w:val="false"/>
+        </w:rPr>
+      </w:pPr>
+      <w:r>
+        <w:rPr>
+          <w:rFonts w:eastAsia="Noto Sans CJK SC Regular" w:cs="FreeSans"/>
+          <w:b w:val="false"/>
+          <w:bCs w:val="false"/>
+          <w:color w:val="auto"/>
+          <w:kern w:val="2"/>
+          <w:sz w:val="24"/>
+          <w:szCs w:val="24"/>
+          <w:lang w:val="pt-BR" w:eastAsia="zh-CN" w:bidi="hi-IN"/>
+        </w:rPr>
+        <w:t>- Brigada!</w:t>
+      </w:r>
+    </w:p>
+    <w:p>
+      <w:pPr>
+        <w:pStyle w:val="Normal"/>
+        <w:bidi w:val="0"/>
+        <w:spacing w:lineRule="auto" w:line="360"/>
+        <w:ind w:left="0" w:right="0" w:firstLine="1134"/>
+        <w:jc w:val="both"/>
+        <w:rPr>
+          <w:b w:val="false"/>
+          <w:b w:val="false"/>
+          <w:bCs w:val="false"/>
+        </w:rPr>
+      </w:pPr>
+      <w:r>
+        <w:rPr>
+          <w:rFonts w:eastAsia="Noto Sans CJK SC Regular" w:cs="FreeSans"/>
+          <w:b w:val="false"/>
+          <w:bCs w:val="false"/>
+          <w:color w:val="auto"/>
+          <w:kern w:val="2"/>
+          <w:sz w:val="24"/>
+          <w:szCs w:val="24"/>
+          <w:lang w:val="pt-BR" w:eastAsia="zh-CN" w:bidi="hi-IN"/>
+        </w:rPr>
+        <w:t>- Depois vo ter que falar com ele, por sinal; mas vamos ao que interessa. Gostei d’ocê e cê quer vencer, né?</w:t>
+      </w:r>
+    </w:p>
+    <w:p>
+      <w:pPr>
+        <w:pStyle w:val="Normal"/>
+        <w:bidi w:val="0"/>
+        <w:spacing w:lineRule="auto" w:line="360"/>
+        <w:ind w:left="0" w:right="0" w:firstLine="1134"/>
+        <w:jc w:val="both"/>
+        <w:rPr>
+          <w:b w:val="false"/>
+          <w:b w:val="false"/>
+          <w:bCs w:val="false"/>
+        </w:rPr>
+      </w:pPr>
+      <w:r>
+        <w:rPr>
+          <w:rFonts w:eastAsia="Noto Sans CJK SC Regular" w:cs="FreeSans"/>
+          <w:b w:val="false"/>
+          <w:bCs w:val="false"/>
+          <w:color w:val="auto"/>
+          <w:kern w:val="2"/>
+          <w:sz w:val="24"/>
+          <w:szCs w:val="24"/>
+          <w:lang w:val="pt-BR" w:eastAsia="zh-CN" w:bidi="hi-IN"/>
+        </w:rPr>
+        <w:t>Em tom alegre e sorrindo ela responde:</w:t>
       </w:r>
     </w:p>
     <w:p>
@@ -4972,7 +5321,157 @@
         </w:rPr>
       </w:pPr>
       <w:r>
+        <w:rPr>
+          <w:b w:val="false"/>
+          <w:bCs w:val="false"/>
+        </w:rPr>
+      </w:r>
+      <w:r>
+        <w:br w:type="page"/>
+      </w:r>
+    </w:p>
+    <w:p>
+      <w:pPr>
+        <w:pStyle w:val="Normal"/>
+        <w:bidi w:val="0"/>
+        <w:spacing w:lineRule="auto" w:line="360"/>
+        <w:ind w:left="0" w:right="0" w:firstLine="1134"/>
+        <w:jc w:val="both"/>
+        <w:rPr>
+          <w:b/>
+          <w:b/>
+          <w:bCs/>
+        </w:rPr>
+      </w:pPr>
+      <w:r>
+        <w:rPr>
+          <w:b/>
+          <w:bCs/>
+        </w:rPr>
+        <w:t>Ciclo de progresso do jogo</w:t>
+      </w:r>
+    </w:p>
+    <w:p>
+      <w:pPr>
+        <w:pStyle w:val="Normal"/>
+        <w:bidi w:val="0"/>
+        <w:spacing w:lineRule="auto" w:line="360"/>
+        <w:ind w:left="0" w:right="0" w:firstLine="1134"/>
+        <w:jc w:val="both"/>
+        <w:rPr>
+          <w:b w:val="false"/>
+          <w:b w:val="false"/>
+          <w:bCs w:val="false"/>
+        </w:rPr>
+      </w:pPr>
+      <w:r>
+        <w:rPr>
+          <w:b w:val="false"/>
+          <w:bCs w:val="false"/>
+        </w:rPr>
+      </w:r>
+    </w:p>
+    <w:p>
+      <w:pPr>
+        <w:pStyle w:val="Normal"/>
+        <w:bidi w:val="0"/>
+        <w:spacing w:lineRule="auto" w:line="360"/>
+        <w:ind w:left="0" w:right="0" w:firstLine="1134"/>
+        <w:jc w:val="both"/>
         <w:rPr/>
+      </w:pPr>
+      <w:r>
+        <w:rPr>
+          <w:b w:val="false"/>
+          <w:bCs w:val="false"/>
+        </w:rPr>
+        <w:t xml:space="preserve">O jogo se divide em eventos. Cada evento com seus obstáculos  diversos que tornam a pista difícil de ser completada. Se a(o) jogadora(or) termina uma pista com um tempo menor ou igual ao melhor tempo da </w:t>
+      </w:r>
+      <w:r>
+        <w:rPr>
+          <w:rFonts w:eastAsia="Noto Sans CJK SC Regular" w:cs="FreeSans"/>
+          <w:b w:val="false"/>
+          <w:bCs w:val="false"/>
+          <w:color w:val="auto"/>
+          <w:kern w:val="2"/>
+          <w:sz w:val="24"/>
+          <w:szCs w:val="24"/>
+          <w:lang w:val="pt-BR" w:eastAsia="zh-CN" w:bidi="hi-IN"/>
+        </w:rPr>
+        <w:t>pista (Inicialmente, um tempo fixado, mas que vai se alterando para  o menor tempo que a pista foi completada),</w:t>
+      </w:r>
+      <w:r>
+        <w:rPr>
+          <w:b w:val="false"/>
+          <w:bCs w:val="false"/>
+        </w:rPr>
+        <w:t xml:space="preserve"> então o jogador vence </w:t>
+      </w:r>
+      <w:r>
+        <w:rPr>
+          <w:rFonts w:eastAsia="Noto Sans CJK SC Regular" w:cs="FreeSans"/>
+          <w:b w:val="false"/>
+          <w:bCs w:val="false"/>
+          <w:color w:val="auto"/>
+          <w:kern w:val="2"/>
+          <w:sz w:val="24"/>
+          <w:szCs w:val="24"/>
+          <w:lang w:val="pt-BR" w:eastAsia="zh-CN" w:bidi="hi-IN"/>
+        </w:rPr>
+        <w:t>e completa o evento.</w:t>
+      </w:r>
+    </w:p>
+    <w:p>
+      <w:pPr>
+        <w:pStyle w:val="Normal"/>
+        <w:bidi w:val="0"/>
+        <w:spacing w:lineRule="auto" w:line="360"/>
+        <w:ind w:left="0" w:right="0" w:firstLine="1134"/>
+        <w:jc w:val="both"/>
+        <w:rPr/>
+      </w:pPr>
+      <w:r>
+        <w:rPr>
+          <w:b w:val="false"/>
+          <w:bCs w:val="false"/>
+        </w:rPr>
+        <w:t xml:space="preserve">A história principal se divide entre três partes, separadas entre as histórias dos três personagens principais: Carlos, </w:t>
+      </w:r>
+      <w:r>
+        <w:rPr>
+          <w:rFonts w:eastAsia="Noto Sans CJK SC Regular" w:cs="FreeSans"/>
+          <w:b w:val="false"/>
+          <w:bCs w:val="false"/>
+          <w:color w:val="auto"/>
+          <w:kern w:val="2"/>
+          <w:sz w:val="24"/>
+          <w:szCs w:val="24"/>
+          <w:lang w:val="pt-BR" w:eastAsia="zh-CN" w:bidi="hi-IN"/>
+        </w:rPr>
+        <w:t>Maria e Safira. Respectivamente, elas(eles) são o Primeiro, a Segunda e a Terceira. Sendo a Terceira a administradora central do festival RUA, um evento anula de corrida ilegal que acontece na comunidade do Baixo do Reginaldo, e proprietária dos eventos mais difíceis no festival. Já Carlos administra os eventos mais fáceis e iniciais.</w:t>
+      </w:r>
+    </w:p>
+    <w:p>
+      <w:pPr>
+        <w:pStyle w:val="Normal"/>
+        <w:bidi w:val="0"/>
+        <w:spacing w:lineRule="auto" w:line="360"/>
+        <w:ind w:left="0" w:right="0" w:firstLine="1134"/>
+        <w:jc w:val="both"/>
+        <w:rPr/>
+      </w:pPr>
+      <w:r>
+        <w:rPr>
+          <w:rFonts w:eastAsia="Noto Sans CJK SC Regular" w:cs="FreeSans"/>
+          <w:b w:val="false"/>
+          <w:bCs w:val="false"/>
+          <w:color w:val="auto"/>
+          <w:kern w:val="2"/>
+          <w:sz w:val="24"/>
+          <w:szCs w:val="24"/>
+          <w:lang w:val="pt-BR" w:eastAsia="zh-CN" w:bidi="hi-IN"/>
+        </w:rPr>
+        <w:t>Se a jogadora(or) vence todos os eventos do Carlos, ela(ele) prossegue na história e libera permanentemente os eventos da Maria e da mesma forma acontece com a história e eventos da Safira. De todo modo na parte de um administrador central deve ser encontrada alguma referência aos outros personagens que existem nas outras duas partes da história principal.</w:t>
       </w:r>
       <w:r>
         <w:br w:type="page"/>
@@ -4986,140 +5485,69 @@
         <w:ind w:left="0" w:right="0" w:firstLine="1134"/>
         <w:jc w:val="both"/>
         <w:rPr>
+          <w:rFonts w:ascii="Liberation Serif" w:hAnsi="Liberation Serif" w:eastAsia="Noto Sans CJK SC Regular" w:cs="FreeSans"/>
           <w:b/>
           <w:b/>
           <w:bCs/>
-        </w:rPr>
-      </w:pPr>
-      <w:r>
-        <w:rPr>
+          <w:color w:val="auto"/>
+          <w:kern w:val="2"/>
+          <w:sz w:val="24"/>
+          <w:szCs w:val="24"/>
+          <w:lang w:val="pt-BR" w:eastAsia="zh-CN" w:bidi="hi-IN"/>
+        </w:rPr>
+      </w:pPr>
+      <w:r>
+        <w:rPr>
+          <w:rFonts w:eastAsia="Noto Sans CJK SC Regular" w:cs="FreeSans"/>
           <w:b/>
           <w:bCs/>
-        </w:rPr>
-        <w:t>Ciclo de progresso do jogo</w:t>
-      </w:r>
-    </w:p>
-    <w:p>
-      <w:pPr>
-        <w:pStyle w:val="Normal"/>
-        <w:bidi w:val="0"/>
-        <w:spacing w:lineRule="auto" w:line="360"/>
-        <w:ind w:left="0" w:right="0" w:firstLine="1134"/>
-        <w:jc w:val="both"/>
-        <w:rPr>
-          <w:b w:val="false"/>
-          <w:b w:val="false"/>
-          <w:bCs w:val="false"/>
-        </w:rPr>
-      </w:pPr>
-      <w:r>
-        <w:rPr>
-          <w:b w:val="false"/>
-          <w:bCs w:val="false"/>
-        </w:rPr>
-      </w:r>
-    </w:p>
-    <w:p>
-      <w:pPr>
-        <w:pStyle w:val="Normal"/>
-        <w:bidi w:val="0"/>
-        <w:spacing w:lineRule="auto" w:line="360"/>
-        <w:ind w:left="0" w:right="0" w:firstLine="1134"/>
-        <w:jc w:val="both"/>
-        <w:rPr/>
-      </w:pPr>
-      <w:r>
-        <w:rPr>
-          <w:b w:val="false"/>
-          <w:bCs w:val="false"/>
-        </w:rPr>
-        <w:t xml:space="preserve">O jogo se divide em eventos. Cada evento com seus obstáculos  diversos que tornam a pista difícil de ser completada. Se a(o) jogadora(or) termina uma pista com um tempo menor ou igual ao melhor tempo da </w:t>
-      </w:r>
-      <w:r>
-        <w:rPr>
-          <w:rFonts w:eastAsia="Noto Sans CJK SC Regular" w:cs="FreeSans"/>
-          <w:b w:val="false"/>
-          <w:bCs w:val="false"/>
-          <w:color w:val="auto"/>
-          <w:kern w:val="2"/>
-          <w:sz w:val="24"/>
-          <w:szCs w:val="24"/>
-          <w:lang w:val="pt-BR" w:eastAsia="zh-CN" w:bidi="hi-IN"/>
-        </w:rPr>
-        <w:t>pista (Inicialmente, um tempo fixado, mas que vai se alterando para  o menor tempo que a pista foi completada),</w:t>
-      </w:r>
-      <w:r>
-        <w:rPr>
-          <w:b w:val="false"/>
-          <w:bCs w:val="false"/>
-        </w:rPr>
-        <w:t xml:space="preserve"> então o jogador vence </w:t>
-      </w:r>
-      <w:r>
-        <w:rPr>
-          <w:rFonts w:eastAsia="Noto Sans CJK SC Regular" w:cs="FreeSans"/>
-          <w:b w:val="false"/>
-          <w:bCs w:val="false"/>
-          <w:color w:val="auto"/>
-          <w:kern w:val="2"/>
-          <w:sz w:val="24"/>
-          <w:szCs w:val="24"/>
-          <w:lang w:val="pt-BR" w:eastAsia="zh-CN" w:bidi="hi-IN"/>
-        </w:rPr>
-        <w:t>e completa o evento.</w:t>
-      </w:r>
-    </w:p>
-    <w:p>
-      <w:pPr>
-        <w:pStyle w:val="Normal"/>
-        <w:bidi w:val="0"/>
-        <w:spacing w:lineRule="auto" w:line="360"/>
-        <w:ind w:left="0" w:right="0" w:firstLine="1134"/>
-        <w:jc w:val="both"/>
-        <w:rPr/>
-      </w:pPr>
-      <w:r>
-        <w:rPr>
-          <w:b w:val="false"/>
-          <w:bCs w:val="false"/>
-        </w:rPr>
-        <w:t xml:space="preserve">A história principal se divide entre três partes, separadas entre as histórias dos três personagens principais: Carlos, </w:t>
-      </w:r>
-      <w:r>
-        <w:rPr>
-          <w:rFonts w:eastAsia="Noto Sans CJK SC Regular" w:cs="FreeSans"/>
-          <w:b w:val="false"/>
-          <w:bCs w:val="false"/>
-          <w:color w:val="auto"/>
-          <w:kern w:val="2"/>
-          <w:sz w:val="24"/>
-          <w:szCs w:val="24"/>
-          <w:lang w:val="pt-BR" w:eastAsia="zh-CN" w:bidi="hi-IN"/>
-        </w:rPr>
-        <w:t>Maria e Safira. Respectivamente, elas(eles) são o Primeiro, a Segunda e a Terceira. Sendo a Terceira a administradora central do festival RUA, um evento anula de corrida ilegal que acontece na comunidade do Baixo do Reginaldo, e proprietária dos eventos mais difíceis no festival. Já Carlos administra os eventos mais fáceis e iniciais.</w:t>
-      </w:r>
-    </w:p>
-    <w:p>
-      <w:pPr>
-        <w:pStyle w:val="Normal"/>
-        <w:bidi w:val="0"/>
-        <w:spacing w:lineRule="auto" w:line="360"/>
-        <w:ind w:left="0" w:right="0" w:firstLine="1134"/>
-        <w:jc w:val="both"/>
-        <w:rPr/>
-      </w:pPr>
-      <w:r>
-        <w:rPr>
-          <w:rFonts w:eastAsia="Noto Sans CJK SC Regular" w:cs="FreeSans"/>
-          <w:b w:val="false"/>
-          <w:bCs w:val="false"/>
-          <w:color w:val="auto"/>
-          <w:kern w:val="2"/>
-          <w:sz w:val="24"/>
-          <w:szCs w:val="24"/>
-          <w:lang w:val="pt-BR" w:eastAsia="zh-CN" w:bidi="hi-IN"/>
-        </w:rPr>
-        <w:t>Se a jogadora(or) vence todos os eventos do Carlos, ela(ele) prossegue na história e libera permanentemente os eventos da Maria e da mesma forma acontece com a história e eventos da Safira. De todo modo na parte de um administrador central deve ser encontrada alguma referência aos outros personagens que existem nas outras duas partes da história principal.</w:t>
+          <w:color w:val="auto"/>
+          <w:kern w:val="2"/>
+          <w:sz w:val="24"/>
+          <w:szCs w:val="24"/>
+          <w:lang w:val="pt-BR" w:eastAsia="zh-CN" w:bidi="hi-IN"/>
+        </w:rPr>
+        <w:t>Apoio</w:t>
+      </w:r>
+    </w:p>
+    <w:p>
+      <w:pPr>
+        <w:pStyle w:val="Normal"/>
+        <w:bidi w:val="0"/>
+        <w:spacing w:lineRule="auto" w:line="360"/>
+        <w:ind w:left="0" w:right="0" w:firstLine="1134"/>
+        <w:jc w:val="both"/>
+        <w:rPr>
+          <w:b w:val="false"/>
+          <w:b w:val="false"/>
+          <w:bCs w:val="false"/>
+        </w:rPr>
+      </w:pPr>
+      <w:r>
+        <w:rPr>
+          <w:b w:val="false"/>
+          <w:bCs w:val="false"/>
+        </w:rPr>
+      </w:r>
+    </w:p>
+    <w:p>
+      <w:pPr>
+        <w:pStyle w:val="Normal"/>
+        <w:bidi w:val="0"/>
+        <w:spacing w:lineRule="auto" w:line="360"/>
+        <w:ind w:left="0" w:right="0" w:firstLine="1134"/>
+        <w:jc w:val="both"/>
+        <w:rPr>
+          <w:b w:val="false"/>
+          <w:b w:val="false"/>
+          <w:bCs w:val="false"/>
+        </w:rPr>
+      </w:pPr>
+      <w:r>
+        <w:rPr>
+          <w:b w:val="false"/>
+          <w:bCs w:val="false"/>
+        </w:rPr>
       </w:r>
       <w:r>
         <w:br w:type="page"/>
@@ -5145,7 +5573,7 @@
           <w:bCs/>
           <w:lang w:val="pt-BR"/>
         </w:rPr>
-        <w:t>Referências</w:t>
+        <w:t>Referências bibliográficas</w:t>
       </w:r>
     </w:p>
     <w:p>
@@ -5348,6 +5776,24 @@
           <w:lang w:val="pt-BR"/>
         </w:rPr>
         <w:t>Informações da C.R. Nordeste I(AL) no site da Funai. Link: https://www.gov.br/funai/pt-br/composicao/coordenacoes-regionais/cr-nordeste; acesso em 30/06/2021 às 21:42.</w:t>
+      </w:r>
+    </w:p>
+    <w:p>
+      <w:pPr>
+        <w:pStyle w:val="Normal"/>
+        <w:bidi w:val="0"/>
+        <w:spacing w:lineRule="auto" w:line="360"/>
+        <w:ind w:left="0" w:right="0" w:firstLine="1134"/>
+        <w:jc w:val="both"/>
+        <w:rPr>
+          <w:b w:val="false"/>
+          <w:b w:val="false"/>
+          <w:bCs w:val="false"/>
+          <w:lang w:val="pt-BR"/>
+        </w:rPr>
+      </w:pPr>
+      <w:r>
+        <w:rPr/>
       </w:r>
     </w:p>
     <w:sectPr>

</xml_diff>